<commit_message>
Updated report and deleted wine dataset
</commit_message>
<xml_diff>
--- a/Documentation/Report.docx
+++ b/Documentation/Report.docx
@@ -400,7 +400,7 @@
             </w:rPr>
             <w:fldChar w:fldCharType="separate"/>
           </w:r>
-          <w:hyperlink w:anchor="_Toc71886306" w:history="1">
+          <w:hyperlink w:anchor="_Toc71900804" w:history="1">
             <w:r>
               <w:rPr>
                 <w:rStyle w:val="Hipervnculo"/>
@@ -444,7 +444,7 @@
                 <w:noProof/>
                 <w:webHidden/>
               </w:rPr>
-              <w:instrText xml:space="preserve"> PAGEREF _Toc71886306 \h </w:instrText>
+              <w:instrText xml:space="preserve"> PAGEREF _Toc71900804 \h </w:instrText>
             </w:r>
             <w:r>
               <w:rPr>
@@ -488,7 +488,7 @@
               <w:lang w:val="en-GB" w:eastAsia="en-GB"/>
             </w:rPr>
           </w:pPr>
-          <w:hyperlink w:anchor="_Toc71886307" w:history="1">
+          <w:hyperlink w:anchor="_Toc71900805" w:history="1">
             <w:r>
               <w:rPr>
                 <w:rStyle w:val="Hipervnculo"/>
@@ -532,7 +532,7 @@
                 <w:noProof/>
                 <w:webHidden/>
               </w:rPr>
-              <w:instrText xml:space="preserve"> PAGEREF _Toc71886307 \h </w:instrText>
+              <w:instrText xml:space="preserve"> PAGEREF _Toc71900805 \h </w:instrText>
             </w:r>
             <w:r>
               <w:rPr>
@@ -576,7 +576,7 @@
               <w:lang w:val="en-GB" w:eastAsia="en-GB"/>
             </w:rPr>
           </w:pPr>
-          <w:hyperlink w:anchor="_Toc71886308" w:history="1">
+          <w:hyperlink w:anchor="_Toc71900806" w:history="1">
             <w:r>
               <w:rPr>
                 <w:rStyle w:val="Hipervnculo"/>
@@ -620,7 +620,7 @@
                 <w:noProof/>
                 <w:webHidden/>
               </w:rPr>
-              <w:instrText xml:space="preserve"> PAGEREF _Toc71886308 \h </w:instrText>
+              <w:instrText xml:space="preserve"> PAGEREF _Toc71900806 \h </w:instrText>
             </w:r>
             <w:r>
               <w:rPr>
@@ -664,7 +664,7 @@
               <w:lang w:val="en-GB" w:eastAsia="en-GB"/>
             </w:rPr>
           </w:pPr>
-          <w:hyperlink w:anchor="_Toc71886309" w:history="1">
+          <w:hyperlink w:anchor="_Toc71900807" w:history="1">
             <w:r>
               <w:rPr>
                 <w:rStyle w:val="Hipervnculo"/>
@@ -708,7 +708,7 @@
                 <w:noProof/>
                 <w:webHidden/>
               </w:rPr>
-              <w:instrText xml:space="preserve"> PAGEREF _Toc71886309 \h </w:instrText>
+              <w:instrText xml:space="preserve"> PAGEREF _Toc71900807 \h </w:instrText>
             </w:r>
             <w:r>
               <w:rPr>
@@ -752,7 +752,7 @@
               <w:lang w:val="en-GB" w:eastAsia="en-GB"/>
             </w:rPr>
           </w:pPr>
-          <w:hyperlink w:anchor="_Toc71886310" w:history="1">
+          <w:hyperlink w:anchor="_Toc71900808" w:history="1">
             <w:r>
               <w:rPr>
                 <w:rStyle w:val="Hipervnculo"/>
@@ -796,7 +796,7 @@
                 <w:noProof/>
                 <w:webHidden/>
               </w:rPr>
-              <w:instrText xml:space="preserve"> PAGEREF _Toc71886310 \h </w:instrText>
+              <w:instrText xml:space="preserve"> PAGEREF _Toc71900808 \h </w:instrText>
             </w:r>
             <w:r>
               <w:rPr>
@@ -839,7 +839,7 @@
               <w:lang w:val="en-GB" w:eastAsia="en-GB"/>
             </w:rPr>
           </w:pPr>
-          <w:hyperlink w:anchor="_Toc71886311" w:history="1">
+          <w:hyperlink w:anchor="_Toc71900809" w:history="1">
             <w:r>
               <w:rPr>
                 <w:rStyle w:val="Hipervnculo"/>
@@ -867,7 +867,7 @@
                 <w:noProof/>
                 <w:webHidden/>
               </w:rPr>
-              <w:instrText xml:space="preserve"> PAGEREF _Toc71886311 \h </w:instrText>
+              <w:instrText xml:space="preserve"> PAGEREF _Toc71900809 \h </w:instrText>
             </w:r>
             <w:r>
               <w:rPr>
@@ -910,7 +910,7 @@
               <w:lang w:val="en-GB" w:eastAsia="en-GB"/>
             </w:rPr>
           </w:pPr>
-          <w:hyperlink w:anchor="_Toc71886312" w:history="1">
+          <w:hyperlink w:anchor="_Toc71900810" w:history="1">
             <w:r>
               <w:rPr>
                 <w:rStyle w:val="Hipervnculo"/>
@@ -938,7 +938,7 @@
                 <w:noProof/>
                 <w:webHidden/>
               </w:rPr>
-              <w:instrText xml:space="preserve"> PAGEREF _Toc71886312 \h </w:instrText>
+              <w:instrText xml:space="preserve"> PAGEREF _Toc71900810 \h </w:instrText>
             </w:r>
             <w:r>
               <w:rPr>
@@ -981,7 +981,7 @@
               <w:lang w:val="en-GB" w:eastAsia="en-GB"/>
             </w:rPr>
           </w:pPr>
-          <w:hyperlink w:anchor="_Toc71886313" w:history="1">
+          <w:hyperlink w:anchor="_Toc71900811" w:history="1">
             <w:r>
               <w:rPr>
                 <w:rStyle w:val="Hipervnculo"/>
@@ -1009,7 +1009,7 @@
                 <w:noProof/>
                 <w:webHidden/>
               </w:rPr>
-              <w:instrText xml:space="preserve"> PAGEREF _Toc71886313 \h </w:instrText>
+              <w:instrText xml:space="preserve"> PAGEREF _Toc71900811 \h </w:instrText>
             </w:r>
             <w:r>
               <w:rPr>
@@ -1053,7 +1053,7 @@
               <w:lang w:val="en-GB" w:eastAsia="en-GB"/>
             </w:rPr>
           </w:pPr>
-          <w:hyperlink w:anchor="_Toc71886314" w:history="1">
+          <w:hyperlink w:anchor="_Toc71900812" w:history="1">
             <w:r>
               <w:rPr>
                 <w:rStyle w:val="Hipervnculo"/>
@@ -1097,7 +1097,7 @@
                 <w:noProof/>
                 <w:webHidden/>
               </w:rPr>
-              <w:instrText xml:space="preserve"> PAGEREF _Toc71886314 \h </w:instrText>
+              <w:instrText xml:space="preserve"> PAGEREF _Toc71900812 \h </w:instrText>
             </w:r>
             <w:r>
               <w:rPr>
@@ -1141,7 +1141,7 @@
               <w:lang w:val="en-GB" w:eastAsia="en-GB"/>
             </w:rPr>
           </w:pPr>
-          <w:hyperlink w:anchor="_Toc71886315" w:history="1">
+          <w:hyperlink w:anchor="_Toc71900813" w:history="1">
             <w:r>
               <w:rPr>
                 <w:rStyle w:val="Hipervnculo"/>
@@ -1185,7 +1185,7 @@
                 <w:noProof/>
                 <w:webHidden/>
               </w:rPr>
-              <w:instrText xml:space="preserve"> PAGEREF _Toc71886315 \h </w:instrText>
+              <w:instrText xml:space="preserve"> PAGEREF _Toc71900813 \h </w:instrText>
             </w:r>
             <w:r>
               <w:rPr>
@@ -1229,7 +1229,7 @@
               <w:lang w:val="en-GB" w:eastAsia="en-GB"/>
             </w:rPr>
           </w:pPr>
-          <w:hyperlink w:anchor="_Toc71886316" w:history="1">
+          <w:hyperlink w:anchor="_Toc71900814" w:history="1">
             <w:r>
               <w:rPr>
                 <w:rStyle w:val="Hipervnculo"/>
@@ -1273,7 +1273,7 @@
                 <w:noProof/>
                 <w:webHidden/>
               </w:rPr>
-              <w:instrText xml:space="preserve"> PAGEREF _Toc71886316 \h </w:instrText>
+              <w:instrText xml:space="preserve"> PAGEREF _Toc71900814 \h </w:instrText>
             </w:r>
             <w:r>
               <w:rPr>
@@ -1317,7 +1317,7 @@
               <w:lang w:val="en-GB" w:eastAsia="en-GB"/>
             </w:rPr>
           </w:pPr>
-          <w:hyperlink w:anchor="_Toc71886317" w:history="1">
+          <w:hyperlink w:anchor="_Toc71900815" w:history="1">
             <w:r>
               <w:rPr>
                 <w:rStyle w:val="Hipervnculo"/>
@@ -1361,7 +1361,7 @@
                 <w:noProof/>
                 <w:webHidden/>
               </w:rPr>
-              <w:instrText xml:space="preserve"> PAGEREF _Toc71886317 \h </w:instrText>
+              <w:instrText xml:space="preserve"> PAGEREF _Toc71900815 \h </w:instrText>
             </w:r>
             <w:r>
               <w:rPr>
@@ -1405,7 +1405,7 @@
               <w:lang w:val="en-GB" w:eastAsia="en-GB"/>
             </w:rPr>
           </w:pPr>
-          <w:hyperlink w:anchor="_Toc71886318" w:history="1">
+          <w:hyperlink w:anchor="_Toc71900816" w:history="1">
             <w:r>
               <w:rPr>
                 <w:rStyle w:val="Hipervnculo"/>
@@ -1449,7 +1449,7 @@
                 <w:noProof/>
                 <w:webHidden/>
               </w:rPr>
-              <w:instrText xml:space="preserve"> PAGEREF _Toc71886318 \h </w:instrText>
+              <w:instrText xml:space="preserve"> PAGEREF _Toc71900816 \h </w:instrText>
             </w:r>
             <w:r>
               <w:rPr>
@@ -1493,7 +1493,7 @@
               <w:lang w:val="en-GB" w:eastAsia="en-GB"/>
             </w:rPr>
           </w:pPr>
-          <w:hyperlink w:anchor="_Toc71886319" w:history="1">
+          <w:hyperlink w:anchor="_Toc71900817" w:history="1">
             <w:r>
               <w:rPr>
                 <w:rStyle w:val="Hipervnculo"/>
@@ -1537,7 +1537,7 @@
                 <w:noProof/>
                 <w:webHidden/>
               </w:rPr>
-              <w:instrText xml:space="preserve"> PAGEREF _Toc71886319 \h </w:instrText>
+              <w:instrText xml:space="preserve"> PAGEREF _Toc71900817 \h </w:instrText>
             </w:r>
             <w:r>
               <w:rPr>
@@ -1581,7 +1581,7 @@
               <w:lang w:val="en-GB" w:eastAsia="en-GB"/>
             </w:rPr>
           </w:pPr>
-          <w:hyperlink w:anchor="_Toc71886320" w:history="1">
+          <w:hyperlink w:anchor="_Toc71900818" w:history="1">
             <w:r>
               <w:rPr>
                 <w:rStyle w:val="Hipervnculo"/>
@@ -1625,7 +1625,7 @@
                 <w:noProof/>
                 <w:webHidden/>
               </w:rPr>
-              <w:instrText xml:space="preserve"> PAGEREF _Toc71886320 \h </w:instrText>
+              <w:instrText xml:space="preserve"> PAGEREF _Toc71900818 \h </w:instrText>
             </w:r>
             <w:r>
               <w:rPr>
@@ -1669,7 +1669,7 @@
               <w:lang w:val="en-GB" w:eastAsia="en-GB"/>
             </w:rPr>
           </w:pPr>
-          <w:hyperlink w:anchor="_Toc71886321" w:history="1">
+          <w:hyperlink w:anchor="_Toc71900819" w:history="1">
             <w:r>
               <w:rPr>
                 <w:rStyle w:val="Hipervnculo"/>
@@ -1713,7 +1713,7 @@
                 <w:noProof/>
                 <w:webHidden/>
               </w:rPr>
-              <w:instrText xml:space="preserve"> PAGEREF _Toc71886321 \h </w:instrText>
+              <w:instrText xml:space="preserve"> PAGEREF _Toc71900819 \h </w:instrText>
             </w:r>
             <w:r>
               <w:rPr>
@@ -1756,7 +1756,7 @@
               <w:lang w:val="en-GB" w:eastAsia="en-GB"/>
             </w:rPr>
           </w:pPr>
-          <w:hyperlink w:anchor="_Toc71886322" w:history="1">
+          <w:hyperlink w:anchor="_Toc71900820" w:history="1">
             <w:r>
               <w:rPr>
                 <w:rStyle w:val="Hipervnculo"/>
@@ -1784,7 +1784,7 @@
                 <w:noProof/>
                 <w:webHidden/>
               </w:rPr>
-              <w:instrText xml:space="preserve"> PAGEREF _Toc71886322 \h </w:instrText>
+              <w:instrText xml:space="preserve"> PAGEREF _Toc71900820 \h </w:instrText>
             </w:r>
             <w:r>
               <w:rPr>
@@ -1827,7 +1827,7 @@
               <w:lang w:val="en-GB" w:eastAsia="en-GB"/>
             </w:rPr>
           </w:pPr>
-          <w:hyperlink w:anchor="_Toc71886323" w:history="1">
+          <w:hyperlink w:anchor="_Toc71900821" w:history="1">
             <w:r>
               <w:rPr>
                 <w:rStyle w:val="Hipervnculo"/>
@@ -1855,7 +1855,7 @@
                 <w:noProof/>
                 <w:webHidden/>
               </w:rPr>
-              <w:instrText xml:space="preserve"> PAGEREF _Toc71886323 \h </w:instrText>
+              <w:instrText xml:space="preserve"> PAGEREF _Toc71900821 \h </w:instrText>
             </w:r>
             <w:r>
               <w:rPr>
@@ -1898,7 +1898,7 @@
               <w:lang w:val="en-GB" w:eastAsia="en-GB"/>
             </w:rPr>
           </w:pPr>
-          <w:hyperlink w:anchor="_Toc71886324" w:history="1">
+          <w:hyperlink w:anchor="_Toc71900822" w:history="1">
             <w:r>
               <w:rPr>
                 <w:rStyle w:val="Hipervnculo"/>
@@ -1926,7 +1926,7 @@
                 <w:noProof/>
                 <w:webHidden/>
               </w:rPr>
-              <w:instrText xml:space="preserve"> PAGEREF _Toc71886324 \h </w:instrText>
+              <w:instrText xml:space="preserve"> PAGEREF _Toc71900822 \h </w:instrText>
             </w:r>
             <w:r>
               <w:rPr>
@@ -1969,7 +1969,7 @@
               <w:lang w:val="en-GB" w:eastAsia="en-GB"/>
             </w:rPr>
           </w:pPr>
-          <w:hyperlink w:anchor="_Toc71886325" w:history="1">
+          <w:hyperlink w:anchor="_Toc71900823" w:history="1">
             <w:r>
               <w:rPr>
                 <w:rStyle w:val="Hipervnculo"/>
@@ -1997,7 +1997,7 @@
                 <w:noProof/>
                 <w:webHidden/>
               </w:rPr>
-              <w:instrText xml:space="preserve"> PAGEREF _Toc71886325 \h </w:instrText>
+              <w:instrText xml:space="preserve"> PAGEREF _Toc71900823 \h </w:instrText>
             </w:r>
             <w:r>
               <w:rPr>
@@ -2070,7 +2070,7 @@
         </w:rPr>
       </w:pPr>
       <w:bookmarkStart w:id="0" w:name="_Ref71875139"/>
-      <w:bookmarkStart w:id="1" w:name="_Toc71886306"/>
+      <w:bookmarkStart w:id="1" w:name="_Toc71900804"/>
       <w:r>
         <w:rPr>
           <w:lang w:val="en-GB"/>
@@ -3169,7 +3169,7 @@
           <w:lang w:val="en-GB"/>
         </w:rPr>
       </w:pPr>
-      <w:bookmarkStart w:id="2" w:name="_Toc71886307"/>
+      <w:bookmarkStart w:id="2" w:name="_Toc71900805"/>
       <w:r>
         <w:rPr>
           <w:lang w:val="en-GB"/>
@@ -5003,7 +5003,7 @@
           <w:lang w:val="en-GB"/>
         </w:rPr>
       </w:pPr>
-      <w:bookmarkStart w:id="5" w:name="_Toc71886308"/>
+      <w:bookmarkStart w:id="5" w:name="_Toc71900806"/>
       <w:r>
         <w:rPr>
           <w:lang w:val="en-GB"/>
@@ -6093,7 +6093,7 @@
           <w:lang w:val="en-GB"/>
         </w:rPr>
       </w:pPr>
-      <w:bookmarkStart w:id="8" w:name="_Toc71886309"/>
+      <w:bookmarkStart w:id="8" w:name="_Toc71900807"/>
       <w:r>
         <w:rPr>
           <w:lang w:val="en-GB"/>
@@ -9095,7 +9095,7 @@
           <w:lang w:val="en-GB"/>
         </w:rPr>
       </w:pPr>
-      <w:bookmarkStart w:id="10" w:name="_Toc71886310"/>
+      <w:bookmarkStart w:id="10" w:name="_Toc71900808"/>
       <w:r>
         <w:rPr>
           <w:lang w:val="en-GB"/>
@@ -9185,7 +9185,7 @@
           <w:lang w:val="en-GB"/>
         </w:rPr>
       </w:pPr>
-      <w:bookmarkStart w:id="11" w:name="_Toc71886311"/>
+      <w:bookmarkStart w:id="11" w:name="_Toc71900809"/>
       <w:r>
         <w:rPr>
           <w:lang w:val="en-GB"/>
@@ -9256,7 +9256,7 @@
           <w:lang w:val="en-GB"/>
         </w:rPr>
       </w:pPr>
-      <w:bookmarkStart w:id="12" w:name="_Toc71886312"/>
+      <w:bookmarkStart w:id="12" w:name="_Toc71900810"/>
       <w:r>
         <w:rPr>
           <w:lang w:val="en-GB"/>
@@ -9417,7 +9417,7 @@
           </mc:Choice>
           <mc:Fallback>
             <w:pict>
-              <v:rect w14:anchorId="23AFB7C7" id="Rectángulo 12" o:spid="_x0000_s1026" style="position:absolute;margin-left:-1.5pt;margin-top:29.1pt;width:454.5pt;height:315pt;z-index:-251656192;visibility:visible;mso-wrap-style:square;mso-height-percent:0;mso-wrap-distance-left:9pt;mso-wrap-distance-top:0;mso-wrap-distance-right:9pt;mso-wrap-distance-bottom:0;mso-position-horizontal:absolute;mso-position-horizontal-relative:text;mso-position-vertical:absolute;mso-position-vertical-relative:text;mso-height-percent:0;mso-height-relative:margin;v-text-anchor:middle" o:gfxdata="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" fillcolor="#e7e6e6 [3214]" strokecolor="#1f3763 [1604]" strokeweight="1pt"/>
+              <v:rect w14:anchorId="61EAFD1F" id="Rectángulo 12" o:spid="_x0000_s1026" style="position:absolute;margin-left:-1.5pt;margin-top:29.1pt;width:454.5pt;height:315pt;z-index:-251656192;visibility:visible;mso-wrap-style:square;mso-height-percent:0;mso-wrap-distance-left:9pt;mso-wrap-distance-top:0;mso-wrap-distance-right:9pt;mso-wrap-distance-bottom:0;mso-position-horizontal:absolute;mso-position-horizontal-relative:text;mso-position-vertical:absolute;mso-position-vertical-relative:text;mso-height-percent:0;mso-height-relative:margin;v-text-anchor:middle" o:gfxdata="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" fillcolor="#e7e6e6 [3214]" strokecolor="#1f3763 [1604]" strokeweight="1pt"/>
             </w:pict>
           </mc:Fallback>
         </mc:AlternateContent>
@@ -9657,7 +9657,7 @@
           </mc:Choice>
           <mc:Fallback>
             <w:pict>
-              <v:line w14:anchorId="099ADAE9" id="Conector recto 21" o:spid="_x0000_s1026" style="position:absolute;z-index:251663360;visibility:visible;mso-wrap-style:square;mso-height-percent:0;mso-wrap-distance-left:9pt;mso-wrap-distance-top:0;mso-wrap-distance-right:9pt;mso-wrap-distance-bottom:0;mso-position-horizontal:absolute;mso-position-horizontal-relative:text;mso-position-vertical:absolute;mso-position-vertical-relative:text;mso-height-percent:0;mso-height-relative:margin" from="39.75pt,20.45pt" to="39.75pt,78.95pt" o:gfxdata="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" strokecolor="black [3200]" strokeweight=".5pt">
+              <v:line w14:anchorId="6A798EE8" id="Conector recto 21" o:spid="_x0000_s1026" style="position:absolute;z-index:251663360;visibility:visible;mso-wrap-style:square;mso-height-percent:0;mso-wrap-distance-left:9pt;mso-wrap-distance-top:0;mso-wrap-distance-right:9pt;mso-wrap-distance-bottom:0;mso-position-horizontal:absolute;mso-position-horizontal-relative:text;mso-position-vertical:absolute;mso-position-vertical-relative:text;mso-height-percent:0;mso-height-relative:margin" from="39.75pt,20.45pt" to="39.75pt,78.95pt" o:gfxdata="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" strokecolor="black [3200]" strokeweight=".5pt">
                 <v:stroke joinstyle="miter"/>
               </v:line>
             </w:pict>
@@ -9722,7 +9722,7 @@
           </mc:Choice>
           <mc:Fallback>
             <w:pict>
-              <v:line w14:anchorId="1A11DE1A" id="Conector recto 20" o:spid="_x0000_s1026" style="position:absolute;z-index:251661312;visibility:visible;mso-wrap-style:square;mso-wrap-distance-left:9pt;mso-wrap-distance-top:0;mso-wrap-distance-right:9pt;mso-wrap-distance-bottom:0;mso-position-horizontal:absolute;mso-position-horizontal-relative:text;mso-position-vertical:absolute;mso-position-vertical-relative:text" from="20.25pt,3.15pt" to="20.25pt,78.9pt" o:gfxdata="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" strokecolor="black [3200]" strokeweight=".5pt">
+              <v:line w14:anchorId="1E0928F9" id="Conector recto 20" o:spid="_x0000_s1026" style="position:absolute;z-index:251661312;visibility:visible;mso-wrap-style:square;mso-wrap-distance-left:9pt;mso-wrap-distance-top:0;mso-wrap-distance-right:9pt;mso-wrap-distance-bottom:0;mso-position-horizontal:absolute;mso-position-horizontal-relative:text;mso-position-vertical:absolute;mso-position-vertical-relative:text" from="20.25pt,3.15pt" to="20.25pt,78.9pt" o:gfxdata="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" strokecolor="black [3200]" strokeweight=".5pt">
                 <v:stroke joinstyle="miter"/>
               </v:line>
             </w:pict>
@@ -9808,7 +9808,7 @@
           </mc:Choice>
           <mc:Fallback>
             <w:pict>
-              <v:line w14:anchorId="3DA90F98" id="Conector recto 22" o:spid="_x0000_s1026" style="position:absolute;z-index:251665408;visibility:visible;mso-wrap-style:square;mso-height-percent:0;mso-wrap-distance-left:9pt;mso-wrap-distance-top:0;mso-wrap-distance-right:9pt;mso-wrap-distance-bottom:0;mso-position-horizontal:absolute;mso-position-horizontal-relative:text;mso-position-vertical:absolute;mso-position-vertical-relative:text;mso-height-percent:0;mso-height-relative:margin" from="73.5pt,19.05pt" to="73.5pt,57.3pt" o:gfxdata="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" strokecolor="black [3200]" strokeweight=".5pt">
+              <v:line w14:anchorId="35B8A98A" id="Conector recto 22" o:spid="_x0000_s1026" style="position:absolute;z-index:251665408;visibility:visible;mso-wrap-style:square;mso-height-percent:0;mso-wrap-distance-left:9pt;mso-wrap-distance-top:0;mso-wrap-distance-right:9pt;mso-wrap-distance-bottom:0;mso-position-horizontal:absolute;mso-position-horizontal-relative:text;mso-position-vertical:absolute;mso-position-vertical-relative:text;mso-height-percent:0;mso-height-relative:margin" from="73.5pt,19.05pt" to="73.5pt,57.3pt" o:gfxdata="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" strokecolor="black [3200]" strokeweight=".5pt">
                 <v:stroke joinstyle="miter"/>
               </v:line>
             </w:pict>
@@ -10000,7 +10000,7 @@
           </mc:Choice>
           <mc:Fallback>
             <w:pict>
-              <v:line w14:anchorId="6F12B20B" id="Conector recto 24" o:spid="_x0000_s1026" style="position:absolute;z-index:251667456;visibility:visible;mso-wrap-style:square;mso-width-percent:0;mso-height-percent:0;mso-wrap-distance-left:9pt;mso-wrap-distance-top:0;mso-wrap-distance-right:9pt;mso-wrap-distance-bottom:0;mso-position-horizontal:absolute;mso-position-horizontal-relative:text;mso-position-vertical:absolute;mso-position-vertical-relative:text;mso-width-percent:0;mso-height-percent:0;mso-width-relative:margin;mso-height-relative:margin" from="20.25pt,21.6pt" to="20.25pt,71.85pt" o:gfxdata="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" strokecolor="black [3200]" strokeweight=".5pt">
+              <v:line w14:anchorId="68137D93" id="Conector recto 24" o:spid="_x0000_s1026" style="position:absolute;z-index:251667456;visibility:visible;mso-wrap-style:square;mso-width-percent:0;mso-height-percent:0;mso-wrap-distance-left:9pt;mso-wrap-distance-top:0;mso-wrap-distance-right:9pt;mso-wrap-distance-bottom:0;mso-position-horizontal:absolute;mso-position-horizontal-relative:text;mso-position-vertical:absolute;mso-position-vertical-relative:text;mso-width-percent:0;mso-height-percent:0;mso-width-relative:margin;mso-height-relative:margin" from="20.25pt,21.6pt" to="20.25pt,71.85pt" o:gfxdata="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" strokecolor="black [3200]" strokeweight=".5pt">
                 <v:stroke joinstyle="miter"/>
               </v:line>
             </w:pict>
@@ -10176,7 +10176,7 @@
           </mc:Choice>
           <mc:Fallback>
             <w:pict>
-              <v:line w14:anchorId="22A993DF" id="Conector recto 26" o:spid="_x0000_s1026" style="position:absolute;flip:x;z-index:251669504;visibility:visible;mso-wrap-style:square;mso-width-percent:0;mso-height-percent:0;mso-wrap-distance-left:9pt;mso-wrap-distance-top:0;mso-wrap-distance-right:9pt;mso-wrap-distance-bottom:0;mso-position-horizontal:absolute;mso-position-horizontal-relative:text;mso-position-vertical:absolute;mso-position-vertical-relative:text;mso-width-percent:0;mso-height-percent:0;mso-width-relative:margin;mso-height-relative:margin" from="19.45pt,19pt" to="19.45pt,37.75pt" o:gfxdata="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" strokecolor="black [3200]" strokeweight=".5pt">
+              <v:line w14:anchorId="45E093CF" id="Conector recto 26" o:spid="_x0000_s1026" style="position:absolute;flip:x;z-index:251669504;visibility:visible;mso-wrap-style:square;mso-width-percent:0;mso-height-percent:0;mso-wrap-distance-left:9pt;mso-wrap-distance-top:0;mso-wrap-distance-right:9pt;mso-wrap-distance-bottom:0;mso-position-horizontal:absolute;mso-position-horizontal-relative:text;mso-position-vertical:absolute;mso-position-vertical-relative:text;mso-width-percent:0;mso-height-percent:0;mso-width-relative:margin;mso-height-relative:margin" from="19.45pt,19pt" to="19.45pt,37.75pt" o:gfxdata="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" strokecolor="black [3200]" strokeweight=".5pt">
                 <v:stroke joinstyle="miter"/>
               </v:line>
             </w:pict>
@@ -10446,7 +10446,7 @@
           </mc:Choice>
           <mc:Fallback>
             <w:pict>
-              <v:rect w14:anchorId="091CFE20" id="Rectángulo 28" o:spid="_x0000_s1026" style="position:absolute;margin-left:0;margin-top:9.85pt;width:454.5pt;height:152.25pt;z-index:-251644928;visibility:visible;mso-wrap-style:square;mso-height-percent:0;mso-wrap-distance-left:9pt;mso-wrap-distance-top:0;mso-wrap-distance-right:9pt;mso-wrap-distance-bottom:0;mso-position-horizontal:absolute;mso-position-horizontal-relative:text;mso-position-vertical:absolute;mso-position-vertical-relative:text;mso-height-percent:0;mso-height-relative:margin;v-text-anchor:middle" o:gfxdata="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" fillcolor="#e7e6e6 [3214]" strokecolor="#1f3763 [1604]" strokeweight="1pt"/>
+              <v:rect w14:anchorId="2882D4BD" id="Rectángulo 28" o:spid="_x0000_s1026" style="position:absolute;margin-left:0;margin-top:9.85pt;width:454.5pt;height:152.25pt;z-index:-251644928;visibility:visible;mso-wrap-style:square;mso-height-percent:0;mso-wrap-distance-left:9pt;mso-wrap-distance-top:0;mso-wrap-distance-right:9pt;mso-wrap-distance-bottom:0;mso-position-horizontal:absolute;mso-position-horizontal-relative:text;mso-position-vertical:absolute;mso-position-vertical-relative:text;mso-height-percent:0;mso-height-relative:margin;v-text-anchor:middle" o:gfxdata="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" fillcolor="#e7e6e6 [3214]" strokecolor="#1f3763 [1604]" strokeweight="1pt"/>
             </w:pict>
           </mc:Fallback>
         </mc:AlternateContent>
@@ -10532,7 +10532,7 @@
           </mc:Choice>
           <mc:Fallback>
             <w:pict>
-              <v:line w14:anchorId="63CC1D38" id="Conector recto 29" o:spid="_x0000_s1026" style="position:absolute;z-index:251673600;visibility:visible;mso-wrap-style:square;mso-width-percent:0;mso-height-percent:0;mso-wrap-distance-left:9pt;mso-wrap-distance-top:0;mso-wrap-distance-right:9pt;mso-wrap-distance-bottom:0;mso-position-horizontal:absolute;mso-position-horizontal-relative:text;mso-position-vertical:absolute;mso-position-vertical-relative:text;mso-width-percent:0;mso-height-percent:0;mso-width-relative:margin;mso-height-relative:margin" from="21pt,16.7pt" to="21pt,119.45pt" o:gfxdata="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" strokecolor="black [3200]" strokeweight=".5pt">
+              <v:line w14:anchorId="3B6F54A7" id="Conector recto 29" o:spid="_x0000_s1026" style="position:absolute;z-index:251673600;visibility:visible;mso-wrap-style:square;mso-width-percent:0;mso-height-percent:0;mso-wrap-distance-left:9pt;mso-wrap-distance-top:0;mso-wrap-distance-right:9pt;mso-wrap-distance-bottom:0;mso-position-horizontal:absolute;mso-position-horizontal-relative:text;mso-position-vertical:absolute;mso-position-vertical-relative:text;mso-width-percent:0;mso-height-percent:0;mso-width-relative:margin;mso-height-relative:margin" from="21pt,16.7pt" to="21pt,119.45pt" o:gfxdata="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" strokecolor="black [3200]" strokeweight=".5pt">
                 <v:stroke joinstyle="miter"/>
               </v:line>
             </w:pict>
@@ -10620,7 +10620,7 @@
           </mc:Choice>
           <mc:Fallback>
             <w:pict>
-              <v:line w14:anchorId="1465A755" id="Conector recto 30" o:spid="_x0000_s1026" style="position:absolute;z-index:251675648;visibility:visible;mso-wrap-style:square;mso-width-percent:0;mso-height-percent:0;mso-wrap-distance-left:9pt;mso-wrap-distance-top:0;mso-wrap-distance-right:9pt;mso-wrap-distance-bottom:0;mso-position-horizontal:absolute;mso-position-horizontal-relative:text;mso-position-vertical:absolute;mso-position-vertical-relative:text;mso-width-percent:0;mso-height-percent:0;mso-width-relative:margin;mso-height-relative:margin" from="42.75pt,17.55pt" to="42.75pt,58.8pt" o:gfxdata="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" strokecolor="black [3200]" strokeweight=".5pt">
+              <v:line w14:anchorId="61C6EA7D" id="Conector recto 30" o:spid="_x0000_s1026" style="position:absolute;z-index:251675648;visibility:visible;mso-wrap-style:square;mso-width-percent:0;mso-height-percent:0;mso-wrap-distance-left:9pt;mso-wrap-distance-top:0;mso-wrap-distance-right:9pt;mso-wrap-distance-bottom:0;mso-position-horizontal:absolute;mso-position-horizontal-relative:text;mso-position-vertical:absolute;mso-position-vertical-relative:text;mso-width-percent:0;mso-height-percent:0;mso-width-relative:margin;mso-height-relative:margin" from="42.75pt,17.55pt" to="42.75pt,58.8pt" o:gfxdata="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" strokecolor="black [3200]" strokeweight=".5pt">
                 <v:stroke joinstyle="miter"/>
               </v:line>
             </w:pict>
@@ -10770,7 +10770,7 @@
           <w:lang w:val="en-GB"/>
         </w:rPr>
       </w:pPr>
-      <w:bookmarkStart w:id="13" w:name="_Toc71886313"/>
+      <w:bookmarkStart w:id="13" w:name="_Toc71900811"/>
       <w:r>
         <w:rPr>
           <w:lang w:val="en-GB"/>
@@ -10938,7 +10938,7 @@
           </mc:Choice>
           <mc:Fallback>
             <w:pict>
-              <v:rect w14:anchorId="1CDA70CF" id="Rectángulo 33" o:spid="_x0000_s1026" style="position:absolute;margin-left:-6pt;margin-top:15.95pt;width:454.5pt;height:117.75pt;z-index:-251634688;visibility:visible;mso-wrap-style:square;mso-height-percent:0;mso-wrap-distance-left:9pt;mso-wrap-distance-top:0;mso-wrap-distance-right:9pt;mso-wrap-distance-bottom:0;mso-position-horizontal:absolute;mso-position-horizontal-relative:text;mso-position-vertical:absolute;mso-position-vertical-relative:text;mso-height-percent:0;mso-height-relative:margin;v-text-anchor:middle" o:gfxdata="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" fillcolor="#e7e6e6 [3214]" strokecolor="#1f3763 [1604]" strokeweight="1pt"/>
+              <v:rect w14:anchorId="56FC0811" id="Rectángulo 33" o:spid="_x0000_s1026" style="position:absolute;margin-left:-6pt;margin-top:15.95pt;width:454.5pt;height:117.75pt;z-index:-251634688;visibility:visible;mso-wrap-style:square;mso-height-percent:0;mso-wrap-distance-left:9pt;mso-wrap-distance-top:0;mso-wrap-distance-right:9pt;mso-wrap-distance-bottom:0;mso-position-horizontal:absolute;mso-position-horizontal-relative:text;mso-position-vertical:absolute;mso-position-vertical-relative:text;mso-height-percent:0;mso-height-relative:margin;v-text-anchor:middle" o:gfxdata="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" fillcolor="#e7e6e6 [3214]" strokecolor="#1f3763 [1604]" strokeweight="1pt"/>
             </w:pict>
           </mc:Fallback>
         </mc:AlternateContent>
@@ -11032,7 +11032,7 @@
           </mc:Choice>
           <mc:Fallback>
             <w:pict>
-              <v:line w14:anchorId="5735220B" id="Conector recto 31" o:spid="_x0000_s1026" style="position:absolute;flip:x;z-index:251677696;visibility:visible;mso-wrap-style:square;mso-width-percent:0;mso-height-percent:0;mso-wrap-distance-left:9pt;mso-wrap-distance-top:0;mso-wrap-distance-right:9pt;mso-wrap-distance-bottom:0;mso-position-horizontal:absolute;mso-position-horizontal-relative:text;mso-position-vertical:absolute;mso-position-vertical-relative:text;mso-width-percent:0;mso-height-percent:0;mso-width-relative:margin;mso-height-relative:margin" from="3.75pt,16.8pt" to="3.75pt,38.55pt" o:gfxdata="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" strokecolor="black [3200]" strokeweight=".5pt">
+              <v:line w14:anchorId="5E006E69" id="Conector recto 31" o:spid="_x0000_s1026" style="position:absolute;flip:x;z-index:251677696;visibility:visible;mso-wrap-style:square;mso-width-percent:0;mso-height-percent:0;mso-wrap-distance-left:9pt;mso-wrap-distance-top:0;mso-wrap-distance-right:9pt;mso-wrap-distance-bottom:0;mso-position-horizontal:absolute;mso-position-horizontal-relative:text;mso-position-vertical:absolute;mso-position-vertical-relative:text;mso-width-percent:0;mso-height-percent:0;mso-width-relative:margin;mso-height-relative:margin" from="3.75pt,16.8pt" to="3.75pt,38.55pt" o:gfxdata="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" strokecolor="black [3200]" strokeweight=".5pt">
                 <v:stroke joinstyle="miter"/>
               </v:line>
             </w:pict>
@@ -11145,7 +11145,7 @@
           </mc:Choice>
           <mc:Fallback>
             <w:pict>
-              <v:line w14:anchorId="024CB370" id="Conector recto 32" o:spid="_x0000_s1026" style="position:absolute;flip:x;z-index:251679744;visibility:visible;mso-wrap-style:square;mso-width-percent:0;mso-height-percent:0;mso-wrap-distance-left:9pt;mso-wrap-distance-top:0;mso-wrap-distance-right:9pt;mso-wrap-distance-bottom:0;mso-position-horizontal:absolute;mso-position-horizontal-relative:text;mso-position-vertical:absolute;mso-position-vertical-relative:text;mso-width-percent:0;mso-height-percent:0;mso-width-relative:margin;mso-height-relative:margin" from="3.75pt,17.75pt" to="3.75pt,39.5pt" o:gfxdata="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" strokecolor="black [3200]" strokeweight=".5pt">
+              <v:line w14:anchorId="384AAB51" id="Conector recto 32" o:spid="_x0000_s1026" style="position:absolute;flip:x;z-index:251679744;visibility:visible;mso-wrap-style:square;mso-width-percent:0;mso-height-percent:0;mso-wrap-distance-left:9pt;mso-wrap-distance-top:0;mso-wrap-distance-right:9pt;mso-wrap-distance-bottom:0;mso-position-horizontal:absolute;mso-position-horizontal-relative:text;mso-position-vertical:absolute;mso-position-vertical-relative:text;mso-width-percent:0;mso-height-percent:0;mso-width-relative:margin;mso-height-relative:margin" from="3.75pt,17.75pt" to="3.75pt,39.5pt" o:gfxdata="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" strokecolor="black [3200]" strokeweight=".5pt">
                 <v:stroke joinstyle="miter"/>
               </v:line>
             </w:pict>
@@ -11320,7 +11320,7 @@
           </mc:Choice>
           <mc:Fallback>
             <w:pict>
-              <v:rect w14:anchorId="0224FC64" id="Rectángulo 34" o:spid="_x0000_s1026" style="position:absolute;margin-left:-6pt;margin-top:15.3pt;width:450pt;height:74.25pt;z-index:-251632640;visibility:visible;mso-wrap-style:square;mso-width-percent:0;mso-height-percent:0;mso-wrap-distance-left:9pt;mso-wrap-distance-top:0;mso-wrap-distance-right:9pt;mso-wrap-distance-bottom:0;mso-position-horizontal:absolute;mso-position-horizontal-relative:text;mso-position-vertical:absolute;mso-position-vertical-relative:text;mso-width-percent:0;mso-height-percent:0;mso-width-relative:margin;mso-height-relative:margin;v-text-anchor:middle" o:gfxdata="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" fillcolor="#e7e6e6 [3214]" strokecolor="#1f3763 [1604]" strokeweight="1pt"/>
+              <v:rect w14:anchorId="58F41936" id="Rectángulo 34" o:spid="_x0000_s1026" style="position:absolute;margin-left:-6pt;margin-top:15.3pt;width:450pt;height:74.25pt;z-index:-251632640;visibility:visible;mso-wrap-style:square;mso-width-percent:0;mso-height-percent:0;mso-wrap-distance-left:9pt;mso-wrap-distance-top:0;mso-wrap-distance-right:9pt;mso-wrap-distance-bottom:0;mso-position-horizontal:absolute;mso-position-horizontal-relative:text;mso-position-vertical:absolute;mso-position-vertical-relative:text;mso-width-percent:0;mso-height-percent:0;mso-width-relative:margin;mso-height-relative:margin;v-text-anchor:middle" o:gfxdata="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" fillcolor="#e7e6e6 [3214]" strokecolor="#1f3763 [1604]" strokeweight="1pt"/>
             </w:pict>
           </mc:Fallback>
         </mc:AlternateContent>
@@ -11454,7 +11454,7 @@
           </mc:Choice>
           <mc:Fallback>
             <w:pict>
-              <v:line w14:anchorId="6E542949" id="Conector recto 35" o:spid="_x0000_s1026" style="position:absolute;flip:x;z-index:251685888;visibility:visible;mso-wrap-style:square;mso-width-percent:0;mso-height-percent:0;mso-wrap-distance-left:9pt;mso-wrap-distance-top:0;mso-wrap-distance-right:9pt;mso-wrap-distance-bottom:0;mso-position-horizontal:absolute;mso-position-horizontal-relative:text;mso-position-vertical:absolute;mso-position-vertical-relative:text;mso-width-percent:0;mso-height-percent:0;mso-width-relative:margin;mso-height-relative:margin" from="3.75pt,1.25pt" to="3.75pt,29.75pt" o:gfxdata="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" strokecolor="black [3200]" strokeweight=".5pt">
+              <v:line w14:anchorId="0F095594" id="Conector recto 35" o:spid="_x0000_s1026" style="position:absolute;flip:x;z-index:251685888;visibility:visible;mso-wrap-style:square;mso-width-percent:0;mso-height-percent:0;mso-wrap-distance-left:9pt;mso-wrap-distance-top:0;mso-wrap-distance-right:9pt;mso-wrap-distance-bottom:0;mso-position-horizontal:absolute;mso-position-horizontal-relative:text;mso-position-vertical:absolute;mso-position-vertical-relative:text;mso-width-percent:0;mso-height-percent:0;mso-width-relative:margin;mso-height-relative:margin" from="3.75pt,1.25pt" to="3.75pt,29.75pt" o:gfxdata="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" strokecolor="black [3200]" strokeweight=".5pt">
                 <v:stroke joinstyle="miter"/>
               </v:line>
             </w:pict>
@@ -11646,7 +11646,7 @@
           </mc:Choice>
           <mc:Fallback>
             <w:pict>
-              <v:rect w14:anchorId="73748495" id="Rectángulo 36" o:spid="_x0000_s1026" style="position:absolute;margin-left:-3.75pt;margin-top:-4.5pt;width:453.75pt;height:108.75pt;z-index:-251628544;visibility:visible;mso-wrap-style:square;mso-width-percent:0;mso-height-percent:0;mso-wrap-distance-left:9pt;mso-wrap-distance-top:0;mso-wrap-distance-right:9pt;mso-wrap-distance-bottom:0;mso-position-horizontal:absolute;mso-position-horizontal-relative:text;mso-position-vertical:absolute;mso-position-vertical-relative:text;mso-width-percent:0;mso-height-percent:0;mso-width-relative:margin;mso-height-relative:margin;v-text-anchor:middle" o:gfxdata="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" fillcolor="#e7e6e6 [3214]" strokecolor="#1f3763 [1604]" strokeweight="1pt"/>
+              <v:rect w14:anchorId="21490ABA" id="Rectángulo 36" o:spid="_x0000_s1026" style="position:absolute;margin-left:-3.75pt;margin-top:-4.5pt;width:453.75pt;height:108.75pt;z-index:-251628544;visibility:visible;mso-wrap-style:square;mso-width-percent:0;mso-height-percent:0;mso-wrap-distance-left:9pt;mso-wrap-distance-top:0;mso-wrap-distance-right:9pt;mso-wrap-distance-bottom:0;mso-position-horizontal:absolute;mso-position-horizontal-relative:text;mso-position-vertical:absolute;mso-position-vertical-relative:text;mso-width-percent:0;mso-height-percent:0;mso-width-relative:margin;mso-height-relative:margin;v-text-anchor:middle" o:gfxdata="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" fillcolor="#e7e6e6 [3214]" strokecolor="#1f3763 [1604]" strokeweight="1pt"/>
             </w:pict>
           </mc:Fallback>
         </mc:AlternateContent>
@@ -11790,7 +11790,7 @@
           <w:lang w:val="en-GB"/>
         </w:rPr>
       </w:pPr>
-      <w:bookmarkStart w:id="14" w:name="_Toc71886314"/>
+      <w:bookmarkStart w:id="14" w:name="_Toc71900812"/>
       <w:r>
         <w:rPr>
           <w:lang w:val="en-GB"/>
@@ -12104,7 +12104,7 @@
           <w:lang w:val="en-GB"/>
         </w:rPr>
       </w:pPr>
-      <w:bookmarkStart w:id="15" w:name="_Toc71886315"/>
+      <w:bookmarkStart w:id="15" w:name="_Toc71900813"/>
       <w:r>
         <w:rPr>
           <w:lang w:val="en-GB"/>
@@ -16963,45 +16963,6 @@
     </w:p>
     <w:p>
       <w:pPr>
-        <w:rPr>
-          <w:rFonts w:ascii="Times New Roman" w:hAnsi="Times New Roman" w:cs="Times New Roman"/>
-          <w:lang w:val="en-GB"/>
-        </w:rPr>
-      </w:pPr>
-      <w:r>
-        <w:rPr>
-          <w:rFonts w:ascii="Times New Roman" w:hAnsi="Times New Roman" w:cs="Times New Roman"/>
-          <w:lang w:val="en-GB"/>
-        </w:rPr>
-        <w:lastRenderedPageBreak/>
-        <w:t xml:space="preserve">Time: </w:t>
-      </w:r>
-      <w:r>
-        <w:rPr>
-          <w:rFonts w:ascii="Times New Roman" w:hAnsi="Times New Roman" w:cs="Times New Roman"/>
-          <w:lang w:val="en-GB"/>
-        </w:rPr>
-        <w:t>4873.282905101776</w:t>
-      </w:r>
-    </w:p>
-    <w:p>
-      <w:pPr>
-        <w:rPr>
-          <w:rFonts w:ascii="Times New Roman" w:hAnsi="Times New Roman" w:cs="Times New Roman"/>
-          <w:lang w:val="en-GB"/>
-        </w:rPr>
-      </w:pPr>
-    </w:p>
-    <w:p>
-      <w:pPr>
-        <w:rPr>
-          <w:rFonts w:ascii="Times New Roman" w:hAnsi="Times New Roman" w:cs="Times New Roman"/>
-          <w:lang w:val="en-GB"/>
-        </w:rPr>
-      </w:pPr>
-    </w:p>
-    <w:p>
-      <w:pPr>
         <w:pStyle w:val="Ttulo2"/>
         <w:numPr>
           <w:ilvl w:val="1"/>
@@ -17011,11 +16972,12 @@
           <w:lang w:val="en-GB"/>
         </w:rPr>
       </w:pPr>
-      <w:bookmarkStart w:id="20" w:name="_Toc71886316"/>
-      <w:r>
-        <w:rPr>
-          <w:lang w:val="en-GB"/>
-        </w:rPr>
+      <w:bookmarkStart w:id="20" w:name="_Toc71900814"/>
+      <w:r>
+        <w:rPr>
+          <w:lang w:val="en-GB"/>
+        </w:rPr>
+        <w:lastRenderedPageBreak/>
         <w:t xml:space="preserve">Glass dataset with </w:t>
       </w:r>
       <w:r>
@@ -21767,7 +21729,6 @@
           <w:rFonts w:ascii="Times New Roman" w:hAnsi="Times New Roman" w:cs="Times New Roman"/>
           <w:lang w:val="en-GB"/>
         </w:rPr>
-        <w:lastRenderedPageBreak/>
         <w:t>Then, for the higher number of trees, the second most important parameter is the Calcium (index 7)</w:t>
       </w:r>
       <w:r>
@@ -21795,6 +21756,7 @@
           <w:rFonts w:ascii="Times New Roman" w:hAnsi="Times New Roman" w:cs="Times New Roman"/>
           <w:lang w:val="en-GB"/>
         </w:rPr>
+        <w:lastRenderedPageBreak/>
         <w:drawing>
           <wp:inline distT="0" distB="0" distL="0" distR="0" wp14:anchorId="7A3C1D89" wp14:editId="01923D08">
             <wp:extent cx="3960000" cy="3960000"/>
@@ -21909,7 +21871,7 @@
           <w:lang w:val="en-GB"/>
         </w:rPr>
       </w:pPr>
-      <w:bookmarkStart w:id="25" w:name="_Toc71886317"/>
+      <w:bookmarkStart w:id="25" w:name="_Toc71900815"/>
       <w:r>
         <w:rPr>
           <w:lang w:val="en-GB"/>
@@ -24709,7 +24671,6 @@
                 <w:color w:val="000000"/>
                 <w:lang w:val="en-GB" w:eastAsia="en-GB"/>
               </w:rPr>
-              <w:lastRenderedPageBreak/>
               <w:t>DecisionForestClassifier</w:t>
             </w:r>
           </w:p>
@@ -25060,6 +25021,7 @@
                 <w:color w:val="000000"/>
                 <w:lang w:val="en-GB" w:eastAsia="en-GB"/>
               </w:rPr>
+              <w:lastRenderedPageBreak/>
               <w:t>DecisionForestClassifier</w:t>
             </w:r>
           </w:p>
@@ -26719,6 +26681,15 @@
     </w:p>
     <w:p>
       <w:pPr>
+        <w:jc w:val="both"/>
+        <w:rPr>
+          <w:rFonts w:ascii="Times New Roman" w:hAnsi="Times New Roman" w:cs="Times New Roman"/>
+          <w:lang w:val="en-GB"/>
+        </w:rPr>
+      </w:pPr>
+    </w:p>
+    <w:p>
+      <w:pPr>
         <w:pStyle w:val="Ttulo2"/>
         <w:numPr>
           <w:ilvl w:val="1"/>
@@ -26728,7 +26699,7 @@
           <w:lang w:val="en-GB"/>
         </w:rPr>
       </w:pPr>
-      <w:bookmarkStart w:id="29" w:name="_Toc71886318"/>
+      <w:bookmarkStart w:id="29" w:name="_Toc71900816"/>
       <w:r>
         <w:rPr>
           <w:lang w:val="en-GB"/>
@@ -31692,7 +31663,7 @@
           <w:lang w:val="en-GB"/>
         </w:rPr>
       </w:pPr>
-      <w:bookmarkStart w:id="34" w:name="_Toc71886319"/>
+      <w:bookmarkStart w:id="34" w:name="_Toc71900817"/>
       <w:r>
         <w:rPr>
           <w:lang w:val="en-GB"/>
@@ -36750,15 +36721,13 @@
         <w:lastRenderedPageBreak/>
         <w:t xml:space="preserve">Again, </w:t>
       </w:r>
-      <w:proofErr w:type="gramStart"/>
-      <w:r>
-        <w:rPr>
-          <w:rFonts w:ascii="Times New Roman" w:hAnsi="Times New Roman" w:cs="Times New Roman"/>
-          <w:lang w:val="en-GB"/>
-        </w:rPr>
-        <w:t>this features</w:t>
-      </w:r>
-      <w:proofErr w:type="gramEnd"/>
+      <w:r>
+        <w:rPr>
+          <w:rFonts w:ascii="Times New Roman" w:hAnsi="Times New Roman" w:cs="Times New Roman"/>
+          <w:lang w:val="en-GB"/>
+        </w:rPr>
+        <w:t>this feature</w:t>
+      </w:r>
       <w:r>
         <w:rPr>
           <w:rFonts w:ascii="Times New Roman" w:hAnsi="Times New Roman" w:cs="Times New Roman"/>
@@ -36810,7 +36779,7 @@
           <w:lang w:val="en-GB"/>
         </w:rPr>
       </w:pPr>
-      <w:bookmarkStart w:id="40" w:name="_Toc71886320"/>
+      <w:bookmarkStart w:id="40" w:name="_Toc71900818"/>
       <w:r>
         <w:rPr>
           <w:lang w:val="en-GB"/>
@@ -41754,7 +41723,7 @@
           <w:lang w:val="en-GB"/>
         </w:rPr>
       </w:pPr>
-      <w:bookmarkStart w:id="45" w:name="_Toc71886321"/>
+      <w:bookmarkStart w:id="45" w:name="_Toc71900819"/>
       <w:r>
         <w:rPr>
           <w:lang w:val="en-GB"/>
@@ -41917,27 +41886,18 @@
     </w:p>
     <w:p>
       <w:pPr>
-        <w:jc w:val="both"/>
-        <w:rPr>
-          <w:rFonts w:ascii="Times New Roman" w:hAnsi="Times New Roman" w:cs="Times New Roman"/>
+        <w:pStyle w:val="Ttulo1"/>
+        <w:rPr>
           <w:lang w:val="en-GB"/>
         </w:rPr>
       </w:pPr>
-    </w:p>
-    <w:p>
-      <w:pPr>
-        <w:pStyle w:val="Ttulo1"/>
-        <w:rPr>
-          <w:lang w:val="en-GB"/>
-        </w:rPr>
-      </w:pPr>
       <w:r>
         <w:rPr>
           <w:lang w:val="en-GB"/>
         </w:rPr>
         <w:br w:type="page"/>
       </w:r>
-      <w:bookmarkStart w:id="46" w:name="_Toc71886322"/>
+      <w:bookmarkStart w:id="46" w:name="_Toc71900820"/>
       <w:r>
         <w:rPr>
           <w:lang w:val="en-GB"/>
@@ -42060,7 +42020,7 @@
           </mc:Choice>
           <mc:Fallback>
             <w:pict>
-              <v:rect w14:anchorId="191CCF98" id="Rectángulo 11" o:spid="_x0000_s1026" style="position:absolute;margin-left:-7.5pt;margin-top:21.15pt;width:455.25pt;height:198pt;z-index:-251657216;visibility:visible;mso-wrap-style:square;mso-width-percent:0;mso-wrap-distance-left:9pt;mso-wrap-distance-top:0;mso-wrap-distance-right:9pt;mso-wrap-distance-bottom:0;mso-position-horizontal:absolute;mso-position-horizontal-relative:text;mso-position-vertical:absolute;mso-position-vertical-relative:text;mso-width-percent:0;mso-width-relative:margin;v-text-anchor:middle" o:gfxdata="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" fillcolor="#e7e6e6 [3214]" strokecolor="#1f3763 [1604]" strokeweight="1pt"/>
+              <v:rect w14:anchorId="098CB20A" id="Rectángulo 11" o:spid="_x0000_s1026" style="position:absolute;margin-left:-7.5pt;margin-top:21.15pt;width:455.25pt;height:198pt;z-index:-251657216;visibility:visible;mso-wrap-style:square;mso-width-percent:0;mso-wrap-distance-left:9pt;mso-wrap-distance-top:0;mso-wrap-distance-right:9pt;mso-wrap-distance-bottom:0;mso-position-horizontal:absolute;mso-position-horizontal-relative:text;mso-position-vertical:absolute;mso-position-vertical-relative:text;mso-width-percent:0;mso-width-relative:margin;v-text-anchor:middle" o:gfxdata="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" fillcolor="#e7e6e6 [3214]" strokecolor="#1f3763 [1604]" strokeweight="1pt"/>
             </w:pict>
           </mc:Fallback>
         </mc:AlternateContent>
@@ -42927,7 +42887,7 @@
           <w:lang w:val="en-GB"/>
         </w:rPr>
       </w:pPr>
-      <w:bookmarkStart w:id="47" w:name="_Toc71886323"/>
+      <w:bookmarkStart w:id="47" w:name="_Toc71900821"/>
       <w:r>
         <w:rPr>
           <w:lang w:val="en-GB"/>
@@ -43168,7 +43128,7 @@
           <w:lang w:val="en-GB"/>
         </w:rPr>
       </w:pPr>
-      <w:bookmarkStart w:id="48" w:name="_Toc71886324"/>
+      <w:bookmarkStart w:id="48" w:name="_Toc71900822"/>
       <w:r>
         <w:rPr>
           <w:lang w:val="en-GB"/>
@@ -43695,7 +43655,7 @@
           <w:lang w:val="en-GB"/>
         </w:rPr>
       </w:pPr>
-      <w:bookmarkStart w:id="49" w:name="_Toc71886325"/>
+      <w:bookmarkStart w:id="49" w:name="_Toc71900823"/>
       <w:r>
         <w:rPr>
           <w:lang w:val="en-GB"/>

</xml_diff>

<commit_message>
Updated report and added requirements.txt
</commit_message>
<xml_diff>
--- a/Documentation/Report.docx
+++ b/Documentation/Report.docx
@@ -400,7 +400,7 @@
             </w:rPr>
             <w:fldChar w:fldCharType="separate"/>
           </w:r>
-          <w:hyperlink w:anchor="_Toc71900804" w:history="1">
+          <w:hyperlink w:anchor="_Toc71901862" w:history="1">
             <w:r>
               <w:rPr>
                 <w:rStyle w:val="Hipervnculo"/>
@@ -444,7 +444,7 @@
                 <w:noProof/>
                 <w:webHidden/>
               </w:rPr>
-              <w:instrText xml:space="preserve"> PAGEREF _Toc71900804 \h </w:instrText>
+              <w:instrText xml:space="preserve"> PAGEREF _Toc71901862 \h </w:instrText>
             </w:r>
             <w:r>
               <w:rPr>
@@ -488,7 +488,7 @@
               <w:lang w:val="en-GB" w:eastAsia="en-GB"/>
             </w:rPr>
           </w:pPr>
-          <w:hyperlink w:anchor="_Toc71900805" w:history="1">
+          <w:hyperlink w:anchor="_Toc71901863" w:history="1">
             <w:r>
               <w:rPr>
                 <w:rStyle w:val="Hipervnculo"/>
@@ -532,7 +532,7 @@
                 <w:noProof/>
                 <w:webHidden/>
               </w:rPr>
-              <w:instrText xml:space="preserve"> PAGEREF _Toc71900805 \h </w:instrText>
+              <w:instrText xml:space="preserve"> PAGEREF _Toc71901863 \h </w:instrText>
             </w:r>
             <w:r>
               <w:rPr>
@@ -576,7 +576,7 @@
               <w:lang w:val="en-GB" w:eastAsia="en-GB"/>
             </w:rPr>
           </w:pPr>
-          <w:hyperlink w:anchor="_Toc71900806" w:history="1">
+          <w:hyperlink w:anchor="_Toc71901864" w:history="1">
             <w:r>
               <w:rPr>
                 <w:rStyle w:val="Hipervnculo"/>
@@ -620,7 +620,7 @@
                 <w:noProof/>
                 <w:webHidden/>
               </w:rPr>
-              <w:instrText xml:space="preserve"> PAGEREF _Toc71900806 \h </w:instrText>
+              <w:instrText xml:space="preserve"> PAGEREF _Toc71901864 \h </w:instrText>
             </w:r>
             <w:r>
               <w:rPr>
@@ -664,7 +664,7 @@
               <w:lang w:val="en-GB" w:eastAsia="en-GB"/>
             </w:rPr>
           </w:pPr>
-          <w:hyperlink w:anchor="_Toc71900807" w:history="1">
+          <w:hyperlink w:anchor="_Toc71901865" w:history="1">
             <w:r>
               <w:rPr>
                 <w:rStyle w:val="Hipervnculo"/>
@@ -708,7 +708,7 @@
                 <w:noProof/>
                 <w:webHidden/>
               </w:rPr>
-              <w:instrText xml:space="preserve"> PAGEREF _Toc71900807 \h </w:instrText>
+              <w:instrText xml:space="preserve"> PAGEREF _Toc71901865 \h </w:instrText>
             </w:r>
             <w:r>
               <w:rPr>
@@ -752,7 +752,7 @@
               <w:lang w:val="en-GB" w:eastAsia="en-GB"/>
             </w:rPr>
           </w:pPr>
-          <w:hyperlink w:anchor="_Toc71900808" w:history="1">
+          <w:hyperlink w:anchor="_Toc71901866" w:history="1">
             <w:r>
               <w:rPr>
                 <w:rStyle w:val="Hipervnculo"/>
@@ -796,7 +796,7 @@
                 <w:noProof/>
                 <w:webHidden/>
               </w:rPr>
-              <w:instrText xml:space="preserve"> PAGEREF _Toc71900808 \h </w:instrText>
+              <w:instrText xml:space="preserve"> PAGEREF _Toc71901866 \h </w:instrText>
             </w:r>
             <w:r>
               <w:rPr>
@@ -839,7 +839,7 @@
               <w:lang w:val="en-GB" w:eastAsia="en-GB"/>
             </w:rPr>
           </w:pPr>
-          <w:hyperlink w:anchor="_Toc71900809" w:history="1">
+          <w:hyperlink w:anchor="_Toc71901867" w:history="1">
             <w:r>
               <w:rPr>
                 <w:rStyle w:val="Hipervnculo"/>
@@ -867,7 +867,7 @@
                 <w:noProof/>
                 <w:webHidden/>
               </w:rPr>
-              <w:instrText xml:space="preserve"> PAGEREF _Toc71900809 \h </w:instrText>
+              <w:instrText xml:space="preserve"> PAGEREF _Toc71901867 \h </w:instrText>
             </w:r>
             <w:r>
               <w:rPr>
@@ -910,7 +910,7 @@
               <w:lang w:val="en-GB" w:eastAsia="en-GB"/>
             </w:rPr>
           </w:pPr>
-          <w:hyperlink w:anchor="_Toc71900810" w:history="1">
+          <w:hyperlink w:anchor="_Toc71901868" w:history="1">
             <w:r>
               <w:rPr>
                 <w:rStyle w:val="Hipervnculo"/>
@@ -938,7 +938,7 @@
                 <w:noProof/>
                 <w:webHidden/>
               </w:rPr>
-              <w:instrText xml:space="preserve"> PAGEREF _Toc71900810 \h </w:instrText>
+              <w:instrText xml:space="preserve"> PAGEREF _Toc71901868 \h </w:instrText>
             </w:r>
             <w:r>
               <w:rPr>
@@ -981,7 +981,7 @@
               <w:lang w:val="en-GB" w:eastAsia="en-GB"/>
             </w:rPr>
           </w:pPr>
-          <w:hyperlink w:anchor="_Toc71900811" w:history="1">
+          <w:hyperlink w:anchor="_Toc71901869" w:history="1">
             <w:r>
               <w:rPr>
                 <w:rStyle w:val="Hipervnculo"/>
@@ -1009,7 +1009,7 @@
                 <w:noProof/>
                 <w:webHidden/>
               </w:rPr>
-              <w:instrText xml:space="preserve"> PAGEREF _Toc71900811 \h </w:instrText>
+              <w:instrText xml:space="preserve"> PAGEREF _Toc71901869 \h </w:instrText>
             </w:r>
             <w:r>
               <w:rPr>
@@ -1053,7 +1053,7 @@
               <w:lang w:val="en-GB" w:eastAsia="en-GB"/>
             </w:rPr>
           </w:pPr>
-          <w:hyperlink w:anchor="_Toc71900812" w:history="1">
+          <w:hyperlink w:anchor="_Toc71901870" w:history="1">
             <w:r>
               <w:rPr>
                 <w:rStyle w:val="Hipervnculo"/>
@@ -1097,7 +1097,7 @@
                 <w:noProof/>
                 <w:webHidden/>
               </w:rPr>
-              <w:instrText xml:space="preserve"> PAGEREF _Toc71900812 \h </w:instrText>
+              <w:instrText xml:space="preserve"> PAGEREF _Toc71901870 \h </w:instrText>
             </w:r>
             <w:r>
               <w:rPr>
@@ -1141,7 +1141,7 @@
               <w:lang w:val="en-GB" w:eastAsia="en-GB"/>
             </w:rPr>
           </w:pPr>
-          <w:hyperlink w:anchor="_Toc71900813" w:history="1">
+          <w:hyperlink w:anchor="_Toc71901871" w:history="1">
             <w:r>
               <w:rPr>
                 <w:rStyle w:val="Hipervnculo"/>
@@ -1185,7 +1185,7 @@
                 <w:noProof/>
                 <w:webHidden/>
               </w:rPr>
-              <w:instrText xml:space="preserve"> PAGEREF _Toc71900813 \h </w:instrText>
+              <w:instrText xml:space="preserve"> PAGEREF _Toc71901871 \h </w:instrText>
             </w:r>
             <w:r>
               <w:rPr>
@@ -1229,7 +1229,7 @@
               <w:lang w:val="en-GB" w:eastAsia="en-GB"/>
             </w:rPr>
           </w:pPr>
-          <w:hyperlink w:anchor="_Toc71900814" w:history="1">
+          <w:hyperlink w:anchor="_Toc71901872" w:history="1">
             <w:r>
               <w:rPr>
                 <w:rStyle w:val="Hipervnculo"/>
@@ -1273,7 +1273,7 @@
                 <w:noProof/>
                 <w:webHidden/>
               </w:rPr>
-              <w:instrText xml:space="preserve"> PAGEREF _Toc71900814 \h </w:instrText>
+              <w:instrText xml:space="preserve"> PAGEREF _Toc71901872 \h </w:instrText>
             </w:r>
             <w:r>
               <w:rPr>
@@ -1317,7 +1317,7 @@
               <w:lang w:val="en-GB" w:eastAsia="en-GB"/>
             </w:rPr>
           </w:pPr>
-          <w:hyperlink w:anchor="_Toc71900815" w:history="1">
+          <w:hyperlink w:anchor="_Toc71901873" w:history="1">
             <w:r>
               <w:rPr>
                 <w:rStyle w:val="Hipervnculo"/>
@@ -1361,7 +1361,7 @@
                 <w:noProof/>
                 <w:webHidden/>
               </w:rPr>
-              <w:instrText xml:space="preserve"> PAGEREF _Toc71900815 \h </w:instrText>
+              <w:instrText xml:space="preserve"> PAGEREF _Toc71901873 \h </w:instrText>
             </w:r>
             <w:r>
               <w:rPr>
@@ -1405,7 +1405,7 @@
               <w:lang w:val="en-GB" w:eastAsia="en-GB"/>
             </w:rPr>
           </w:pPr>
-          <w:hyperlink w:anchor="_Toc71900816" w:history="1">
+          <w:hyperlink w:anchor="_Toc71901874" w:history="1">
             <w:r>
               <w:rPr>
                 <w:rStyle w:val="Hipervnculo"/>
@@ -1449,7 +1449,7 @@
                 <w:noProof/>
                 <w:webHidden/>
               </w:rPr>
-              <w:instrText xml:space="preserve"> PAGEREF _Toc71900816 \h </w:instrText>
+              <w:instrText xml:space="preserve"> PAGEREF _Toc71901874 \h </w:instrText>
             </w:r>
             <w:r>
               <w:rPr>
@@ -1493,7 +1493,7 @@
               <w:lang w:val="en-GB" w:eastAsia="en-GB"/>
             </w:rPr>
           </w:pPr>
-          <w:hyperlink w:anchor="_Toc71900817" w:history="1">
+          <w:hyperlink w:anchor="_Toc71901875" w:history="1">
             <w:r>
               <w:rPr>
                 <w:rStyle w:val="Hipervnculo"/>
@@ -1537,7 +1537,7 @@
                 <w:noProof/>
                 <w:webHidden/>
               </w:rPr>
-              <w:instrText xml:space="preserve"> PAGEREF _Toc71900817 \h </w:instrText>
+              <w:instrText xml:space="preserve"> PAGEREF _Toc71901875 \h </w:instrText>
             </w:r>
             <w:r>
               <w:rPr>
@@ -1581,7 +1581,7 @@
               <w:lang w:val="en-GB" w:eastAsia="en-GB"/>
             </w:rPr>
           </w:pPr>
-          <w:hyperlink w:anchor="_Toc71900818" w:history="1">
+          <w:hyperlink w:anchor="_Toc71901876" w:history="1">
             <w:r>
               <w:rPr>
                 <w:rStyle w:val="Hipervnculo"/>
@@ -1625,7 +1625,7 @@
                 <w:noProof/>
                 <w:webHidden/>
               </w:rPr>
-              <w:instrText xml:space="preserve"> PAGEREF _Toc71900818 \h </w:instrText>
+              <w:instrText xml:space="preserve"> PAGEREF _Toc71901876 \h </w:instrText>
             </w:r>
             <w:r>
               <w:rPr>
@@ -1669,7 +1669,7 @@
               <w:lang w:val="en-GB" w:eastAsia="en-GB"/>
             </w:rPr>
           </w:pPr>
-          <w:hyperlink w:anchor="_Toc71900819" w:history="1">
+          <w:hyperlink w:anchor="_Toc71901877" w:history="1">
             <w:r>
               <w:rPr>
                 <w:rStyle w:val="Hipervnculo"/>
@@ -1713,7 +1713,7 @@
                 <w:noProof/>
                 <w:webHidden/>
               </w:rPr>
-              <w:instrText xml:space="preserve"> PAGEREF _Toc71900819 \h </w:instrText>
+              <w:instrText xml:space="preserve"> PAGEREF _Toc71901877 \h </w:instrText>
             </w:r>
             <w:r>
               <w:rPr>
@@ -1756,14 +1756,14 @@
               <w:lang w:val="en-GB" w:eastAsia="en-GB"/>
             </w:rPr>
           </w:pPr>
-          <w:hyperlink w:anchor="_Toc71900820" w:history="1">
+          <w:hyperlink w:anchor="_Toc71901878" w:history="1">
             <w:r>
               <w:rPr>
                 <w:rStyle w:val="Hipervnculo"/>
                 <w:noProof/>
                 <w:lang w:val="en-GB"/>
               </w:rPr>
-              <w:t>How to execute the code</w:t>
+              <w:t>References</w:t>
             </w:r>
             <w:r>
               <w:rPr>
@@ -1784,7 +1784,7 @@
                 <w:noProof/>
                 <w:webHidden/>
               </w:rPr>
-              <w:instrText xml:space="preserve"> PAGEREF _Toc71900820 \h </w:instrText>
+              <w:instrText xml:space="preserve"> PAGEREF _Toc71901878 \h </w:instrText>
             </w:r>
             <w:r>
               <w:rPr>
@@ -1804,7 +1804,7 @@
                 <w:noProof/>
                 <w:webHidden/>
               </w:rPr>
-              <w:t>19</w:t>
+              <w:t>20</w:t>
             </w:r>
             <w:r>
               <w:rPr>
@@ -1827,14 +1827,14 @@
               <w:lang w:val="en-GB" w:eastAsia="en-GB"/>
             </w:rPr>
           </w:pPr>
-          <w:hyperlink w:anchor="_Toc71900821" w:history="1">
+          <w:hyperlink w:anchor="_Toc71901879" w:history="1">
             <w:r>
               <w:rPr>
                 <w:rStyle w:val="Hipervnculo"/>
                 <w:noProof/>
                 <w:lang w:val="en-GB"/>
               </w:rPr>
-              <w:t>References</w:t>
+              <w:t>Figures</w:t>
             </w:r>
             <w:r>
               <w:rPr>
@@ -1855,7 +1855,7 @@
                 <w:noProof/>
                 <w:webHidden/>
               </w:rPr>
-              <w:instrText xml:space="preserve"> PAGEREF _Toc71900821 \h </w:instrText>
+              <w:instrText xml:space="preserve"> PAGEREF _Toc71901879 \h </w:instrText>
             </w:r>
             <w:r>
               <w:rPr>
@@ -1898,14 +1898,14 @@
               <w:lang w:val="en-GB" w:eastAsia="en-GB"/>
             </w:rPr>
           </w:pPr>
-          <w:hyperlink w:anchor="_Toc71900822" w:history="1">
+          <w:hyperlink w:anchor="_Toc71901880" w:history="1">
             <w:r>
               <w:rPr>
                 <w:rStyle w:val="Hipervnculo"/>
                 <w:noProof/>
                 <w:lang w:val="en-GB"/>
               </w:rPr>
-              <w:t>Figures</w:t>
+              <w:t>Tables</w:t>
             </w:r>
             <w:r>
               <w:rPr>
@@ -1926,78 +1926,7 @@
                 <w:noProof/>
                 <w:webHidden/>
               </w:rPr>
-              <w:instrText xml:space="preserve"> PAGEREF _Toc71900822 \h </w:instrText>
-            </w:r>
-            <w:r>
-              <w:rPr>
-                <w:noProof/>
-                <w:webHidden/>
-              </w:rPr>
-            </w:r>
-            <w:r>
-              <w:rPr>
-                <w:noProof/>
-                <w:webHidden/>
-              </w:rPr>
-              <w:fldChar w:fldCharType="separate"/>
-            </w:r>
-            <w:r>
-              <w:rPr>
-                <w:noProof/>
-                <w:webHidden/>
-              </w:rPr>
-              <w:t>20</w:t>
-            </w:r>
-            <w:r>
-              <w:rPr>
-                <w:noProof/>
-                <w:webHidden/>
-              </w:rPr>
-              <w:fldChar w:fldCharType="end"/>
-            </w:r>
-          </w:hyperlink>
-        </w:p>
-        <w:p>
-          <w:pPr>
-            <w:pStyle w:val="TDC1"/>
-            <w:tabs>
-              <w:tab w:val="right" w:leader="dot" w:pos="9016"/>
-            </w:tabs>
-            <w:rPr>
-              <w:rFonts w:eastAsiaTheme="minorEastAsia"/>
-              <w:noProof/>
-              <w:lang w:val="en-GB" w:eastAsia="en-GB"/>
-            </w:rPr>
-          </w:pPr>
-          <w:hyperlink w:anchor="_Toc71900823" w:history="1">
-            <w:r>
-              <w:rPr>
-                <w:rStyle w:val="Hipervnculo"/>
-                <w:noProof/>
-                <w:lang w:val="en-GB"/>
-              </w:rPr>
-              <w:t>Tables</w:t>
-            </w:r>
-            <w:r>
-              <w:rPr>
-                <w:noProof/>
-                <w:webHidden/>
-              </w:rPr>
-              <w:tab/>
-            </w:r>
-            <w:r>
-              <w:rPr>
-                <w:noProof/>
-                <w:webHidden/>
-              </w:rPr>
-              <w:fldChar w:fldCharType="begin"/>
-            </w:r>
-            <w:r>
-              <w:rPr>
-                <w:noProof/>
-                <w:webHidden/>
-              </w:rPr>
-              <w:instrText xml:space="preserve"> PAGEREF _Toc71900823 \h </w:instrText>
+              <w:instrText xml:space="preserve"> PAGEREF _Toc71901880 \h </w:instrText>
             </w:r>
             <w:r>
               <w:rPr>
@@ -2070,7 +1999,7 @@
         </w:rPr>
       </w:pPr>
       <w:bookmarkStart w:id="0" w:name="_Ref71875139"/>
-      <w:bookmarkStart w:id="1" w:name="_Toc71900804"/>
+      <w:bookmarkStart w:id="1" w:name="_Toc71901862"/>
       <w:r>
         <w:rPr>
           <w:lang w:val="en-GB"/>
@@ -2546,7 +2475,6 @@
               </w:rPr>
               <w:t xml:space="preserve">1, 3, </w:t>
             </w:r>
-            <w:proofErr w:type="gramStart"/>
             <w:r>
               <w:rPr>
                 <w:rFonts w:ascii="Times New Roman" w:hAnsi="Times New Roman" w:cs="Times New Roman"/>
@@ -2559,15 +2487,7 @@
                 <w:rFonts w:ascii="Times New Roman" w:hAnsi="Times New Roman" w:cs="Times New Roman"/>
                 <w:lang w:val="en-GB"/>
               </w:rPr>
-              <w:t>(</w:t>
-            </w:r>
-            <w:proofErr w:type="gramEnd"/>
-            <w:r>
-              <w:rPr>
-                <w:rFonts w:ascii="Times New Roman" w:hAnsi="Times New Roman" w:cs="Times New Roman"/>
-                <w:lang w:val="en-GB"/>
-              </w:rPr>
-              <w:t>log</w:t>
+              <w:t>(log</w:t>
             </w:r>
             <w:r>
               <w:rPr>
@@ -3169,7 +3089,7 @@
           <w:lang w:val="en-GB"/>
         </w:rPr>
       </w:pPr>
-      <w:bookmarkStart w:id="2" w:name="_Toc71900805"/>
+      <w:bookmarkStart w:id="2" w:name="_Toc71901863"/>
       <w:r>
         <w:rPr>
           <w:lang w:val="en-GB"/>
@@ -5003,7 +4923,7 @@
           <w:lang w:val="en-GB"/>
         </w:rPr>
       </w:pPr>
-      <w:bookmarkStart w:id="5" w:name="_Toc71900806"/>
+      <w:bookmarkStart w:id="5" w:name="_Toc71901864"/>
       <w:r>
         <w:rPr>
           <w:lang w:val="en-GB"/>
@@ -6093,7 +6013,7 @@
           <w:lang w:val="en-GB"/>
         </w:rPr>
       </w:pPr>
-      <w:bookmarkStart w:id="8" w:name="_Toc71900807"/>
+      <w:bookmarkStart w:id="8" w:name="_Toc71901865"/>
       <w:r>
         <w:rPr>
           <w:lang w:val="en-GB"/>
@@ -6188,7 +6108,6 @@
         </w:rPr>
         <w:t xml:space="preserve">, </w:t>
       </w:r>
-      <w:proofErr w:type="spellStart"/>
       <w:r>
         <w:rPr>
           <w:rFonts w:ascii="Times New Roman" w:hAnsi="Times New Roman" w:cs="Times New Roman"/>
@@ -6198,7 +6117,6 @@
         </w:rPr>
         <w:t>nowin</w:t>
       </w:r>
-      <w:proofErr w:type="spellEnd"/>
       <w:r>
         <w:rPr>
           <w:rFonts w:ascii="Times New Roman" w:hAnsi="Times New Roman" w:cs="Times New Roman"/>
@@ -6384,7 +6302,6 @@
                 <w:lang w:val="en-GB"/>
               </w:rPr>
             </w:pPr>
-            <w:proofErr w:type="spellStart"/>
             <w:r>
               <w:rPr>
                 <w:rFonts w:ascii="Times New Roman" w:hAnsi="Times New Roman" w:cs="Times New Roman"/>
@@ -6392,7 +6309,6 @@
               </w:rPr>
               <w:t>bkblk</w:t>
             </w:r>
-            <w:proofErr w:type="spellEnd"/>
           </w:p>
         </w:tc>
         <w:tc>
@@ -6457,7 +6373,6 @@
                 <w:lang w:val="en-GB"/>
               </w:rPr>
             </w:pPr>
-            <w:proofErr w:type="spellStart"/>
             <w:r>
               <w:rPr>
                 <w:rFonts w:ascii="Times New Roman" w:hAnsi="Times New Roman" w:cs="Times New Roman"/>
@@ -6465,7 +6380,6 @@
               </w:rPr>
               <w:t>bknwy</w:t>
             </w:r>
-            <w:proofErr w:type="spellEnd"/>
           </w:p>
         </w:tc>
         <w:tc>
@@ -6602,7 +6516,6 @@
                 <w:lang w:val="en-GB"/>
               </w:rPr>
             </w:pPr>
-            <w:proofErr w:type="spellStart"/>
             <w:r>
               <w:rPr>
                 <w:rFonts w:ascii="Times New Roman" w:hAnsi="Times New Roman" w:cs="Times New Roman"/>
@@ -6610,7 +6523,6 @@
               </w:rPr>
               <w:t>bkona</w:t>
             </w:r>
-            <w:proofErr w:type="spellEnd"/>
           </w:p>
         </w:tc>
         <w:tc>
@@ -6676,7 +6588,6 @@
                 <w:lang w:val="en-GB"/>
               </w:rPr>
             </w:pPr>
-            <w:proofErr w:type="spellStart"/>
             <w:r>
               <w:rPr>
                 <w:rFonts w:ascii="Times New Roman" w:hAnsi="Times New Roman" w:cs="Times New Roman"/>
@@ -6684,7 +6595,6 @@
               </w:rPr>
               <w:t>bkspr</w:t>
             </w:r>
-            <w:proofErr w:type="spellEnd"/>
           </w:p>
         </w:tc>
         <w:tc>
@@ -6749,7 +6659,6 @@
                 <w:lang w:val="en-GB"/>
               </w:rPr>
             </w:pPr>
-            <w:proofErr w:type="spellStart"/>
             <w:r>
               <w:rPr>
                 <w:rFonts w:ascii="Times New Roman" w:hAnsi="Times New Roman" w:cs="Times New Roman"/>
@@ -6757,7 +6666,6 @@
               </w:rPr>
               <w:t>bkxbq</w:t>
             </w:r>
-            <w:proofErr w:type="spellEnd"/>
           </w:p>
         </w:tc>
         <w:tc>
@@ -6823,7 +6731,6 @@
                 <w:lang w:val="en-GB"/>
               </w:rPr>
             </w:pPr>
-            <w:proofErr w:type="spellStart"/>
             <w:r>
               <w:rPr>
                 <w:rFonts w:ascii="Times New Roman" w:hAnsi="Times New Roman" w:cs="Times New Roman"/>
@@ -6831,7 +6738,6 @@
               </w:rPr>
               <w:t>bkxcr</w:t>
             </w:r>
-            <w:proofErr w:type="spellEnd"/>
           </w:p>
         </w:tc>
         <w:tc>
@@ -6896,7 +6802,6 @@
                 <w:lang w:val="en-GB"/>
               </w:rPr>
             </w:pPr>
-            <w:proofErr w:type="spellStart"/>
             <w:r>
               <w:rPr>
                 <w:rFonts w:ascii="Times New Roman" w:hAnsi="Times New Roman" w:cs="Times New Roman"/>
@@ -6904,7 +6809,6 @@
               </w:rPr>
               <w:t>bkxwp</w:t>
             </w:r>
-            <w:proofErr w:type="spellEnd"/>
           </w:p>
         </w:tc>
         <w:tc>
@@ -6970,7 +6874,6 @@
                 <w:lang w:val="en-GB"/>
               </w:rPr>
             </w:pPr>
-            <w:proofErr w:type="spellStart"/>
             <w:r>
               <w:rPr>
                 <w:rFonts w:ascii="Times New Roman" w:hAnsi="Times New Roman" w:cs="Times New Roman"/>
@@ -6978,7 +6881,6 @@
               </w:rPr>
               <w:t>blxwp</w:t>
             </w:r>
-            <w:proofErr w:type="spellEnd"/>
           </w:p>
         </w:tc>
         <w:tc>
@@ -7043,7 +6945,6 @@
                 <w:lang w:val="en-GB"/>
               </w:rPr>
             </w:pPr>
-            <w:proofErr w:type="spellStart"/>
             <w:r>
               <w:rPr>
                 <w:rFonts w:ascii="Times New Roman" w:hAnsi="Times New Roman" w:cs="Times New Roman"/>
@@ -7051,7 +6952,6 @@
               </w:rPr>
               <w:t>bxqsq</w:t>
             </w:r>
-            <w:proofErr w:type="spellEnd"/>
           </w:p>
         </w:tc>
         <w:tc>
@@ -7117,7 +7017,6 @@
                 <w:lang w:val="en-GB"/>
               </w:rPr>
             </w:pPr>
-            <w:proofErr w:type="spellStart"/>
             <w:r>
               <w:rPr>
                 <w:rFonts w:ascii="Times New Roman" w:hAnsi="Times New Roman" w:cs="Times New Roman"/>
@@ -7125,7 +7024,6 @@
               </w:rPr>
               <w:t>cntxt</w:t>
             </w:r>
-            <w:proofErr w:type="spellEnd"/>
           </w:p>
         </w:tc>
         <w:tc>
@@ -7190,7 +7088,6 @@
                 <w:lang w:val="en-GB"/>
               </w:rPr>
             </w:pPr>
-            <w:proofErr w:type="spellStart"/>
             <w:r>
               <w:rPr>
                 <w:rFonts w:ascii="Times New Roman" w:hAnsi="Times New Roman" w:cs="Times New Roman"/>
@@ -7198,7 +7095,6 @@
               </w:rPr>
               <w:t>dsopp</w:t>
             </w:r>
-            <w:proofErr w:type="spellEnd"/>
           </w:p>
         </w:tc>
         <w:tc>
@@ -7264,7 +7160,6 @@
                 <w:lang w:val="en-GB"/>
               </w:rPr>
             </w:pPr>
-            <w:proofErr w:type="spellStart"/>
             <w:r>
               <w:rPr>
                 <w:rFonts w:ascii="Times New Roman" w:hAnsi="Times New Roman" w:cs="Times New Roman"/>
@@ -7272,7 +7167,6 @@
               </w:rPr>
               <w:t>dwipd</w:t>
             </w:r>
-            <w:proofErr w:type="spellEnd"/>
           </w:p>
         </w:tc>
         <w:tc>
@@ -7337,7 +7231,6 @@
                 <w:lang w:val="en-GB"/>
               </w:rPr>
             </w:pPr>
-            <w:proofErr w:type="spellStart"/>
             <w:r>
               <w:rPr>
                 <w:rFonts w:ascii="Times New Roman" w:hAnsi="Times New Roman" w:cs="Times New Roman"/>
@@ -7345,7 +7238,6 @@
               </w:rPr>
               <w:t>hdchk</w:t>
             </w:r>
-            <w:proofErr w:type="spellEnd"/>
           </w:p>
         </w:tc>
         <w:tc>
@@ -7411,7 +7303,6 @@
                 <w:lang w:val="en-GB"/>
               </w:rPr>
             </w:pPr>
-            <w:proofErr w:type="spellStart"/>
             <w:r>
               <w:rPr>
                 <w:rFonts w:ascii="Times New Roman" w:hAnsi="Times New Roman" w:cs="Times New Roman"/>
@@ -7419,7 +7310,6 @@
               </w:rPr>
               <w:t>katri</w:t>
             </w:r>
-            <w:proofErr w:type="spellEnd"/>
           </w:p>
         </w:tc>
         <w:tc>
@@ -7556,7 +7446,6 @@
                 <w:lang w:val="en-GB"/>
               </w:rPr>
             </w:pPr>
-            <w:proofErr w:type="spellStart"/>
             <w:r>
               <w:rPr>
                 <w:rFonts w:ascii="Times New Roman" w:hAnsi="Times New Roman" w:cs="Times New Roman"/>
@@ -7564,7 +7453,6 @@
               </w:rPr>
               <w:t>qxmsq</w:t>
             </w:r>
-            <w:proofErr w:type="spellEnd"/>
           </w:p>
         </w:tc>
         <w:tc>
@@ -7701,7 +7589,6 @@
                 <w:lang w:val="en-GB"/>
               </w:rPr>
             </w:pPr>
-            <w:proofErr w:type="spellStart"/>
             <w:r>
               <w:rPr>
                 <w:rFonts w:ascii="Times New Roman" w:hAnsi="Times New Roman" w:cs="Times New Roman"/>
@@ -7709,7 +7596,6 @@
               </w:rPr>
               <w:t>reskd</w:t>
             </w:r>
-            <w:proofErr w:type="spellEnd"/>
           </w:p>
         </w:tc>
         <w:tc>
@@ -7730,23 +7616,7 @@
                 <w:rFonts w:ascii="Times New Roman" w:hAnsi="Times New Roman" w:cs="Times New Roman"/>
                 <w:lang w:val="en-GB"/>
               </w:rPr>
-              <w:t xml:space="preserve">the WK can be </w:t>
-            </w:r>
-            <w:proofErr w:type="spellStart"/>
-            <w:r>
-              <w:rPr>
-                <w:rFonts w:ascii="Times New Roman" w:hAnsi="Times New Roman" w:cs="Times New Roman"/>
-                <w:lang w:val="en-GB"/>
-              </w:rPr>
-              <w:t>reskewered</w:t>
-            </w:r>
-            <w:proofErr w:type="spellEnd"/>
-            <w:r>
-              <w:rPr>
-                <w:rFonts w:ascii="Times New Roman" w:hAnsi="Times New Roman" w:cs="Times New Roman"/>
-                <w:lang w:val="en-GB"/>
-              </w:rPr>
-              <w:t xml:space="preserve"> via a delayed skewer</w:t>
+              <w:t>the WK can be reskewered via a delayed skewer</w:t>
             </w:r>
           </w:p>
         </w:tc>
@@ -7790,7 +7660,6 @@
                 <w:lang w:val="en-GB"/>
               </w:rPr>
             </w:pPr>
-            <w:proofErr w:type="spellStart"/>
             <w:r>
               <w:rPr>
                 <w:rFonts w:ascii="Times New Roman" w:hAnsi="Times New Roman" w:cs="Times New Roman"/>
@@ -7798,7 +7667,6 @@
               </w:rPr>
               <w:t>reskr</w:t>
             </w:r>
-            <w:proofErr w:type="spellEnd"/>
           </w:p>
         </w:tc>
         <w:tc>
@@ -7864,7 +7732,6 @@
                 <w:lang w:val="en-GB"/>
               </w:rPr>
             </w:pPr>
-            <w:proofErr w:type="spellStart"/>
             <w:r>
               <w:rPr>
                 <w:rFonts w:ascii="Times New Roman" w:hAnsi="Times New Roman" w:cs="Times New Roman"/>
@@ -7872,7 +7739,6 @@
               </w:rPr>
               <w:t>rimmx</w:t>
             </w:r>
-            <w:proofErr w:type="spellEnd"/>
           </w:p>
         </w:tc>
         <w:tc>
@@ -7937,7 +7803,6 @@
                 <w:lang w:val="en-GB"/>
               </w:rPr>
             </w:pPr>
-            <w:proofErr w:type="spellStart"/>
             <w:r>
               <w:rPr>
                 <w:rFonts w:ascii="Times New Roman" w:hAnsi="Times New Roman" w:cs="Times New Roman"/>
@@ -7945,7 +7810,6 @@
               </w:rPr>
               <w:t>rkxwp</w:t>
             </w:r>
-            <w:proofErr w:type="spellEnd"/>
           </w:p>
         </w:tc>
         <w:tc>
@@ -8011,7 +7875,6 @@
                 <w:lang w:val="en-GB"/>
               </w:rPr>
             </w:pPr>
-            <w:proofErr w:type="spellStart"/>
             <w:r>
               <w:rPr>
                 <w:rFonts w:ascii="Times New Roman" w:hAnsi="Times New Roman" w:cs="Times New Roman"/>
@@ -8019,7 +7882,6 @@
               </w:rPr>
               <w:t>rxmsq</w:t>
             </w:r>
-            <w:proofErr w:type="spellEnd"/>
           </w:p>
         </w:tc>
         <w:tc>
@@ -8084,7 +7946,6 @@
                 <w:lang w:val="en-GB"/>
               </w:rPr>
             </w:pPr>
-            <w:proofErr w:type="spellStart"/>
             <w:r>
               <w:rPr>
                 <w:rFonts w:ascii="Times New Roman" w:hAnsi="Times New Roman" w:cs="Times New Roman"/>
@@ -8092,7 +7953,6 @@
               </w:rPr>
               <w:t>simpl</w:t>
             </w:r>
-            <w:proofErr w:type="spellEnd"/>
           </w:p>
         </w:tc>
         <w:tc>
@@ -8158,7 +8018,6 @@
                 <w:lang w:val="en-GB"/>
               </w:rPr>
             </w:pPr>
-            <w:proofErr w:type="spellStart"/>
             <w:r>
               <w:rPr>
                 <w:rFonts w:ascii="Times New Roman" w:hAnsi="Times New Roman" w:cs="Times New Roman"/>
@@ -8166,7 +8025,6 @@
               </w:rPr>
               <w:t>skach</w:t>
             </w:r>
-            <w:proofErr w:type="spellEnd"/>
           </w:p>
         </w:tc>
         <w:tc>
@@ -8231,7 +8089,6 @@
                 <w:lang w:val="en-GB"/>
               </w:rPr>
             </w:pPr>
-            <w:proofErr w:type="spellStart"/>
             <w:r>
               <w:rPr>
                 <w:rFonts w:ascii="Times New Roman" w:hAnsi="Times New Roman" w:cs="Times New Roman"/>
@@ -8239,7 +8096,6 @@
               </w:rPr>
               <w:t>skewr</w:t>
             </w:r>
-            <w:proofErr w:type="spellEnd"/>
           </w:p>
         </w:tc>
         <w:tc>
@@ -8305,7 +8161,6 @@
                 <w:lang w:val="en-GB"/>
               </w:rPr>
             </w:pPr>
-            <w:proofErr w:type="spellStart"/>
             <w:r>
               <w:rPr>
                 <w:rFonts w:ascii="Times New Roman" w:hAnsi="Times New Roman" w:cs="Times New Roman"/>
@@ -8313,7 +8168,6 @@
               </w:rPr>
               <w:t>skrxp</w:t>
             </w:r>
-            <w:proofErr w:type="spellEnd"/>
           </w:p>
         </w:tc>
         <w:tc>
@@ -8334,23 +8188,7 @@
                 <w:rFonts w:ascii="Times New Roman" w:hAnsi="Times New Roman" w:cs="Times New Roman"/>
                 <w:lang w:val="en-GB"/>
               </w:rPr>
-              <w:t xml:space="preserve">the BR can achieve a </w:t>
-            </w:r>
-            <w:proofErr w:type="gramStart"/>
-            <w:r>
-              <w:rPr>
-                <w:rFonts w:ascii="Times New Roman" w:hAnsi="Times New Roman" w:cs="Times New Roman"/>
-                <w:lang w:val="en-GB"/>
-              </w:rPr>
-              <w:t>skewer</w:t>
-            </w:r>
-            <w:proofErr w:type="gramEnd"/>
-            <w:r>
-              <w:rPr>
-                <w:rFonts w:ascii="Times New Roman" w:hAnsi="Times New Roman" w:cs="Times New Roman"/>
-                <w:lang w:val="en-GB"/>
-              </w:rPr>
-              <w:t xml:space="preserve"> or the BK attacks the WP</w:t>
+              <w:t>the BR can achieve a skewer or the BK attacks the WP</w:t>
             </w:r>
           </w:p>
         </w:tc>
@@ -8394,7 +8232,6 @@
                 <w:lang w:val="en-GB"/>
               </w:rPr>
             </w:pPr>
-            <w:proofErr w:type="spellStart"/>
             <w:r>
               <w:rPr>
                 <w:rFonts w:ascii="Times New Roman" w:hAnsi="Times New Roman" w:cs="Times New Roman"/>
@@ -8402,7 +8239,6 @@
               </w:rPr>
               <w:t>spcop</w:t>
             </w:r>
-            <w:proofErr w:type="spellEnd"/>
           </w:p>
         </w:tc>
         <w:tc>
@@ -8468,7 +8304,6 @@
                 <w:lang w:val="en-GB"/>
               </w:rPr>
             </w:pPr>
-            <w:proofErr w:type="spellStart"/>
             <w:r>
               <w:rPr>
                 <w:rFonts w:ascii="Times New Roman" w:hAnsi="Times New Roman" w:cs="Times New Roman"/>
@@ -8476,7 +8311,6 @@
               </w:rPr>
               <w:t>stlmt</w:t>
             </w:r>
-            <w:proofErr w:type="spellEnd"/>
           </w:p>
         </w:tc>
         <w:tc>
@@ -8541,7 +8375,6 @@
                 <w:lang w:val="en-GB"/>
               </w:rPr>
             </w:pPr>
-            <w:proofErr w:type="spellStart"/>
             <w:r>
               <w:rPr>
                 <w:rFonts w:ascii="Times New Roman" w:hAnsi="Times New Roman" w:cs="Times New Roman"/>
@@ -8549,7 +8382,6 @@
               </w:rPr>
               <w:t>thrsk</w:t>
             </w:r>
-            <w:proofErr w:type="spellEnd"/>
           </w:p>
         </w:tc>
         <w:tc>
@@ -8615,7 +8447,6 @@
                 <w:lang w:val="en-GB"/>
               </w:rPr>
             </w:pPr>
-            <w:proofErr w:type="spellStart"/>
             <w:r>
               <w:rPr>
                 <w:rFonts w:ascii="Times New Roman" w:hAnsi="Times New Roman" w:cs="Times New Roman"/>
@@ -8623,7 +8454,6 @@
               </w:rPr>
               <w:t>wkcti</w:t>
             </w:r>
-            <w:proofErr w:type="spellEnd"/>
           </w:p>
         </w:tc>
         <w:tc>
@@ -8760,7 +8590,6 @@
                 <w:lang w:val="en-GB"/>
               </w:rPr>
             </w:pPr>
-            <w:proofErr w:type="spellStart"/>
             <w:r>
               <w:rPr>
                 <w:rFonts w:ascii="Times New Roman" w:hAnsi="Times New Roman" w:cs="Times New Roman"/>
@@ -8768,7 +8597,6 @@
               </w:rPr>
               <w:t>wknck</w:t>
             </w:r>
-            <w:proofErr w:type="spellEnd"/>
           </w:p>
         </w:tc>
         <w:tc>
@@ -8833,7 +8661,6 @@
                 <w:lang w:val="en-GB"/>
               </w:rPr>
             </w:pPr>
-            <w:proofErr w:type="spellStart"/>
             <w:r>
               <w:rPr>
                 <w:rFonts w:ascii="Times New Roman" w:hAnsi="Times New Roman" w:cs="Times New Roman"/>
@@ -8841,7 +8668,6 @@
               </w:rPr>
               <w:t>wkovl</w:t>
             </w:r>
-            <w:proofErr w:type="spellEnd"/>
           </w:p>
         </w:tc>
         <w:tc>
@@ -8907,7 +8733,6 @@
                 <w:lang w:val="en-GB"/>
               </w:rPr>
             </w:pPr>
-            <w:proofErr w:type="spellStart"/>
             <w:r>
               <w:rPr>
                 <w:rFonts w:ascii="Times New Roman" w:hAnsi="Times New Roman" w:cs="Times New Roman"/>
@@ -8915,7 +8740,6 @@
               </w:rPr>
               <w:t>wkpos</w:t>
             </w:r>
-            <w:proofErr w:type="spellEnd"/>
           </w:p>
         </w:tc>
         <w:tc>
@@ -8980,7 +8804,6 @@
                 <w:lang w:val="en-GB"/>
               </w:rPr>
             </w:pPr>
-            <w:proofErr w:type="spellStart"/>
             <w:r>
               <w:rPr>
                 <w:rFonts w:ascii="Times New Roman" w:hAnsi="Times New Roman" w:cs="Times New Roman"/>
@@ -8988,7 +8811,6 @@
               </w:rPr>
               <w:t>wtoeg</w:t>
             </w:r>
-            <w:proofErr w:type="spellEnd"/>
           </w:p>
         </w:tc>
         <w:tc>
@@ -9095,7 +8917,7 @@
           <w:lang w:val="en-GB"/>
         </w:rPr>
       </w:pPr>
-      <w:bookmarkStart w:id="10" w:name="_Toc71900808"/>
+      <w:bookmarkStart w:id="10" w:name="_Toc71901866"/>
       <w:r>
         <w:rPr>
           <w:lang w:val="en-GB"/>
@@ -9185,7 +9007,7 @@
           <w:lang w:val="en-GB"/>
         </w:rPr>
       </w:pPr>
-      <w:bookmarkStart w:id="11" w:name="_Toc71900809"/>
+      <w:bookmarkStart w:id="11" w:name="_Toc71901867"/>
       <w:r>
         <w:rPr>
           <w:lang w:val="en-GB"/>
@@ -9214,23 +9036,7 @@
           <w:rFonts w:ascii="Times New Roman" w:hAnsi="Times New Roman" w:cs="Times New Roman"/>
           <w:lang w:val="en-GB"/>
         </w:rPr>
-        <w:t xml:space="preserve">This class is only implemented to save information about a node, and references to his left and right son. If it is a leaf, will have information in </w:t>
-      </w:r>
-      <w:proofErr w:type="spellStart"/>
-      <w:r>
-        <w:rPr>
-          <w:rFonts w:ascii="Times New Roman" w:hAnsi="Times New Roman" w:cs="Times New Roman"/>
-          <w:lang w:val="en-GB"/>
-        </w:rPr>
-        <w:t>leaf_results</w:t>
-      </w:r>
-      <w:proofErr w:type="spellEnd"/>
-      <w:r>
-        <w:rPr>
-          <w:rFonts w:ascii="Times New Roman" w:hAnsi="Times New Roman" w:cs="Times New Roman"/>
-          <w:lang w:val="en-GB"/>
-        </w:rPr>
-        <w:t xml:space="preserve"> parameter, or None otherwise. Also, it will also save the best attribute used in that node to split, and which attribute will send data to the right</w:t>
+        <w:t>This class is only implemented to save information about a node, and references to his left and right son. If it is a leaf, will have information in leaf_results parameter, or None otherwise. Also, it will also save the best attribute used in that node to split, and which attribute will send data to the right</w:t>
       </w:r>
       <w:r>
         <w:rPr>
@@ -9256,7 +9062,7 @@
           <w:lang w:val="en-GB"/>
         </w:rPr>
       </w:pPr>
-      <w:bookmarkStart w:id="12" w:name="_Toc71900810"/>
+      <w:bookmarkStart w:id="12" w:name="_Toc71901868"/>
       <w:r>
         <w:rPr>
           <w:lang w:val="en-GB"/>
@@ -9287,17 +9093,8 @@
           <w:rFonts w:ascii="Times New Roman" w:hAnsi="Times New Roman" w:cs="Times New Roman"/>
           <w:lang w:val="en-GB"/>
         </w:rPr>
-        <w:t xml:space="preserve">This is the base learner used in all the classifiers. It has three main (public) methods, </w:t>
-      </w:r>
-      <w:proofErr w:type="gramStart"/>
-      <w:r>
-        <w:rPr>
-          <w:rFonts w:ascii="Times New Roman" w:hAnsi="Times New Roman" w:cs="Times New Roman"/>
-          <w:lang w:val="en-GB"/>
-        </w:rPr>
-        <w:t>fit</w:t>
-      </w:r>
-      <w:proofErr w:type="gramEnd"/>
+        <w:t>This is the base learner used in all the classifiers. It has three main (public) methods, fit</w:t>
+      </w:r>
       <w:r>
         <w:rPr>
           <w:rFonts w:ascii="Times New Roman" w:hAnsi="Times New Roman" w:cs="Times New Roman"/>
@@ -9317,23 +9114,7 @@
           <w:rFonts w:ascii="Times New Roman" w:hAnsi="Times New Roman" w:cs="Times New Roman"/>
           <w:lang w:val="en-GB"/>
         </w:rPr>
-        <w:t xml:space="preserve"> in every node. If </w:t>
-      </w:r>
-      <w:proofErr w:type="gramStart"/>
-      <w:r>
-        <w:rPr>
-          <w:rFonts w:ascii="Times New Roman" w:hAnsi="Times New Roman" w:cs="Times New Roman"/>
-          <w:lang w:val="en-GB"/>
-        </w:rPr>
-        <w:t>a number of</w:t>
-      </w:r>
-      <w:proofErr w:type="gramEnd"/>
-      <w:r>
-        <w:rPr>
-          <w:rFonts w:ascii="Times New Roman" w:hAnsi="Times New Roman" w:cs="Times New Roman"/>
-          <w:lang w:val="en-GB"/>
-        </w:rPr>
-        <w:t xml:space="preserve"> features is passed, it will use that number of features when calculating impurity. This is used when the random forest calls CART, and leaved as default in the Decision Forest.</w:t>
+        <w:t xml:space="preserve"> in every node. If a number of features is passed, it will use that number of features when calculating impurity. This is used when the random forest calls CART, and leaved as default in the Decision Forest.</w:t>
       </w:r>
     </w:p>
     <w:p>
@@ -9417,7 +9198,7 @@
           </mc:Choice>
           <mc:Fallback>
             <w:pict>
-              <v:rect w14:anchorId="61EAFD1F" id="Rectángulo 12" o:spid="_x0000_s1026" style="position:absolute;margin-left:-1.5pt;margin-top:29.1pt;width:454.5pt;height:315pt;z-index:-251656192;visibility:visible;mso-wrap-style:square;mso-height-percent:0;mso-wrap-distance-left:9pt;mso-wrap-distance-top:0;mso-wrap-distance-right:9pt;mso-wrap-distance-bottom:0;mso-position-horizontal:absolute;mso-position-horizontal-relative:text;mso-position-vertical:absolute;mso-position-vertical-relative:text;mso-height-percent:0;mso-height-relative:margin;v-text-anchor:middle" o:gfxdata="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" fillcolor="#e7e6e6 [3214]" strokecolor="#1f3763 [1604]" strokeweight="1pt"/>
+              <v:rect w14:anchorId="68E43DAD" id="Rectángulo 12" o:spid="_x0000_s1026" style="position:absolute;margin-left:-1.5pt;margin-top:29.1pt;width:454.5pt;height:315pt;z-index:-251656192;visibility:visible;mso-wrap-style:square;mso-height-percent:0;mso-wrap-distance-left:9pt;mso-wrap-distance-top:0;mso-wrap-distance-right:9pt;mso-wrap-distance-bottom:0;mso-position-horizontal:absolute;mso-position-horizontal-relative:text;mso-position-vertical:absolute;mso-position-vertical-relative:text;mso-height-percent:0;mso-height-relative:margin;v-text-anchor:middle" o:gfxdata="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" fillcolor="#e7e6e6 [3214]" strokecolor="#1f3763 [1604]" strokeweight="1pt"/>
             </w:pict>
           </mc:Fallback>
         </mc:AlternateContent>
@@ -9466,19 +9247,8 @@
           <w:bCs/>
           <w:lang w:val="en-GB"/>
         </w:rPr>
-        <w:t>_</w:t>
-      </w:r>
-      <w:proofErr w:type="spellStart"/>
-      <w:r>
-        <w:rPr>
-          <w:rFonts w:ascii="Times New Roman" w:hAnsi="Times New Roman" w:cs="Times New Roman"/>
-          <w:b/>
-          <w:bCs/>
-          <w:lang w:val="en-GB"/>
-        </w:rPr>
-        <w:t>recursive_classification</w:t>
-      </w:r>
-      <w:proofErr w:type="spellEnd"/>
+        <w:t>_recursive_classification</w:t>
+      </w:r>
       <w:r>
         <w:rPr>
           <w:rFonts w:ascii="Times New Roman" w:hAnsi="Times New Roman" w:cs="Times New Roman"/>
@@ -9542,17 +9312,8 @@
           <w:rFonts w:ascii="Times New Roman" w:hAnsi="Times New Roman" w:cs="Times New Roman"/>
           <w:lang w:val="en-GB"/>
         </w:rPr>
-        <w:t xml:space="preserve">Calculate current </w:t>
-      </w:r>
-      <w:proofErr w:type="gramStart"/>
-      <w:r>
-        <w:rPr>
-          <w:rFonts w:ascii="Times New Roman" w:hAnsi="Times New Roman" w:cs="Times New Roman"/>
-          <w:lang w:val="en-GB"/>
-        </w:rPr>
-        <w:t>impurity</w:t>
-      </w:r>
-      <w:proofErr w:type="gramEnd"/>
+        <w:t>Calculate current impurity</w:t>
+      </w:r>
     </w:p>
     <w:p>
       <w:pPr>
@@ -9568,23 +9329,7 @@
           <w:rFonts w:ascii="Times New Roman" w:hAnsi="Times New Roman" w:cs="Times New Roman"/>
           <w:lang w:val="en-GB"/>
         </w:rPr>
-        <w:t xml:space="preserve">If </w:t>
-      </w:r>
-      <w:proofErr w:type="gramStart"/>
-      <w:r>
-        <w:rPr>
-          <w:rFonts w:ascii="Times New Roman" w:hAnsi="Times New Roman" w:cs="Times New Roman"/>
-          <w:lang w:val="en-GB"/>
-        </w:rPr>
-        <w:t>impurity !</w:t>
-      </w:r>
-      <w:proofErr w:type="gramEnd"/>
-      <w:r>
-        <w:rPr>
-          <w:rFonts w:ascii="Times New Roman" w:hAnsi="Times New Roman" w:cs="Times New Roman"/>
-          <w:lang w:val="en-GB"/>
-        </w:rPr>
-        <w:t>= 0:</w:t>
+        <w:t>If impurity != 0:</w:t>
       </w:r>
     </w:p>
     <w:p>
@@ -9657,7 +9402,7 @@
           </mc:Choice>
           <mc:Fallback>
             <w:pict>
-              <v:line w14:anchorId="6A798EE8" id="Conector recto 21" o:spid="_x0000_s1026" style="position:absolute;z-index:251663360;visibility:visible;mso-wrap-style:square;mso-height-percent:0;mso-wrap-distance-left:9pt;mso-wrap-distance-top:0;mso-wrap-distance-right:9pt;mso-wrap-distance-bottom:0;mso-position-horizontal:absolute;mso-position-horizontal-relative:text;mso-position-vertical:absolute;mso-position-vertical-relative:text;mso-height-percent:0;mso-height-relative:margin" from="39.75pt,20.45pt" to="39.75pt,78.95pt" o:gfxdata="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" strokecolor="black [3200]" strokeweight=".5pt">
+              <v:line w14:anchorId="31FA7C15" id="Conector recto 21" o:spid="_x0000_s1026" style="position:absolute;z-index:251663360;visibility:visible;mso-wrap-style:square;mso-height-percent:0;mso-wrap-distance-left:9pt;mso-wrap-distance-top:0;mso-wrap-distance-right:9pt;mso-wrap-distance-bottom:0;mso-position-horizontal:absolute;mso-position-horizontal-relative:text;mso-position-vertical:absolute;mso-position-vertical-relative:text;mso-height-percent:0;mso-height-relative:margin" from="39.75pt,20.45pt" to="39.75pt,78.95pt" o:gfxdata="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" strokecolor="black [3200]" strokeweight=".5pt">
                 <v:stroke joinstyle="miter"/>
               </v:line>
             </w:pict>
@@ -9722,7 +9467,7 @@
           </mc:Choice>
           <mc:Fallback>
             <w:pict>
-              <v:line w14:anchorId="1E0928F9" id="Conector recto 20" o:spid="_x0000_s1026" style="position:absolute;z-index:251661312;visibility:visible;mso-wrap-style:square;mso-wrap-distance-left:9pt;mso-wrap-distance-top:0;mso-wrap-distance-right:9pt;mso-wrap-distance-bottom:0;mso-position-horizontal:absolute;mso-position-horizontal-relative:text;mso-position-vertical:absolute;mso-position-vertical-relative:text" from="20.25pt,3.15pt" to="20.25pt,78.9pt" o:gfxdata="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" strokecolor="black [3200]" strokeweight=".5pt">
+              <v:line w14:anchorId="46378071" id="Conector recto 20" o:spid="_x0000_s1026" style="position:absolute;z-index:251661312;visibility:visible;mso-wrap-style:square;mso-wrap-distance-left:9pt;mso-wrap-distance-top:0;mso-wrap-distance-right:9pt;mso-wrap-distance-bottom:0;mso-position-horizontal:absolute;mso-position-horizontal-relative:text;mso-position-vertical:absolute;mso-position-vertical-relative:text" from="20.25pt,3.15pt" to="20.25pt,78.9pt" o:gfxdata="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" strokecolor="black [3200]" strokeweight=".5pt">
                 <v:stroke joinstyle="miter"/>
               </v:line>
             </w:pict>
@@ -9808,7 +9553,7 @@
           </mc:Choice>
           <mc:Fallback>
             <w:pict>
-              <v:line w14:anchorId="35B8A98A" id="Conector recto 22" o:spid="_x0000_s1026" style="position:absolute;z-index:251665408;visibility:visible;mso-wrap-style:square;mso-height-percent:0;mso-wrap-distance-left:9pt;mso-wrap-distance-top:0;mso-wrap-distance-right:9pt;mso-wrap-distance-bottom:0;mso-position-horizontal:absolute;mso-position-horizontal-relative:text;mso-position-vertical:absolute;mso-position-vertical-relative:text;mso-height-percent:0;mso-height-relative:margin" from="73.5pt,19.05pt" to="73.5pt,57.3pt" o:gfxdata="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" strokecolor="black [3200]" strokeweight=".5pt">
+              <v:line w14:anchorId="1F1F5807" id="Conector recto 22" o:spid="_x0000_s1026" style="position:absolute;z-index:251665408;visibility:visible;mso-wrap-style:square;mso-height-percent:0;mso-wrap-distance-left:9pt;mso-wrap-distance-top:0;mso-wrap-distance-right:9pt;mso-wrap-distance-bottom:0;mso-position-horizontal:absolute;mso-position-horizontal-relative:text;mso-position-vertical:absolute;mso-position-vertical-relative:text;mso-height-percent:0;mso-height-relative:margin" from="73.5pt,19.05pt" to="73.5pt,57.3pt" o:gfxdata="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" strokecolor="black [3200]" strokeweight=".5pt">
                 <v:stroke joinstyle="miter"/>
               </v:line>
             </w:pict>
@@ -9860,17 +9605,8 @@
           <w:lang w:val="en-GB"/>
         </w:rPr>
         <w:tab/>
-        <w:t xml:space="preserve">Calculate and save lowest </w:t>
-      </w:r>
-      <w:proofErr w:type="gramStart"/>
-      <w:r>
-        <w:rPr>
-          <w:rFonts w:ascii="Times New Roman" w:hAnsi="Times New Roman" w:cs="Times New Roman"/>
-          <w:lang w:val="en-GB"/>
-        </w:rPr>
-        <w:t>impurity</w:t>
-      </w:r>
-      <w:proofErr w:type="gramEnd"/>
+        <w:t>Calculate and save lowest impurity</w:t>
+      </w:r>
     </w:p>
     <w:p>
       <w:pPr>
@@ -9901,23 +9637,7 @@
           <w:lang w:val="en-GB"/>
         </w:rPr>
         <w:tab/>
-        <w:t xml:space="preserve">Set </w:t>
-      </w:r>
-      <w:proofErr w:type="gramStart"/>
-      <w:r>
-        <w:rPr>
-          <w:rFonts w:ascii="Times New Roman" w:hAnsi="Times New Roman" w:cs="Times New Roman"/>
-          <w:lang w:val="en-GB"/>
-        </w:rPr>
-        <w:t>keep</w:t>
-      </w:r>
-      <w:proofErr w:type="gramEnd"/>
-      <w:r>
-        <w:rPr>
-          <w:rFonts w:ascii="Times New Roman" w:hAnsi="Times New Roman" w:cs="Times New Roman"/>
-          <w:lang w:val="en-GB"/>
-        </w:rPr>
-        <w:t xml:space="preserve"> expanding</w:t>
+        <w:t>Set keep expanding</w:t>
       </w:r>
       <w:r>
         <w:rPr>
@@ -10000,7 +9720,7 @@
           </mc:Choice>
           <mc:Fallback>
             <w:pict>
-              <v:line w14:anchorId="68137D93" id="Conector recto 24" o:spid="_x0000_s1026" style="position:absolute;z-index:251667456;visibility:visible;mso-wrap-style:square;mso-width-percent:0;mso-height-percent:0;mso-wrap-distance-left:9pt;mso-wrap-distance-top:0;mso-wrap-distance-right:9pt;mso-wrap-distance-bottom:0;mso-position-horizontal:absolute;mso-position-horizontal-relative:text;mso-position-vertical:absolute;mso-position-vertical-relative:text;mso-width-percent:0;mso-height-percent:0;mso-width-relative:margin;mso-height-relative:margin" from="20.25pt,21.6pt" to="20.25pt,71.85pt" o:gfxdata="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" strokecolor="black [3200]" strokeweight=".5pt">
+              <v:line w14:anchorId="24FC56FE" id="Conector recto 24" o:spid="_x0000_s1026" style="position:absolute;z-index:251667456;visibility:visible;mso-wrap-style:square;mso-width-percent:0;mso-height-percent:0;mso-wrap-distance-left:9pt;mso-wrap-distance-top:0;mso-wrap-distance-right:9pt;mso-wrap-distance-bottom:0;mso-position-horizontal:absolute;mso-position-horizontal-relative:text;mso-position-vertical:absolute;mso-position-vertical-relative:text;mso-width-percent:0;mso-height-percent:0;mso-width-relative:margin;mso-height-relative:margin" from="20.25pt,21.6pt" to="20.25pt,71.85pt" o:gfxdata="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" strokecolor="black [3200]" strokeweight=".5pt">
                 <v:stroke joinstyle="miter"/>
               </v:line>
             </w:pict>
@@ -10030,17 +9750,8 @@
           <w:lang w:val="en-GB"/>
         </w:rPr>
         <w:tab/>
-        <w:t xml:space="preserve">Expand </w:t>
-      </w:r>
-      <w:proofErr w:type="gramStart"/>
-      <w:r>
-        <w:rPr>
-          <w:rFonts w:ascii="Times New Roman" w:hAnsi="Times New Roman" w:cs="Times New Roman"/>
-          <w:lang w:val="en-GB"/>
-        </w:rPr>
-        <w:t>left</w:t>
-      </w:r>
-      <w:proofErr w:type="gramEnd"/>
+        <w:t>Expand left</w:t>
+      </w:r>
     </w:p>
     <w:p>
       <w:pPr>
@@ -10057,17 +9768,8 @@
           <w:lang w:val="en-GB"/>
         </w:rPr>
         <w:tab/>
-        <w:t xml:space="preserve">Expand </w:t>
-      </w:r>
-      <w:proofErr w:type="gramStart"/>
-      <w:r>
-        <w:rPr>
-          <w:rFonts w:ascii="Times New Roman" w:hAnsi="Times New Roman" w:cs="Times New Roman"/>
-          <w:lang w:val="en-GB"/>
-        </w:rPr>
-        <w:t>right</w:t>
-      </w:r>
-      <w:proofErr w:type="gramEnd"/>
+        <w:t>Expand right</w:t>
+      </w:r>
     </w:p>
     <w:p>
       <w:pPr>
@@ -10084,23 +9786,7 @@
           <w:lang w:val="en-GB"/>
         </w:rPr>
         <w:tab/>
-        <w:t xml:space="preserve">Return </w:t>
-      </w:r>
-      <w:proofErr w:type="gramStart"/>
-      <w:r>
-        <w:rPr>
-          <w:rFonts w:ascii="Times New Roman" w:hAnsi="Times New Roman" w:cs="Times New Roman"/>
-          <w:lang w:val="en-GB"/>
-        </w:rPr>
-        <w:t>Node(</w:t>
-      </w:r>
-      <w:proofErr w:type="gramEnd"/>
-      <w:r>
-        <w:rPr>
-          <w:rFonts w:ascii="Times New Roman" w:hAnsi="Times New Roman" w:cs="Times New Roman"/>
-          <w:lang w:val="en-GB"/>
-        </w:rPr>
-        <w:t>left, right)</w:t>
+        <w:t>Return Node(left, right)</w:t>
       </w:r>
     </w:p>
     <w:p>
@@ -10176,7 +9862,7 @@
           </mc:Choice>
           <mc:Fallback>
             <w:pict>
-              <v:line w14:anchorId="45E093CF" id="Conector recto 26" o:spid="_x0000_s1026" style="position:absolute;flip:x;z-index:251669504;visibility:visible;mso-wrap-style:square;mso-width-percent:0;mso-height-percent:0;mso-wrap-distance-left:9pt;mso-wrap-distance-top:0;mso-wrap-distance-right:9pt;mso-wrap-distance-bottom:0;mso-position-horizontal:absolute;mso-position-horizontal-relative:text;mso-position-vertical:absolute;mso-position-vertical-relative:text;mso-width-percent:0;mso-height-percent:0;mso-width-relative:margin;mso-height-relative:margin" from="19.45pt,19pt" to="19.45pt,37.75pt" o:gfxdata="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" strokecolor="black [3200]" strokeweight=".5pt">
+              <v:line w14:anchorId="55ECA147" id="Conector recto 26" o:spid="_x0000_s1026" style="position:absolute;flip:x;z-index:251669504;visibility:visible;mso-wrap-style:square;mso-width-percent:0;mso-height-percent:0;mso-wrap-distance-left:9pt;mso-wrap-distance-top:0;mso-wrap-distance-right:9pt;mso-wrap-distance-bottom:0;mso-position-horizontal:absolute;mso-position-horizontal-relative:text;mso-position-vertical:absolute;mso-position-vertical-relative:text;mso-width-percent:0;mso-height-percent:0;mso-width-relative:margin;mso-height-relative:margin" from="19.45pt,19pt" to="19.45pt,37.75pt" o:gfxdata="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" strokecolor="black [3200]" strokeweight=".5pt">
                 <v:stroke joinstyle="miter"/>
               </v:line>
             </w:pict>
@@ -10212,39 +9898,7 @@
           <w:rFonts w:ascii="Times New Roman" w:hAnsi="Times New Roman" w:cs="Times New Roman"/>
           <w:lang w:val="en-GB"/>
         </w:rPr>
-        <w:t xml:space="preserve">Return </w:t>
-      </w:r>
-      <w:proofErr w:type="gramStart"/>
-      <w:r>
-        <w:rPr>
-          <w:rFonts w:ascii="Times New Roman" w:hAnsi="Times New Roman" w:cs="Times New Roman"/>
-          <w:lang w:val="en-GB"/>
-        </w:rPr>
-        <w:t>Node(</w:t>
-      </w:r>
-      <w:proofErr w:type="gramEnd"/>
-      <w:r>
-        <w:rPr>
-          <w:rFonts w:ascii="Times New Roman" w:hAnsi="Times New Roman" w:cs="Times New Roman"/>
-          <w:lang w:val="en-GB"/>
-        </w:rPr>
-        <w:t xml:space="preserve">None, None, </w:t>
-      </w:r>
-      <w:proofErr w:type="spellStart"/>
-      <w:r>
-        <w:rPr>
-          <w:rFonts w:ascii="Times New Roman" w:hAnsi="Times New Roman" w:cs="Times New Roman"/>
-          <w:lang w:val="en-GB"/>
-        </w:rPr>
-        <w:t>leaf_results</w:t>
-      </w:r>
-      <w:proofErr w:type="spellEnd"/>
-      <w:r>
-        <w:rPr>
-          <w:rFonts w:ascii="Times New Roman" w:hAnsi="Times New Roman" w:cs="Times New Roman"/>
-          <w:lang w:val="en-GB"/>
-        </w:rPr>
-        <w:t>)</w:t>
+        <w:t>Return Node(None, None, leaf_results)</w:t>
       </w:r>
     </w:p>
     <w:p>
@@ -10337,19 +9991,8 @@
           <w:bCs/>
           <w:lang w:val="en-GB"/>
         </w:rPr>
-        <w:t>_</w:t>
-      </w:r>
-      <w:proofErr w:type="spellStart"/>
-      <w:r>
-        <w:rPr>
-          <w:rFonts w:ascii="Times New Roman" w:hAnsi="Times New Roman" w:cs="Times New Roman"/>
-          <w:b/>
-          <w:bCs/>
-          <w:lang w:val="en-GB"/>
-        </w:rPr>
-        <w:t>recursive_classification</w:t>
-      </w:r>
-      <w:proofErr w:type="spellEnd"/>
+        <w:t>_recursive_classification</w:t>
+      </w:r>
       <w:r>
         <w:rPr>
           <w:rFonts w:ascii="Times New Roman" w:hAnsi="Times New Roman" w:cs="Times New Roman"/>
@@ -10446,7 +10089,7 @@
           </mc:Choice>
           <mc:Fallback>
             <w:pict>
-              <v:rect w14:anchorId="2882D4BD" id="Rectángulo 28" o:spid="_x0000_s1026" style="position:absolute;margin-left:0;margin-top:9.85pt;width:454.5pt;height:152.25pt;z-index:-251644928;visibility:visible;mso-wrap-style:square;mso-height-percent:0;mso-wrap-distance-left:9pt;mso-wrap-distance-top:0;mso-wrap-distance-right:9pt;mso-wrap-distance-bottom:0;mso-position-horizontal:absolute;mso-position-horizontal-relative:text;mso-position-vertical:absolute;mso-position-vertical-relative:text;mso-height-percent:0;mso-height-relative:margin;v-text-anchor:middle" o:gfxdata="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" fillcolor="#e7e6e6 [3214]" strokecolor="#1f3763 [1604]" strokeweight="1pt"/>
+              <v:rect w14:anchorId="33935BF4" id="Rectángulo 28" o:spid="_x0000_s1026" style="position:absolute;margin-left:0;margin-top:9.85pt;width:454.5pt;height:152.25pt;z-index:-251644928;visibility:visible;mso-wrap-style:square;mso-height-percent:0;mso-wrap-distance-left:9pt;mso-wrap-distance-top:0;mso-wrap-distance-right:9pt;mso-wrap-distance-bottom:0;mso-position-horizontal:absolute;mso-position-horizontal-relative:text;mso-position-vertical:absolute;mso-position-vertical-relative:text;mso-height-percent:0;mso-height-relative:margin;v-text-anchor:middle" o:gfxdata="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" fillcolor="#e7e6e6 [3214]" strokecolor="#1f3763 [1604]" strokeweight="1pt"/>
             </w:pict>
           </mc:Fallback>
         </mc:AlternateContent>
@@ -10532,7 +10175,7 @@
           </mc:Choice>
           <mc:Fallback>
             <w:pict>
-              <v:line w14:anchorId="3B6F54A7" id="Conector recto 29" o:spid="_x0000_s1026" style="position:absolute;z-index:251673600;visibility:visible;mso-wrap-style:square;mso-width-percent:0;mso-height-percent:0;mso-wrap-distance-left:9pt;mso-wrap-distance-top:0;mso-wrap-distance-right:9pt;mso-wrap-distance-bottom:0;mso-position-horizontal:absolute;mso-position-horizontal-relative:text;mso-position-vertical:absolute;mso-position-vertical-relative:text;mso-width-percent:0;mso-height-percent:0;mso-width-relative:margin;mso-height-relative:margin" from="21pt,16.7pt" to="21pt,119.45pt" o:gfxdata="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" strokecolor="black [3200]" strokeweight=".5pt">
+              <v:line w14:anchorId="29464A95" id="Conector recto 29" o:spid="_x0000_s1026" style="position:absolute;z-index:251673600;visibility:visible;mso-wrap-style:square;mso-width-percent:0;mso-height-percent:0;mso-wrap-distance-left:9pt;mso-wrap-distance-top:0;mso-wrap-distance-right:9pt;mso-wrap-distance-bottom:0;mso-position-horizontal:absolute;mso-position-horizontal-relative:text;mso-position-vertical:absolute;mso-position-vertical-relative:text;mso-width-percent:0;mso-height-percent:0;mso-width-relative:margin;mso-height-relative:margin" from="21pt,16.7pt" to="21pt,119.45pt" o:gfxdata="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" strokecolor="black [3200]" strokeweight=".5pt">
                 <v:stroke joinstyle="miter"/>
               </v:line>
             </w:pict>
@@ -10620,7 +10263,7 @@
           </mc:Choice>
           <mc:Fallback>
             <w:pict>
-              <v:line w14:anchorId="61C6EA7D" id="Conector recto 30" o:spid="_x0000_s1026" style="position:absolute;z-index:251675648;visibility:visible;mso-wrap-style:square;mso-width-percent:0;mso-height-percent:0;mso-wrap-distance-left:9pt;mso-wrap-distance-top:0;mso-wrap-distance-right:9pt;mso-wrap-distance-bottom:0;mso-position-horizontal:absolute;mso-position-horizontal-relative:text;mso-position-vertical:absolute;mso-position-vertical-relative:text;mso-width-percent:0;mso-height-percent:0;mso-width-relative:margin;mso-height-relative:margin" from="42.75pt,17.55pt" to="42.75pt,58.8pt" o:gfxdata="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" strokecolor="black [3200]" strokeweight=".5pt">
+              <v:line w14:anchorId="6D13B75F" id="Conector recto 30" o:spid="_x0000_s1026" style="position:absolute;z-index:251675648;visibility:visible;mso-wrap-style:square;mso-width-percent:0;mso-height-percent:0;mso-wrap-distance-left:9pt;mso-wrap-distance-top:0;mso-wrap-distance-right:9pt;mso-wrap-distance-bottom:0;mso-position-horizontal:absolute;mso-position-horizontal-relative:text;mso-position-vertical:absolute;mso-position-vertical-relative:text;mso-width-percent:0;mso-height-percent:0;mso-width-relative:margin;mso-height-relative:margin" from="42.75pt,17.55pt" to="42.75pt,58.8pt" o:gfxdata="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" strokecolor="black [3200]" strokeweight=".5pt">
                 <v:stroke joinstyle="miter"/>
               </v:line>
             </w:pict>
@@ -10689,17 +10332,8 @@
           <w:lang w:val="en-GB"/>
         </w:rPr>
         <w:tab/>
-        <w:t xml:space="preserve">Else keep classifying to left or </w:t>
-      </w:r>
-      <w:proofErr w:type="gramStart"/>
-      <w:r>
-        <w:rPr>
-          <w:rFonts w:ascii="Times New Roman" w:hAnsi="Times New Roman" w:cs="Times New Roman"/>
-          <w:lang w:val="en-GB"/>
-        </w:rPr>
-        <w:t>right</w:t>
-      </w:r>
-      <w:proofErr w:type="gramEnd"/>
+        <w:t>Else keep classifying to left or right</w:t>
+      </w:r>
     </w:p>
     <w:p>
       <w:pPr>
@@ -10716,17 +10350,8 @@
           <w:lang w:val="en-GB"/>
         </w:rPr>
         <w:tab/>
-        <w:t xml:space="preserve">Select final </w:t>
-      </w:r>
-      <w:proofErr w:type="gramStart"/>
-      <w:r>
-        <w:rPr>
-          <w:rFonts w:ascii="Times New Roman" w:hAnsi="Times New Roman" w:cs="Times New Roman"/>
-          <w:lang w:val="en-GB"/>
-        </w:rPr>
-        <w:t>class</w:t>
-      </w:r>
-      <w:proofErr w:type="gramEnd"/>
+        <w:t>Select final class</w:t>
+      </w:r>
     </w:p>
     <w:p>
       <w:pPr>
@@ -10742,17 +10367,8 @@
           <w:lang w:val="en-GB"/>
         </w:rPr>
         <w:tab/>
-        <w:t xml:space="preserve">Append class to </w:t>
-      </w:r>
-      <w:proofErr w:type="gramStart"/>
-      <w:r>
-        <w:rPr>
-          <w:rFonts w:ascii="Times New Roman" w:hAnsi="Times New Roman" w:cs="Times New Roman"/>
-          <w:lang w:val="en-GB"/>
-        </w:rPr>
-        <w:t>results</w:t>
-      </w:r>
-      <w:proofErr w:type="gramEnd"/>
+        <w:t>Append class to results</w:t>
+      </w:r>
     </w:p>
     <w:p>
       <w:pPr>
@@ -10770,26 +10386,12 @@
           <w:lang w:val="en-GB"/>
         </w:rPr>
       </w:pPr>
-      <w:bookmarkStart w:id="13" w:name="_Toc71900811"/>
-      <w:r>
-        <w:rPr>
-          <w:lang w:val="en-GB"/>
-        </w:rPr>
-        <w:t xml:space="preserve">Forest Classifier, Random </w:t>
-      </w:r>
-      <w:proofErr w:type="gramStart"/>
-      <w:r>
-        <w:rPr>
-          <w:lang w:val="en-GB"/>
-        </w:rPr>
-        <w:t>Forest</w:t>
-      </w:r>
-      <w:proofErr w:type="gramEnd"/>
-      <w:r>
-        <w:rPr>
-          <w:lang w:val="en-GB"/>
-        </w:rPr>
-        <w:t xml:space="preserve"> and Decision Forest</w:t>
+      <w:bookmarkStart w:id="13" w:name="_Toc71901869"/>
+      <w:r>
+        <w:rPr>
+          <w:lang w:val="en-GB"/>
+        </w:rPr>
+        <w:t>Forest Classifier, Random Forest and Decision Forest</w:t>
       </w:r>
       <w:bookmarkEnd w:id="13"/>
     </w:p>
@@ -10938,7 +10540,7 @@
           </mc:Choice>
           <mc:Fallback>
             <w:pict>
-              <v:rect w14:anchorId="56FC0811" id="Rectángulo 33" o:spid="_x0000_s1026" style="position:absolute;margin-left:-6pt;margin-top:15.95pt;width:454.5pt;height:117.75pt;z-index:-251634688;visibility:visible;mso-wrap-style:square;mso-height-percent:0;mso-wrap-distance-left:9pt;mso-wrap-distance-top:0;mso-wrap-distance-right:9pt;mso-wrap-distance-bottom:0;mso-position-horizontal:absolute;mso-position-horizontal-relative:text;mso-position-vertical:absolute;mso-position-vertical-relative:text;mso-height-percent:0;mso-height-relative:margin;v-text-anchor:middle" o:gfxdata="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" fillcolor="#e7e6e6 [3214]" strokecolor="#1f3763 [1604]" strokeweight="1pt"/>
+              <v:rect w14:anchorId="4C93C6FF" id="Rectángulo 33" o:spid="_x0000_s1026" style="position:absolute;margin-left:-6pt;margin-top:15.95pt;width:454.5pt;height:117.75pt;z-index:-251634688;visibility:visible;mso-wrap-style:square;mso-height-percent:0;mso-wrap-distance-left:9pt;mso-wrap-distance-top:0;mso-wrap-distance-right:9pt;mso-wrap-distance-bottom:0;mso-position-horizontal:absolute;mso-position-horizontal-relative:text;mso-position-vertical:absolute;mso-position-vertical-relative:text;mso-height-percent:0;mso-height-relative:margin;v-text-anchor:middle" o:gfxdata="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" fillcolor="#e7e6e6 [3214]" strokecolor="#1f3763 [1604]" strokeweight="1pt"/>
             </w:pict>
           </mc:Fallback>
         </mc:AlternateContent>
@@ -11032,7 +10634,7 @@
           </mc:Choice>
           <mc:Fallback>
             <w:pict>
-              <v:line w14:anchorId="5E006E69" id="Conector recto 31" o:spid="_x0000_s1026" style="position:absolute;flip:x;z-index:251677696;visibility:visible;mso-wrap-style:square;mso-width-percent:0;mso-height-percent:0;mso-wrap-distance-left:9pt;mso-wrap-distance-top:0;mso-wrap-distance-right:9pt;mso-wrap-distance-bottom:0;mso-position-horizontal:absolute;mso-position-horizontal-relative:text;mso-position-vertical:absolute;mso-position-vertical-relative:text;mso-width-percent:0;mso-height-percent:0;mso-width-relative:margin;mso-height-relative:margin" from="3.75pt,16.8pt" to="3.75pt,38.55pt" o:gfxdata="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" strokecolor="black [3200]" strokeweight=".5pt">
+              <v:line w14:anchorId="76C61775" id="Conector recto 31" o:spid="_x0000_s1026" style="position:absolute;flip:x;z-index:251677696;visibility:visible;mso-wrap-style:square;mso-width-percent:0;mso-height-percent:0;mso-wrap-distance-left:9pt;mso-wrap-distance-top:0;mso-wrap-distance-right:9pt;mso-wrap-distance-bottom:0;mso-position-horizontal:absolute;mso-position-horizontal-relative:text;mso-position-vertical:absolute;mso-position-vertical-relative:text;mso-width-percent:0;mso-height-percent:0;mso-width-relative:margin;mso-height-relative:margin" from="3.75pt,16.8pt" to="3.75pt,38.55pt" o:gfxdata="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" strokecolor="black [3200]" strokeweight=".5pt">
                 <v:stroke joinstyle="miter"/>
               </v:line>
             </w:pict>
@@ -11061,17 +10663,8 @@
           <w:rFonts w:ascii="Times New Roman" w:hAnsi="Times New Roman" w:cs="Times New Roman"/>
           <w:lang w:val="en-GB"/>
         </w:rPr>
-        <w:t xml:space="preserve">It performs </w:t>
-      </w:r>
-      <w:proofErr w:type="gramStart"/>
-      <w:r>
-        <w:rPr>
-          <w:rFonts w:ascii="Times New Roman" w:hAnsi="Times New Roman" w:cs="Times New Roman"/>
-          <w:lang w:val="en-GB"/>
-        </w:rPr>
-        <w:t>classification</w:t>
-      </w:r>
-      <w:proofErr w:type="gramEnd"/>
+        <w:t>It performs classification</w:t>
+      </w:r>
     </w:p>
     <w:p>
       <w:pPr>
@@ -11145,7 +10738,7 @@
           </mc:Choice>
           <mc:Fallback>
             <w:pict>
-              <v:line w14:anchorId="384AAB51" id="Conector recto 32" o:spid="_x0000_s1026" style="position:absolute;flip:x;z-index:251679744;visibility:visible;mso-wrap-style:square;mso-width-percent:0;mso-height-percent:0;mso-wrap-distance-left:9pt;mso-wrap-distance-top:0;mso-wrap-distance-right:9pt;mso-wrap-distance-bottom:0;mso-position-horizontal:absolute;mso-position-horizontal-relative:text;mso-position-vertical:absolute;mso-position-vertical-relative:text;mso-width-percent:0;mso-height-percent:0;mso-width-relative:margin;mso-height-relative:margin" from="3.75pt,17.75pt" to="3.75pt,39.5pt" o:gfxdata="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" strokecolor="black [3200]" strokeweight=".5pt">
+              <v:line w14:anchorId="5304749A" id="Conector recto 32" o:spid="_x0000_s1026" style="position:absolute;flip:x;z-index:251679744;visibility:visible;mso-wrap-style:square;mso-width-percent:0;mso-height-percent:0;mso-wrap-distance-left:9pt;mso-wrap-distance-top:0;mso-wrap-distance-right:9pt;mso-wrap-distance-bottom:0;mso-position-horizontal:absolute;mso-position-horizontal-relative:text;mso-position-vertical:absolute;mso-position-vertical-relative:text;mso-width-percent:0;mso-height-percent:0;mso-width-relative:margin;mso-height-relative:margin" from="3.75pt,17.75pt" to="3.75pt,39.5pt" o:gfxdata="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" strokecolor="black [3200]" strokeweight=".5pt">
                 <v:stroke joinstyle="miter"/>
               </v:line>
             </w:pict>
@@ -11174,17 +10767,8 @@
           <w:rFonts w:ascii="Times New Roman" w:hAnsi="Times New Roman" w:cs="Times New Roman"/>
           <w:lang w:val="en-GB"/>
         </w:rPr>
-        <w:t xml:space="preserve">We get the majority class between all </w:t>
-      </w:r>
-      <w:proofErr w:type="gramStart"/>
-      <w:r>
-        <w:rPr>
-          <w:rFonts w:ascii="Times New Roman" w:hAnsi="Times New Roman" w:cs="Times New Roman"/>
-          <w:lang w:val="en-GB"/>
-        </w:rPr>
-        <w:t>trees</w:t>
-      </w:r>
-      <w:proofErr w:type="gramEnd"/>
+        <w:t>We get the majority class between all trees</w:t>
+      </w:r>
     </w:p>
     <w:p>
       <w:pPr>
@@ -11199,17 +10783,8 @@
           <w:rFonts w:ascii="Times New Roman" w:hAnsi="Times New Roman" w:cs="Times New Roman"/>
           <w:lang w:val="en-GB"/>
         </w:rPr>
-        <w:t xml:space="preserve">All classifications are </w:t>
-      </w:r>
-      <w:proofErr w:type="gramStart"/>
-      <w:r>
-        <w:rPr>
-          <w:rFonts w:ascii="Times New Roman" w:hAnsi="Times New Roman" w:cs="Times New Roman"/>
-          <w:lang w:val="en-GB"/>
-        </w:rPr>
-        <w:t>returned</w:t>
-      </w:r>
-      <w:proofErr w:type="gramEnd"/>
+        <w:t>All classifications are returned</w:t>
+      </w:r>
     </w:p>
     <w:p>
       <w:pPr>
@@ -11320,7 +10895,7 @@
           </mc:Choice>
           <mc:Fallback>
             <w:pict>
-              <v:rect w14:anchorId="58F41936" id="Rectángulo 34" o:spid="_x0000_s1026" style="position:absolute;margin-left:-6pt;margin-top:15.3pt;width:450pt;height:74.25pt;z-index:-251632640;visibility:visible;mso-wrap-style:square;mso-width-percent:0;mso-height-percent:0;mso-wrap-distance-left:9pt;mso-wrap-distance-top:0;mso-wrap-distance-right:9pt;mso-wrap-distance-bottom:0;mso-position-horizontal:absolute;mso-position-horizontal-relative:text;mso-position-vertical:absolute;mso-position-vertical-relative:text;mso-width-percent:0;mso-height-percent:0;mso-width-relative:margin;mso-height-relative:margin;v-text-anchor:middle" o:gfxdata="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" fillcolor="#e7e6e6 [3214]" strokecolor="#1f3763 [1604]" strokeweight="1pt"/>
+              <v:rect w14:anchorId="7A950D05" id="Rectángulo 34" o:spid="_x0000_s1026" style="position:absolute;margin-left:-6pt;margin-top:15.3pt;width:450pt;height:74.25pt;z-index:-251632640;visibility:visible;mso-wrap-style:square;mso-width-percent:0;mso-height-percent:0;mso-wrap-distance-left:9pt;mso-wrap-distance-top:0;mso-wrap-distance-right:9pt;mso-wrap-distance-bottom:0;mso-position-horizontal:absolute;mso-position-horizontal-relative:text;mso-position-vertical:absolute;mso-position-vertical-relative:text;mso-width-percent:0;mso-height-percent:0;mso-width-relative:margin;mso-height-relative:margin;v-text-anchor:middle" o:gfxdata="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" fillcolor="#e7e6e6 [3214]" strokecolor="#1f3763 [1604]" strokeweight="1pt"/>
             </w:pict>
           </mc:Fallback>
         </mc:AlternateContent>
@@ -11454,7 +11029,7 @@
           </mc:Choice>
           <mc:Fallback>
             <w:pict>
-              <v:line w14:anchorId="0F095594" id="Conector recto 35" o:spid="_x0000_s1026" style="position:absolute;flip:x;z-index:251685888;visibility:visible;mso-wrap-style:square;mso-width-percent:0;mso-height-percent:0;mso-wrap-distance-left:9pt;mso-wrap-distance-top:0;mso-wrap-distance-right:9pt;mso-wrap-distance-bottom:0;mso-position-horizontal:absolute;mso-position-horizontal-relative:text;mso-position-vertical:absolute;mso-position-vertical-relative:text;mso-width-percent:0;mso-height-percent:0;mso-width-relative:margin;mso-height-relative:margin" from="3.75pt,1.25pt" to="3.75pt,29.75pt" o:gfxdata="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" strokecolor="black [3200]" strokeweight=".5pt">
+              <v:line w14:anchorId="45CEB21D" id="Conector recto 35" o:spid="_x0000_s1026" style="position:absolute;flip:x;z-index:251685888;visibility:visible;mso-wrap-style:square;mso-width-percent:0;mso-height-percent:0;mso-wrap-distance-left:9pt;mso-wrap-distance-top:0;mso-wrap-distance-right:9pt;mso-wrap-distance-bottom:0;mso-position-horizontal:absolute;mso-position-horizontal-relative:text;mso-position-vertical:absolute;mso-position-vertical-relative:text;mso-width-percent:0;mso-height-percent:0;mso-width-relative:margin;mso-height-relative:margin" from="3.75pt,1.25pt" to="3.75pt,29.75pt" o:gfxdata="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" strokecolor="black [3200]" strokeweight=".5pt">
                 <v:stroke joinstyle="miter"/>
               </v:line>
             </w:pict>
@@ -11466,23 +11041,7 @@
           <w:rFonts w:ascii="Times New Roman" w:hAnsi="Times New Roman" w:cs="Times New Roman"/>
           <w:lang w:val="en-GB"/>
         </w:rPr>
-        <w:t xml:space="preserve">We </w:t>
-      </w:r>
-      <w:proofErr w:type="spellStart"/>
-      <w:r>
-        <w:rPr>
-          <w:rFonts w:ascii="Times New Roman" w:hAnsi="Times New Roman" w:cs="Times New Roman"/>
-          <w:lang w:val="en-GB"/>
-        </w:rPr>
-        <w:t>subsamble</w:t>
-      </w:r>
-      <w:proofErr w:type="spellEnd"/>
-      <w:r>
-        <w:rPr>
-          <w:rFonts w:ascii="Times New Roman" w:hAnsi="Times New Roman" w:cs="Times New Roman"/>
-          <w:lang w:val="en-GB"/>
-        </w:rPr>
-        <w:t xml:space="preserve"> the dataset by rows</w:t>
+        <w:t>We subsamble the dataset by rows</w:t>
       </w:r>
     </w:p>
     <w:p>
@@ -11506,17 +11065,8 @@
           <w:rFonts w:ascii="Times New Roman" w:hAnsi="Times New Roman" w:cs="Times New Roman"/>
           <w:lang w:val="en-GB"/>
         </w:rPr>
-        <w:t xml:space="preserve">, adding the information of F </w:t>
-      </w:r>
-      <w:proofErr w:type="gramStart"/>
-      <w:r>
-        <w:rPr>
-          <w:rFonts w:ascii="Times New Roman" w:hAnsi="Times New Roman" w:cs="Times New Roman"/>
-          <w:lang w:val="en-GB"/>
-        </w:rPr>
-        <w:t>parameters</w:t>
-      </w:r>
-      <w:proofErr w:type="gramEnd"/>
+        <w:t>, adding the information of F parameters</w:t>
+      </w:r>
     </w:p>
     <w:p>
       <w:pPr>
@@ -11646,7 +11196,7 @@
           </mc:Choice>
           <mc:Fallback>
             <w:pict>
-              <v:rect w14:anchorId="21490ABA" id="Rectángulo 36" o:spid="_x0000_s1026" style="position:absolute;margin-left:-3.75pt;margin-top:-4.5pt;width:453.75pt;height:108.75pt;z-index:-251628544;visibility:visible;mso-wrap-style:square;mso-width-percent:0;mso-height-percent:0;mso-wrap-distance-left:9pt;mso-wrap-distance-top:0;mso-wrap-distance-right:9pt;mso-wrap-distance-bottom:0;mso-position-horizontal:absolute;mso-position-horizontal-relative:text;mso-position-vertical:absolute;mso-position-vertical-relative:text;mso-width-percent:0;mso-height-percent:0;mso-width-relative:margin;mso-height-relative:margin;v-text-anchor:middle" o:gfxdata="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" fillcolor="#e7e6e6 [3214]" strokecolor="#1f3763 [1604]" strokeweight="1pt"/>
+              <v:rect w14:anchorId="043601F6" id="Rectángulo 36" o:spid="_x0000_s1026" style="position:absolute;margin-left:-3.75pt;margin-top:-4.5pt;width:453.75pt;height:108.75pt;z-index:-251628544;visibility:visible;mso-wrap-style:square;mso-width-percent:0;mso-height-percent:0;mso-wrap-distance-left:9pt;mso-wrap-distance-top:0;mso-wrap-distance-right:9pt;mso-wrap-distance-bottom:0;mso-position-horizontal:absolute;mso-position-horizontal-relative:text;mso-position-vertical:absolute;mso-position-vertical-relative:text;mso-width-percent:0;mso-height-percent:0;mso-width-relative:margin;mso-height-relative:margin;v-text-anchor:middle" o:gfxdata="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" fillcolor="#e7e6e6 [3214]" strokecolor="#1f3763 [1604]" strokeweight="1pt"/>
             </w:pict>
           </mc:Fallback>
         </mc:AlternateContent>
@@ -11673,17 +11223,8 @@
           <w:rFonts w:ascii="Times New Roman" w:hAnsi="Times New Roman" w:cs="Times New Roman"/>
           <w:lang w:val="en-GB"/>
         </w:rPr>
-        <w:t xml:space="preserve">If F is runif, we select a random </w:t>
-      </w:r>
-      <w:proofErr w:type="gramStart"/>
-      <w:r>
-        <w:rPr>
-          <w:rFonts w:ascii="Times New Roman" w:hAnsi="Times New Roman" w:cs="Times New Roman"/>
-          <w:lang w:val="en-GB"/>
-        </w:rPr>
-        <w:t>F</w:t>
-      </w:r>
-      <w:proofErr w:type="gramEnd"/>
+        <w:t>If F is runif, we select a random F</w:t>
+      </w:r>
     </w:p>
     <w:p>
       <w:pPr>
@@ -11701,7 +11242,6 @@
         </w:rPr>
         <w:t xml:space="preserve">Else we use the value </w:t>
       </w:r>
-      <w:proofErr w:type="gramStart"/>
       <w:r>
         <w:rPr>
           <w:rFonts w:ascii="Times New Roman" w:hAnsi="Times New Roman" w:cs="Times New Roman"/>
@@ -11709,7 +11249,6 @@
         </w:rPr>
         <w:t>given</w:t>
       </w:r>
-      <w:proofErr w:type="gramEnd"/>
     </w:p>
     <w:p>
       <w:pPr>
@@ -11725,17 +11264,8 @@
           <w:rFonts w:ascii="Times New Roman" w:hAnsi="Times New Roman" w:cs="Times New Roman"/>
           <w:lang w:val="en-GB"/>
         </w:rPr>
-        <w:t xml:space="preserve">We subsample the dataset by columns, depending on </w:t>
-      </w:r>
-      <w:proofErr w:type="gramStart"/>
-      <w:r>
-        <w:rPr>
-          <w:rFonts w:ascii="Times New Roman" w:hAnsi="Times New Roman" w:cs="Times New Roman"/>
-          <w:lang w:val="en-GB"/>
-        </w:rPr>
-        <w:t>F</w:t>
-      </w:r>
-      <w:proofErr w:type="gramEnd"/>
+        <w:t>We subsample the dataset by columns, depending on F</w:t>
+      </w:r>
     </w:p>
     <w:p>
       <w:pPr>
@@ -11751,17 +11281,8 @@
           <w:rFonts w:ascii="Times New Roman" w:hAnsi="Times New Roman" w:cs="Times New Roman"/>
           <w:lang w:val="en-GB"/>
         </w:rPr>
-        <w:t xml:space="preserve">We fit the CART </w:t>
-      </w:r>
-      <w:proofErr w:type="gramStart"/>
-      <w:r>
-        <w:rPr>
-          <w:rFonts w:ascii="Times New Roman" w:hAnsi="Times New Roman" w:cs="Times New Roman"/>
-          <w:lang w:val="en-GB"/>
-        </w:rPr>
-        <w:t>tree</w:t>
-      </w:r>
-      <w:proofErr w:type="gramEnd"/>
+        <w:t>We fit the CART tree</w:t>
+      </w:r>
     </w:p>
     <w:p>
       <w:pPr>
@@ -11790,7 +11311,7 @@
           <w:lang w:val="en-GB"/>
         </w:rPr>
       </w:pPr>
-      <w:bookmarkStart w:id="14" w:name="_Toc71900812"/>
+      <w:bookmarkStart w:id="14" w:name="_Toc71901870"/>
       <w:r>
         <w:rPr>
           <w:lang w:val="en-GB"/>
@@ -11820,30 +11341,14 @@
           <w:rFonts w:ascii="Times New Roman" w:hAnsi="Times New Roman" w:cs="Times New Roman"/>
           <w:lang w:val="en-GB"/>
         </w:rPr>
-        <w:t xml:space="preserve">In the following sections, results of different experiments will be presented. </w:t>
-      </w:r>
-      <w:proofErr w:type="gramStart"/>
-      <w:r>
-        <w:rPr>
-          <w:rFonts w:ascii="Times New Roman" w:hAnsi="Times New Roman" w:cs="Times New Roman"/>
-          <w:lang w:val="en-GB"/>
-        </w:rPr>
-        <w:t xml:space="preserve">In order </w:t>
-      </w:r>
-      <w:r>
-        <w:rPr>
-          <w:rFonts w:ascii="Times New Roman" w:hAnsi="Times New Roman" w:cs="Times New Roman"/>
-          <w:lang w:val="en-GB"/>
-        </w:rPr>
-        <w:t>to</w:t>
-      </w:r>
-      <w:proofErr w:type="gramEnd"/>
-      <w:r>
-        <w:rPr>
-          <w:rFonts w:ascii="Times New Roman" w:hAnsi="Times New Roman" w:cs="Times New Roman"/>
-          <w:lang w:val="en-GB"/>
-        </w:rPr>
-        <w:t xml:space="preserve"> increase</w:t>
+        <w:t xml:space="preserve">In the following sections, results of different experiments will be presented. In order </w:t>
+      </w:r>
+      <w:r>
+        <w:rPr>
+          <w:rFonts w:ascii="Times New Roman" w:hAnsi="Times New Roman" w:cs="Times New Roman"/>
+          <w:lang w:val="en-GB"/>
+        </w:rPr>
+        <w:t>to increase</w:t>
       </w:r>
       <w:r>
         <w:rPr>
@@ -11935,23 +11440,7 @@
           <w:rFonts w:ascii="Times New Roman" w:hAnsi="Times New Roman" w:cs="Times New Roman"/>
           <w:lang w:val="en-GB"/>
         </w:rPr>
-        <w:t xml:space="preserve">, </w:t>
-      </w:r>
-      <w:proofErr w:type="gramStart"/>
-      <w:r>
-        <w:rPr>
-          <w:rFonts w:ascii="Times New Roman" w:hAnsi="Times New Roman" w:cs="Times New Roman"/>
-          <w:lang w:val="en-GB"/>
-        </w:rPr>
-        <w:t>taking into account</w:t>
-      </w:r>
-      <w:proofErr w:type="gramEnd"/>
-      <w:r>
-        <w:rPr>
-          <w:rFonts w:ascii="Times New Roman" w:hAnsi="Times New Roman" w:cs="Times New Roman"/>
-          <w:lang w:val="en-GB"/>
-        </w:rPr>
-        <w:t xml:space="preserve"> by order the higher accuracy, </w:t>
+        <w:t xml:space="preserve">, taking into account by order the higher accuracy, </w:t>
       </w:r>
       <w:r>
         <w:rPr>
@@ -12104,7 +11593,7 @@
           <w:lang w:val="en-GB"/>
         </w:rPr>
       </w:pPr>
-      <w:bookmarkStart w:id="15" w:name="_Toc71900813"/>
+      <w:bookmarkStart w:id="15" w:name="_Toc71901871"/>
       <w:r>
         <w:rPr>
           <w:lang w:val="en-GB"/>
@@ -16849,23 +16338,7 @@
           <w:rFonts w:ascii="Times New Roman" w:hAnsi="Times New Roman" w:cs="Times New Roman"/>
           <w:lang w:val="en-GB"/>
         </w:rPr>
-        <w:t xml:space="preserve">Regarding feature importance, it looks like the </w:t>
-      </w:r>
-      <w:proofErr w:type="spellStart"/>
-      <w:r>
-        <w:rPr>
-          <w:rFonts w:ascii="Times New Roman" w:hAnsi="Times New Roman" w:cs="Times New Roman"/>
-          <w:lang w:val="en-GB"/>
-        </w:rPr>
-        <w:t>id_number</w:t>
-      </w:r>
-      <w:proofErr w:type="spellEnd"/>
-      <w:r>
-        <w:rPr>
-          <w:rFonts w:ascii="Times New Roman" w:hAnsi="Times New Roman" w:cs="Times New Roman"/>
-          <w:lang w:val="en-GB"/>
-        </w:rPr>
-        <w:t xml:space="preserve"> (index 0), Calcium (index 7) and Aluminium (index 4) are the most important ones.</w:t>
+        <w:t>Regarding feature importance, it looks like the id_number (index 0), Calcium (index 7) and Aluminium (index 4) are the most important ones.</w:t>
       </w:r>
     </w:p>
     <w:p>
@@ -16881,23 +16354,7 @@
           <w:rFonts w:ascii="Times New Roman" w:hAnsi="Times New Roman" w:cs="Times New Roman"/>
           <w:lang w:val="en-GB"/>
         </w:rPr>
-        <w:t xml:space="preserve">This is interesting because the </w:t>
-      </w:r>
-      <w:proofErr w:type="spellStart"/>
-      <w:r>
-        <w:rPr>
-          <w:rFonts w:ascii="Times New Roman" w:hAnsi="Times New Roman" w:cs="Times New Roman"/>
-          <w:lang w:val="en-GB"/>
-        </w:rPr>
-        <w:t>id_number</w:t>
-      </w:r>
-      <w:proofErr w:type="spellEnd"/>
-      <w:r>
-        <w:rPr>
-          <w:rFonts w:ascii="Times New Roman" w:hAnsi="Times New Roman" w:cs="Times New Roman"/>
-          <w:lang w:val="en-GB"/>
-        </w:rPr>
-        <w:t xml:space="preserve"> is </w:t>
+        <w:t xml:space="preserve">This is interesting because the id_number is </w:t>
       </w:r>
       <w:r>
         <w:rPr>
@@ -16927,23 +16384,7 @@
           <w:rFonts w:ascii="Times New Roman" w:hAnsi="Times New Roman" w:cs="Times New Roman"/>
           <w:lang w:val="en-GB"/>
         </w:rPr>
-        <w:t xml:space="preserve"> </w:t>
-      </w:r>
-      <w:proofErr w:type="gramStart"/>
-      <w:r>
-        <w:rPr>
-          <w:rFonts w:ascii="Times New Roman" w:hAnsi="Times New Roman" w:cs="Times New Roman"/>
-          <w:lang w:val="en-GB"/>
-        </w:rPr>
-        <w:t>sense, since</w:t>
-      </w:r>
-      <w:proofErr w:type="gramEnd"/>
-      <w:r>
-        <w:rPr>
-          <w:rFonts w:ascii="Times New Roman" w:hAnsi="Times New Roman" w:cs="Times New Roman"/>
-          <w:lang w:val="en-GB"/>
-        </w:rPr>
-        <w:t xml:space="preserve"> Limestone (Calcium carbonate) is one of the main components in glass manufacturing. Its main function is to introduce Calcium Oxide into the glass recipe, which is needed to improve chemical resistance and durability, hence giving an important clue of the final class.</w:t>
+        <w:t xml:space="preserve"> sense, since Limestone (Calcium carbonate) is one of the main components in glass manufacturing. Its main function is to introduce Calcium Oxide into the glass recipe, which is needed to improve chemical resistance and durability, hence giving an important clue of the final class.</w:t>
       </w:r>
       <w:r>
         <w:rPr>
@@ -16972,7 +16413,7 @@
           <w:lang w:val="en-GB"/>
         </w:rPr>
       </w:pPr>
-      <w:bookmarkStart w:id="20" w:name="_Toc71900814"/>
+      <w:bookmarkStart w:id="20" w:name="_Toc71901872"/>
       <w:r>
         <w:rPr>
           <w:lang w:val="en-GB"/>
@@ -17093,23 +16534,7 @@
           <w:rFonts w:ascii="Times New Roman" w:hAnsi="Times New Roman" w:cs="Times New Roman"/>
           <w:lang w:val="en-GB"/>
         </w:rPr>
-        <w:t xml:space="preserve">) was selected handmade, since the formulas with this dataset returned [1, 3, 3, 3] values. So, </w:t>
-      </w:r>
-      <w:proofErr w:type="gramStart"/>
-      <w:r>
-        <w:rPr>
-          <w:rFonts w:ascii="Times New Roman" w:hAnsi="Times New Roman" w:cs="Times New Roman"/>
-          <w:lang w:val="en-GB"/>
-        </w:rPr>
-        <w:t>in order to</w:t>
-      </w:r>
-      <w:proofErr w:type="gramEnd"/>
-      <w:r>
-        <w:rPr>
-          <w:rFonts w:ascii="Times New Roman" w:hAnsi="Times New Roman" w:cs="Times New Roman"/>
-          <w:lang w:val="en-GB"/>
-        </w:rPr>
-        <w:t xml:space="preserve"> avoid the same results, values of [1, 2, 3, 4] were selected.</w:t>
+        <w:t>) was selected handmade, since the formulas with this dataset returned [1, 3, 3, 3] values. So, in order to avoid the same results, values of [1, 2, 3, 4] were selected.</w:t>
       </w:r>
     </w:p>
     <w:tbl>
@@ -21610,23 +21035,7 @@
           <w:rFonts w:ascii="Times New Roman" w:hAnsi="Times New Roman" w:cs="Times New Roman"/>
           <w:lang w:val="en-GB"/>
         </w:rPr>
-        <w:t xml:space="preserve">. As expected, we can see a tendency in better accuracy when the number of trees is high, </w:t>
-      </w:r>
-      <w:proofErr w:type="gramStart"/>
-      <w:r>
-        <w:rPr>
-          <w:rFonts w:ascii="Times New Roman" w:hAnsi="Times New Roman" w:cs="Times New Roman"/>
-          <w:lang w:val="en-GB"/>
-        </w:rPr>
-        <w:t>and also</w:t>
-      </w:r>
-      <w:proofErr w:type="gramEnd"/>
-      <w:r>
-        <w:rPr>
-          <w:rFonts w:ascii="Times New Roman" w:hAnsi="Times New Roman" w:cs="Times New Roman"/>
-          <w:lang w:val="en-GB"/>
-        </w:rPr>
-        <w:t xml:space="preserve"> when the number of features is higher.</w:t>
+        <w:t>. As expected, we can see a tendency in better accuracy when the number of trees is high, and also when the number of features is higher.</w:t>
       </w:r>
     </w:p>
     <w:p>
@@ -21642,23 +21051,7 @@
           <w:rFonts w:ascii="Times New Roman" w:hAnsi="Times New Roman" w:cs="Times New Roman"/>
           <w:lang w:val="en-GB"/>
         </w:rPr>
-        <w:t xml:space="preserve">Still, al results were good enough with more than 80% of accuracy with only one tree, as this problem is </w:t>
-      </w:r>
-      <w:proofErr w:type="gramStart"/>
-      <w:r>
-        <w:rPr>
-          <w:rFonts w:ascii="Times New Roman" w:hAnsi="Times New Roman" w:cs="Times New Roman"/>
-          <w:lang w:val="en-GB"/>
-        </w:rPr>
-        <w:t>fairly simple</w:t>
-      </w:r>
-      <w:proofErr w:type="gramEnd"/>
-      <w:r>
-        <w:rPr>
-          <w:rFonts w:ascii="Times New Roman" w:hAnsi="Times New Roman" w:cs="Times New Roman"/>
-          <w:lang w:val="en-GB"/>
-        </w:rPr>
-        <w:t>.</w:t>
+        <w:t>Still, al results were good enough with more than 80% of accuracy with only one tree, as this problem is fairly simple.</w:t>
       </w:r>
     </w:p>
     <w:p>
@@ -21674,25 +21067,8 @@
           <w:rFonts w:ascii="Times New Roman" w:hAnsi="Times New Roman" w:cs="Times New Roman"/>
           <w:lang w:val="en-GB"/>
         </w:rPr>
-        <w:t xml:space="preserve">Another thing that we can also observe is that there is a consensus between almost all experiments, and it looks like the most important feature is the </w:t>
-      </w:r>
-      <w:proofErr w:type="spellStart"/>
-      <w:r>
-        <w:rPr>
-          <w:rFonts w:ascii="Times New Roman" w:hAnsi="Times New Roman" w:cs="Times New Roman"/>
-          <w:lang w:val="en-GB"/>
-        </w:rPr>
-        <w:t>id_number</w:t>
-      </w:r>
-      <w:proofErr w:type="spellEnd"/>
-      <w:r>
-        <w:rPr>
-          <w:rFonts w:ascii="Times New Roman" w:hAnsi="Times New Roman" w:cs="Times New Roman"/>
-          <w:lang w:val="en-GB"/>
-        </w:rPr>
-        <w:t xml:space="preserve"> (index 0). </w:t>
-      </w:r>
-      <w:proofErr w:type="gramStart"/>
+        <w:t xml:space="preserve">Another thing that we can also observe is that there is a consensus between almost all experiments, and it looks like the most important feature is the id_number (index 0). </w:t>
+      </w:r>
       <w:r>
         <w:rPr>
           <w:rFonts w:ascii="Times New Roman" w:hAnsi="Times New Roman" w:cs="Times New Roman"/>
@@ -21705,15 +21081,7 @@
           <w:rFonts w:ascii="Times New Roman" w:hAnsi="Times New Roman" w:cs="Times New Roman"/>
           <w:lang w:val="en-GB"/>
         </w:rPr>
-        <w:t>t is clear that for</w:t>
-      </w:r>
-      <w:proofErr w:type="gramEnd"/>
-      <w:r>
-        <w:rPr>
-          <w:rFonts w:ascii="Times New Roman" w:hAnsi="Times New Roman" w:cs="Times New Roman"/>
-          <w:lang w:val="en-GB"/>
-        </w:rPr>
-        <w:t xml:space="preserve"> almost every case, every tree will probably start splitting the nodes with this attribute, since it will be the one producing less impurity. </w:t>
+        <w:t xml:space="preserve">t is clear that for almost every case, every tree will probably start splitting the nodes with this attribute, since it will be the one producing less impurity. </w:t>
       </w:r>
     </w:p>
     <w:p>
@@ -21871,7 +21239,7 @@
           <w:lang w:val="en-GB"/>
         </w:rPr>
       </w:pPr>
-      <w:bookmarkStart w:id="25" w:name="_Toc71900815"/>
+      <w:bookmarkStart w:id="25" w:name="_Toc71901873"/>
       <w:r>
         <w:rPr>
           <w:lang w:val="en-GB"/>
@@ -26534,7 +25902,6 @@
         </w:rPr>
         <w:t xml:space="preserve">Were we can see some interesting information is in the feature </w:t>
       </w:r>
-      <w:proofErr w:type="gramStart"/>
       <w:r>
         <w:rPr>
           <w:lang w:val="en-GB"/>
@@ -26548,7 +25915,6 @@
         </w:rPr>
         <w:t>.</w:t>
       </w:r>
-      <w:proofErr w:type="gramEnd"/>
       <w:r>
         <w:rPr>
           <w:rFonts w:ascii="Times New Roman" w:hAnsi="Times New Roman" w:cs="Times New Roman"/>
@@ -26699,7 +26065,7 @@
           <w:lang w:val="en-GB"/>
         </w:rPr>
       </w:pPr>
-      <w:bookmarkStart w:id="29" w:name="_Toc71900816"/>
+      <w:bookmarkStart w:id="29" w:name="_Toc71901874"/>
       <w:r>
         <w:rPr>
           <w:lang w:val="en-GB"/>
@@ -31663,7 +31029,7 @@
           <w:lang w:val="en-GB"/>
         </w:rPr>
       </w:pPr>
-      <w:bookmarkStart w:id="34" w:name="_Toc71900817"/>
+      <w:bookmarkStart w:id="34" w:name="_Toc71901875"/>
       <w:r>
         <w:rPr>
           <w:lang w:val="en-GB"/>
@@ -35377,29 +34743,7 @@
                 <w:color w:val="000000"/>
                 <w:lang w:val="en-GB" w:eastAsia="en-GB"/>
               </w:rPr>
-              <w:t>('23', 2006</w:t>
-            </w:r>
-            <w:proofErr w:type="gramStart"/>
-            <w:r>
-              <w:rPr>
-                <w:rFonts w:ascii="Times New Roman" w:eastAsia="Times New Roman" w:hAnsi="Times New Roman" w:cs="Times New Roman"/>
-                <w:b/>
-                <w:bCs/>
-                <w:color w:val="000000"/>
-                <w:lang w:val="en-GB" w:eastAsia="en-GB"/>
-              </w:rPr>
-              <w:t>),(</w:t>
-            </w:r>
-            <w:proofErr w:type="gramEnd"/>
-            <w:r>
-              <w:rPr>
-                <w:rFonts w:ascii="Times New Roman" w:eastAsia="Times New Roman" w:hAnsi="Times New Roman" w:cs="Times New Roman"/>
-                <w:b/>
-                <w:bCs/>
-                <w:color w:val="000000"/>
-                <w:lang w:val="en-GB" w:eastAsia="en-GB"/>
-              </w:rPr>
-              <w:t>'4', 1169),('12',1126),</w:t>
+              <w:t>('23', 2006),('4', 1169),('12',1126),</w:t>
             </w:r>
             <w:r>
               <w:rPr>
@@ -35961,25 +35305,7 @@
                 <w:color w:val="000000"/>
                 <w:lang w:val="en-GB" w:eastAsia="en-GB"/>
               </w:rPr>
-              <w:t>('23', 1537</w:t>
-            </w:r>
-            <w:proofErr w:type="gramStart"/>
-            <w:r>
-              <w:rPr>
-                <w:rFonts w:ascii="Times New Roman" w:eastAsia="Times New Roman" w:hAnsi="Times New Roman" w:cs="Times New Roman"/>
-                <w:color w:val="000000"/>
-                <w:lang w:val="en-GB" w:eastAsia="en-GB"/>
-              </w:rPr>
-              <w:t>),(</w:t>
-            </w:r>
-            <w:proofErr w:type="gramEnd"/>
-            <w:r>
-              <w:rPr>
-                <w:rFonts w:ascii="Times New Roman" w:eastAsia="Times New Roman" w:hAnsi="Times New Roman" w:cs="Times New Roman"/>
-                <w:color w:val="000000"/>
-                <w:lang w:val="en-GB" w:eastAsia="en-GB"/>
-              </w:rPr>
-              <w:t>'4', 1374),('12', 1208),('11', 1136)</w:t>
+              <w:t>('23', 1537),('4', 1374),('12', 1208),('11', 1136)</w:t>
             </w:r>
             <w:r>
               <w:rPr>
@@ -36597,21 +35923,7 @@
         <w:rPr>
           <w:lang w:val="en-GB"/>
         </w:rPr>
-        <w:t xml:space="preserve">. Decision Forest behaviour with </w:t>
-      </w:r>
-      <w:proofErr w:type="spellStart"/>
-      <w:r>
-        <w:rPr>
-          <w:lang w:val="en-GB"/>
-        </w:rPr>
-        <w:t>krvskp</w:t>
-      </w:r>
-      <w:proofErr w:type="spellEnd"/>
-      <w:r>
-        <w:rPr>
-          <w:lang w:val="en-GB"/>
-        </w:rPr>
-        <w:t xml:space="preserve"> dataset</w:t>
+        <w:t>. Decision Forest behaviour with krvskp dataset</w:t>
       </w:r>
       <w:bookmarkEnd w:id="37"/>
       <w:bookmarkEnd w:id="39"/>
@@ -36629,23 +35941,7 @@
           <w:rFonts w:ascii="Times New Roman" w:hAnsi="Times New Roman" w:cs="Times New Roman"/>
           <w:lang w:val="en-GB"/>
         </w:rPr>
-        <w:t xml:space="preserve">Basically, the higher the number of parameters and trees, the better accuracy we have. </w:t>
-      </w:r>
-      <w:proofErr w:type="gramStart"/>
-      <w:r>
-        <w:rPr>
-          <w:rFonts w:ascii="Times New Roman" w:hAnsi="Times New Roman" w:cs="Times New Roman"/>
-          <w:lang w:val="en-GB"/>
-        </w:rPr>
-        <w:t>Actually, we</w:t>
-      </w:r>
-      <w:proofErr w:type="gramEnd"/>
-      <w:r>
-        <w:rPr>
-          <w:rFonts w:ascii="Times New Roman" w:hAnsi="Times New Roman" w:cs="Times New Roman"/>
-          <w:lang w:val="en-GB"/>
-        </w:rPr>
-        <w:t xml:space="preserve"> can see a nice increasing surface in the previous Figure.</w:t>
+        <w:t>Basically, the higher the number of parameters and trees, the better accuracy we have. Actually, we can see a nice increasing surface in the previous Figure.</w:t>
       </w:r>
     </w:p>
     <w:p>
@@ -36656,53 +35952,12 @@
           <w:lang w:val="en-GB"/>
         </w:rPr>
       </w:pPr>
-      <w:proofErr w:type="gramStart"/>
-      <w:r>
-        <w:rPr>
-          <w:rFonts w:ascii="Times New Roman" w:hAnsi="Times New Roman" w:cs="Times New Roman"/>
-          <w:lang w:val="en-GB"/>
-        </w:rPr>
-        <w:t>Taking a look</w:t>
-      </w:r>
-      <w:proofErr w:type="gramEnd"/>
-      <w:r>
-        <w:rPr>
-          <w:rFonts w:ascii="Times New Roman" w:hAnsi="Times New Roman" w:cs="Times New Roman"/>
-          <w:lang w:val="en-GB"/>
-        </w:rPr>
-        <w:t xml:space="preserve"> at the feature importance, we can see that the most important one is </w:t>
-      </w:r>
-      <w:proofErr w:type="spellStart"/>
-      <w:r>
-        <w:rPr>
-          <w:rFonts w:ascii="Times New Roman" w:hAnsi="Times New Roman" w:cs="Times New Roman"/>
-          <w:lang w:val="en-GB"/>
-        </w:rPr>
-        <w:t>simpl</w:t>
-      </w:r>
-      <w:proofErr w:type="spellEnd"/>
-      <w:r>
-        <w:rPr>
-          <w:rFonts w:ascii="Times New Roman" w:hAnsi="Times New Roman" w:cs="Times New Roman"/>
-          <w:lang w:val="en-GB"/>
-        </w:rPr>
-        <w:t xml:space="preserve"> (index 23), followed by </w:t>
-      </w:r>
-      <w:proofErr w:type="spellStart"/>
-      <w:r>
-        <w:rPr>
-          <w:rFonts w:ascii="Times New Roman" w:hAnsi="Times New Roman" w:cs="Times New Roman"/>
-          <w:lang w:val="en-GB"/>
-        </w:rPr>
-        <w:t>bkspr</w:t>
-      </w:r>
-      <w:proofErr w:type="spellEnd"/>
-      <w:r>
-        <w:rPr>
-          <w:rFonts w:ascii="Times New Roman" w:hAnsi="Times New Roman" w:cs="Times New Roman"/>
-          <w:lang w:val="en-GB"/>
-        </w:rPr>
-        <w:t xml:space="preserve"> (index 4).</w:t>
+      <w:r>
+        <w:rPr>
+          <w:rFonts w:ascii="Times New Roman" w:hAnsi="Times New Roman" w:cs="Times New Roman"/>
+          <w:lang w:val="en-GB"/>
+        </w:rPr>
+        <w:t>Taking a look at the feature importance, we can see that the most important one is simpl (index 23), followed by bkspr (index 4).</w:t>
       </w:r>
     </w:p>
     <w:p>
@@ -36733,23 +35988,7 @@
           <w:rFonts w:ascii="Times New Roman" w:hAnsi="Times New Roman" w:cs="Times New Roman"/>
           <w:lang w:val="en-GB"/>
         </w:rPr>
-        <w:t xml:space="preserve"> makes sense, cause if by using a simple patter we can win or lose the game (</w:t>
-      </w:r>
-      <w:proofErr w:type="spellStart"/>
-      <w:r>
-        <w:rPr>
-          <w:rFonts w:ascii="Times New Roman" w:hAnsi="Times New Roman" w:cs="Times New Roman"/>
-          <w:lang w:val="en-GB"/>
-        </w:rPr>
-        <w:t>simpl</w:t>
-      </w:r>
-      <w:proofErr w:type="spellEnd"/>
-      <w:r>
-        <w:rPr>
-          <w:rFonts w:ascii="Times New Roman" w:hAnsi="Times New Roman" w:cs="Times New Roman"/>
-          <w:lang w:val="en-GB"/>
-        </w:rPr>
-        <w:t>), or if the black king supports the black rook, which they are already in advantage because they are playing vs king-pawn, is a very decisive position to win the game.</w:t>
+        <w:t xml:space="preserve"> makes sense, cause if by using a simple patter we can win or lose the game (simpl), or if the black king supports the black rook, which they are already in advantage because they are playing vs king-pawn, is a very decisive position to win the game.</w:t>
       </w:r>
     </w:p>
     <w:p>
@@ -36779,7 +36018,7 @@
           <w:lang w:val="en-GB"/>
         </w:rPr>
       </w:pPr>
-      <w:bookmarkStart w:id="40" w:name="_Toc71900818"/>
+      <w:bookmarkStart w:id="40" w:name="_Toc71901876"/>
       <w:r>
         <w:rPr>
           <w:lang w:val="en-GB"/>
@@ -39588,16 +38827,7 @@
                 <w:color w:val="000000"/>
                 <w:lang w:val="en-GB" w:eastAsia="en-GB"/>
               </w:rPr>
-              <w:t>('20', 329), ('14', 307), ('9', 303</w:t>
-            </w:r>
-            <w:proofErr w:type="gramStart"/>
-            <w:r>
-              <w:rPr>
-                <w:rFonts w:ascii="Times New Roman" w:eastAsia="Times New Roman" w:hAnsi="Times New Roman" w:cs="Times New Roman"/>
-                <w:color w:val="000000"/>
-                <w:lang w:val="en-GB" w:eastAsia="en-GB"/>
-              </w:rPr>
-              <w:t>)</w:t>
+              <w:t>('20', 329), ('14', 307), ('9', 303)</w:t>
             </w:r>
             <w:r>
               <w:rPr>
@@ -39612,16 +38842,7 @@
                 <w:color w:val="000000"/>
                 <w:lang w:val="en-GB" w:eastAsia="en-GB"/>
               </w:rPr>
-              <w:t>,</w:t>
-            </w:r>
-            <w:proofErr w:type="gramEnd"/>
-            <w:r>
-              <w:rPr>
-                <w:rFonts w:ascii="Times New Roman" w:eastAsia="Times New Roman" w:hAnsi="Times New Roman" w:cs="Times New Roman"/>
-                <w:color w:val="000000"/>
-                <w:lang w:val="en-GB" w:eastAsia="en-GB"/>
-              </w:rPr>
-              <w:t xml:space="preserve"> ('5', 295)</w:t>
+              <w:t>, ('5', 295)</w:t>
             </w:r>
           </w:p>
         </w:tc>
@@ -41535,21 +40756,7 @@
         <w:rPr>
           <w:lang w:val="en-GB"/>
         </w:rPr>
-        <w:t xml:space="preserve">. Random Forest behaviour with </w:t>
-      </w:r>
-      <w:proofErr w:type="spellStart"/>
-      <w:r>
-        <w:rPr>
-          <w:lang w:val="en-GB"/>
-        </w:rPr>
-        <w:t>krvskp</w:t>
-      </w:r>
-      <w:proofErr w:type="spellEnd"/>
-      <w:r>
-        <w:rPr>
-          <w:lang w:val="en-GB"/>
-        </w:rPr>
-        <w:t xml:space="preserve"> dataset</w:t>
+        <w:t>. Random Forest behaviour with krvskp dataset</w:t>
       </w:r>
       <w:bookmarkEnd w:id="44"/>
     </w:p>
@@ -41582,15 +40789,13 @@
         </w:rPr>
         <w:t xml:space="preserve"> in terms of best accuracies, reaching an almost 100%. In this case thought, a low number of parameters will give worse results, it </w:t>
       </w:r>
-      <w:proofErr w:type="gramStart"/>
-      <w:r>
-        <w:rPr>
-          <w:rFonts w:ascii="Times New Roman" w:hAnsi="Times New Roman" w:cs="Times New Roman"/>
-          <w:lang w:val="en-GB"/>
-        </w:rPr>
-        <w:t>doesn’t</w:t>
-      </w:r>
-      <w:proofErr w:type="gramEnd"/>
+      <w:r>
+        <w:rPr>
+          <w:rFonts w:ascii="Times New Roman" w:hAnsi="Times New Roman" w:cs="Times New Roman"/>
+          <w:lang w:val="en-GB"/>
+        </w:rPr>
+        <w:t>does not</w:t>
+      </w:r>
       <w:r>
         <w:rPr>
           <w:rFonts w:ascii="Times New Roman" w:hAnsi="Times New Roman" w:cs="Times New Roman"/>
@@ -41675,32 +40880,7 @@
           <w:rFonts w:ascii="Times New Roman" w:hAnsi="Times New Roman" w:cs="Times New Roman"/>
           <w:lang w:val="en-GB"/>
         </w:rPr>
-        <w:t xml:space="preserve">In this case the feature importance is not so clear. If we take the best results in terms of accuracy, the most important feature is </w:t>
-      </w:r>
-      <w:proofErr w:type="spellStart"/>
-      <w:proofErr w:type="gramStart"/>
-      <w:r>
-        <w:rPr>
-          <w:rFonts w:ascii="Times New Roman" w:hAnsi="Times New Roman" w:cs="Times New Roman"/>
-          <w:lang w:val="en-GB"/>
-        </w:rPr>
-        <w:t>rimmx</w:t>
-      </w:r>
-      <w:proofErr w:type="spellEnd"/>
-      <w:r>
-        <w:rPr>
-          <w:rFonts w:ascii="Times New Roman" w:hAnsi="Times New Roman" w:cs="Times New Roman"/>
-          <w:lang w:val="en-GB"/>
-        </w:rPr>
-        <w:t>(</w:t>
-      </w:r>
-      <w:proofErr w:type="gramEnd"/>
-      <w:r>
-        <w:rPr>
-          <w:rFonts w:ascii="Times New Roman" w:hAnsi="Times New Roman" w:cs="Times New Roman"/>
-          <w:lang w:val="en-GB"/>
-        </w:rPr>
-        <w:t>index 20), which means that the BR can be captured safely. This is a very clear indication that the whites can win.</w:t>
+        <w:t>In this case the feature importance is not so clear. If we take the best results in terms of accuracy, the most important feature is rimmx(index 20), which means that the BR can be captured safely. This is a very clear indication that the whites can win.</w:t>
       </w:r>
     </w:p>
     <w:p>
@@ -41723,7 +40903,7 @@
           <w:lang w:val="en-GB"/>
         </w:rPr>
       </w:pPr>
-      <w:bookmarkStart w:id="45" w:name="_Toc71900819"/>
+      <w:bookmarkStart w:id="45" w:name="_Toc71901877"/>
       <w:r>
         <w:rPr>
           <w:lang w:val="en-GB"/>
@@ -41754,23 +40934,7 @@
           <w:rFonts w:ascii="Times New Roman" w:hAnsi="Times New Roman" w:cs="Times New Roman"/>
           <w:lang w:val="en-GB"/>
         </w:rPr>
-        <w:t xml:space="preserve">In conclusion, the algorithms implemented give nice results in </w:t>
-      </w:r>
-      <w:proofErr w:type="gramStart"/>
-      <w:r>
-        <w:rPr>
-          <w:rFonts w:ascii="Times New Roman" w:hAnsi="Times New Roman" w:cs="Times New Roman"/>
-          <w:lang w:val="en-GB"/>
-        </w:rPr>
-        <w:t>all of</w:t>
-      </w:r>
-      <w:proofErr w:type="gramEnd"/>
-      <w:r>
-        <w:rPr>
-          <w:rFonts w:ascii="Times New Roman" w:hAnsi="Times New Roman" w:cs="Times New Roman"/>
-          <w:lang w:val="en-GB"/>
-        </w:rPr>
-        <w:t xml:space="preserve"> the experiments, with an understandable feature importance, and results that makes sense with the problem being tackled. Also, the results are very similar. </w:t>
+        <w:t xml:space="preserve">In conclusion, the algorithms implemented give nice results in all of the experiments, with an understandable feature importance, and results that makes sense with the problem being tackled. Also, the results are very similar. </w:t>
       </w:r>
     </w:p>
     <w:p>
@@ -41786,39 +40950,7 @@
           <w:rFonts w:ascii="Times New Roman" w:hAnsi="Times New Roman" w:cs="Times New Roman"/>
           <w:lang w:val="en-GB"/>
         </w:rPr>
-        <w:t xml:space="preserve">What it can be seen is that in random forest, the number of features </w:t>
-      </w:r>
-      <w:proofErr w:type="gramStart"/>
-      <w:r>
-        <w:rPr>
-          <w:rFonts w:ascii="Times New Roman" w:hAnsi="Times New Roman" w:cs="Times New Roman"/>
-          <w:lang w:val="en-GB"/>
-        </w:rPr>
-        <w:t>have to</w:t>
-      </w:r>
-      <w:proofErr w:type="gramEnd"/>
-      <w:r>
-        <w:rPr>
-          <w:rFonts w:ascii="Times New Roman" w:hAnsi="Times New Roman" w:cs="Times New Roman"/>
-          <w:lang w:val="en-GB"/>
-        </w:rPr>
-        <w:t xml:space="preserve"> go paired with the number of trees. This means that if we have a low number of features, the results will not drastically </w:t>
-      </w:r>
-      <w:proofErr w:type="gramStart"/>
-      <w:r>
-        <w:rPr>
-          <w:rFonts w:ascii="Times New Roman" w:hAnsi="Times New Roman" w:cs="Times New Roman"/>
-          <w:lang w:val="en-GB"/>
-        </w:rPr>
-        <w:t>changes</w:t>
-      </w:r>
-      <w:proofErr w:type="gramEnd"/>
-      <w:r>
-        <w:rPr>
-          <w:rFonts w:ascii="Times New Roman" w:hAnsi="Times New Roman" w:cs="Times New Roman"/>
-          <w:lang w:val="en-GB"/>
-        </w:rPr>
-        <w:t>, it doesn’t matter how many trees we use. This is something that with Decision Forest does not happen as clear as in Random Forest.</w:t>
+        <w:t>What it can be seen is that in random forest, the number of features have to go paired with the number of trees. This means that if we have a low number of features, the results will not drastically changes, it doesn’t matter how many trees we use. This is something that with Decision Forest does not happen as clear as in Random Forest.</w:t>
       </w:r>
     </w:p>
     <w:p>
@@ -41849,63 +40981,22 @@
           <w:lang w:val="en-GB"/>
         </w:rPr>
         <w:lastRenderedPageBreak/>
-        <w:t xml:space="preserve">are using a bootstrapped sample of the original dataset, we are using almost all features in the tree, because random F features are being selected per node. In decision forest, we are limited to F features per tree. So, it </w:t>
-      </w:r>
-      <w:proofErr w:type="gramStart"/>
-      <w:r>
-        <w:rPr>
-          <w:rFonts w:ascii="Times New Roman" w:hAnsi="Times New Roman" w:cs="Times New Roman"/>
-          <w:lang w:val="en-GB"/>
-        </w:rPr>
-        <w:t>doesn’t</w:t>
-      </w:r>
-      <w:proofErr w:type="gramEnd"/>
-      <w:r>
-        <w:rPr>
-          <w:rFonts w:ascii="Times New Roman" w:hAnsi="Times New Roman" w:cs="Times New Roman"/>
-          <w:lang w:val="en-GB"/>
-        </w:rPr>
-        <w:t xml:space="preserve"> matter how many instances do we send to the tree, if the parameters are not good, the tree will not be very useful.</w:t>
-      </w:r>
-    </w:p>
-    <w:p>
-      <w:pPr>
-        <w:jc w:val="both"/>
-        <w:rPr>
-          <w:rFonts w:ascii="Times New Roman" w:hAnsi="Times New Roman" w:cs="Times New Roman"/>
-          <w:lang w:val="en-GB"/>
-        </w:rPr>
-      </w:pPr>
-      <w:r>
-        <w:rPr>
-          <w:rFonts w:ascii="Times New Roman" w:hAnsi="Times New Roman" w:cs="Times New Roman"/>
-          <w:lang w:val="en-GB"/>
-        </w:rPr>
-        <w:t>MIRAR TIEMPOS</w:t>
-      </w:r>
-    </w:p>
-    <w:p>
-      <w:pPr>
-        <w:pStyle w:val="Ttulo1"/>
-        <w:rPr>
-          <w:lang w:val="en-GB"/>
-        </w:rPr>
-      </w:pPr>
+        <w:t>are using a bootstrapped sample of the original dataset, we are using almost all features in the tree, because random F features are being selected per node. In decision forest, we are limited to F features per tree. So, it doesn’t matter how many instances do we send to the tree, if the parameters are not good, the tree will not be very useful.</w:t>
+      </w:r>
       <w:r>
         <w:rPr>
           <w:lang w:val="en-GB"/>
         </w:rPr>
         <w:br w:type="page"/>
       </w:r>
-      <w:bookmarkStart w:id="46" w:name="_Toc71900820"/>
-      <w:r>
-        <w:rPr>
+      <w:r>
+        <w:rPr>
+          <w:rStyle w:val="Ttulo1Car"/>
           <w:lang w:val="en-GB"/>
         </w:rPr>
         <w:lastRenderedPageBreak/>
-        <w:t>How to execute the code</w:t>
-      </w:r>
-      <w:bookmarkEnd w:id="46"/>
+        <w:t>How to execute</w:t>
+      </w:r>
     </w:p>
     <w:p>
       <w:pPr>
@@ -41926,21 +41017,7 @@
         <w:rPr>
           <w:lang w:val="en-GB"/>
         </w:rPr>
-        <w:t xml:space="preserve">The main.py is the file that needs to be executed </w:t>
-      </w:r>
-      <w:proofErr w:type="gramStart"/>
-      <w:r>
-        <w:rPr>
-          <w:lang w:val="en-GB"/>
-        </w:rPr>
-        <w:t>in order to</w:t>
-      </w:r>
-      <w:proofErr w:type="gramEnd"/>
-      <w:r>
-        <w:rPr>
-          <w:lang w:val="en-GB"/>
-        </w:rPr>
-        <w:t xml:space="preserve"> evaluate a classifier. This file is configured with a json file, that needs to be given as parameter.</w:t>
+        <w:t>The main.py is the file that needs to be executed in order to evaluate a classifier. This file is configured with a json file, that needs to be given as parameter.</w:t>
       </w:r>
     </w:p>
     <w:p>
@@ -42020,7 +41097,7 @@
           </mc:Choice>
           <mc:Fallback>
             <w:pict>
-              <v:rect w14:anchorId="098CB20A" id="Rectángulo 11" o:spid="_x0000_s1026" style="position:absolute;margin-left:-7.5pt;margin-top:21.15pt;width:455.25pt;height:198pt;z-index:-251657216;visibility:visible;mso-wrap-style:square;mso-width-percent:0;mso-wrap-distance-left:9pt;mso-wrap-distance-top:0;mso-wrap-distance-right:9pt;mso-wrap-distance-bottom:0;mso-position-horizontal:absolute;mso-position-horizontal-relative:text;mso-position-vertical:absolute;mso-position-vertical-relative:text;mso-width-percent:0;mso-width-relative:margin;v-text-anchor:middle" o:gfxdata="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" fillcolor="#e7e6e6 [3214]" strokecolor="#1f3763 [1604]" strokeweight="1pt"/>
+              <v:rect w14:anchorId="5A14B6F0" id="Rectángulo 11" o:spid="_x0000_s1026" style="position:absolute;margin-left:-7.5pt;margin-top:21.15pt;width:455.25pt;height:198pt;z-index:-251657216;visibility:visible;mso-wrap-style:square;mso-width-percent:0;mso-wrap-distance-left:9pt;mso-wrap-distance-top:0;mso-wrap-distance-right:9pt;mso-wrap-distance-bottom:0;mso-position-horizontal:absolute;mso-position-horizontal-relative:text;mso-position-vertical:absolute;mso-position-vertical-relative:text;mso-width-percent:0;mso-width-relative:margin;v-text-anchor:middle" o:gfxdata="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" fillcolor="#e7e6e6 [3214]" strokecolor="#1f3763 [1604]" strokeweight="1pt"/>
             </w:pict>
           </mc:Fallback>
         </mc:AlternateContent>
@@ -42255,25 +41332,7 @@
           <w:bCs/>
           <w:lang w:val="en-GB"/>
         </w:rPr>
-        <w:t>“</w:t>
-      </w:r>
-      <w:proofErr w:type="spellStart"/>
-      <w:r>
-        <w:rPr>
-          <w:b/>
-          <w:bCs/>
-          <w:lang w:val="en-GB"/>
-        </w:rPr>
-        <w:t>csv_out_name</w:t>
-      </w:r>
-      <w:proofErr w:type="spellEnd"/>
-      <w:r>
-        <w:rPr>
-          <w:b/>
-          <w:bCs/>
-          <w:lang w:val="en-GB"/>
-        </w:rPr>
-        <w:t>”:</w:t>
+        <w:t>“csv_out_name”:</w:t>
       </w:r>
       <w:r>
         <w:rPr>
@@ -42389,19 +41448,11 @@
         </w:rPr>
         <w:t xml:space="preserve"> </w:t>
       </w:r>
-      <w:proofErr w:type="gramStart"/>
-      <w:r>
-        <w:rPr>
-          <w:lang w:val="en-GB"/>
-        </w:rPr>
-        <w:t>are</w:t>
-      </w:r>
-      <w:proofErr w:type="gramEnd"/>
-      <w:r>
-        <w:rPr>
-          <w:lang w:val="en-GB"/>
-        </w:rPr>
-        <w:t xml:space="preserve"> required. The explanation of the parameters is the following:</w:t>
+      <w:r>
+        <w:rPr>
+          <w:lang w:val="en-GB"/>
+        </w:rPr>
+        <w:t>are required. The explanation of the parameters is the following:</w:t>
       </w:r>
     </w:p>
     <w:p>
@@ -42507,21 +41558,7 @@
         <w:rPr>
           <w:lang w:val="en-GB"/>
         </w:rPr>
-        <w:t xml:space="preserve">Dataset: Path to the dataset that will be used in the experiment. Remember that the path is relative to your location when running the main.py file. In this case, you probably </w:t>
-      </w:r>
-      <w:proofErr w:type="gramStart"/>
-      <w:r>
-        <w:rPr>
-          <w:lang w:val="en-GB"/>
-        </w:rPr>
-        <w:t>have to</w:t>
-      </w:r>
-      <w:proofErr w:type="gramEnd"/>
-      <w:r>
-        <w:rPr>
-          <w:lang w:val="en-GB"/>
-        </w:rPr>
-        <w:t xml:space="preserve"> go one folder behind, since the datasets are saved in Data.</w:t>
+        <w:t>Dataset: Path to the dataset that will be used in the experiment. Remember that the path is relative to your location when running the main.py file. In this case, you probably have to go one folder behind, since the datasets are saved in Data.</w:t>
       </w:r>
     </w:p>
     <w:p>
@@ -42678,19 +41715,11 @@
           <w:lang w:val="en-GB"/>
         </w:rPr>
       </w:pPr>
-      <w:proofErr w:type="spellStart"/>
-      <w:r>
-        <w:rPr>
-          <w:lang w:val="en-GB"/>
-        </w:rPr>
-        <w:t>Csv_out_name</w:t>
-      </w:r>
-      <w:proofErr w:type="spellEnd"/>
-      <w:r>
-        <w:rPr>
-          <w:lang w:val="en-GB"/>
-        </w:rPr>
-        <w:t xml:space="preserve">: Name of the .csv and info files where the main results (Method, number of trees, number of parameters and accuracy, feature importance and accuracy respectively) will be saved. This file will be saved in source/logs and will </w:t>
+      <w:r>
+        <w:rPr>
+          <w:lang w:val="en-GB"/>
+        </w:rPr>
+        <w:t xml:space="preserve">Csv_out_name: Name of the .csv and info files where the main results (Method, number of trees, number of parameters and accuracy, feature importance and accuracy respectively) will be saved. This file will be saved in source/logs and will </w:t>
       </w:r>
       <w:r>
         <w:rPr>
@@ -42704,49 +41733,7 @@
         <w:rPr>
           <w:lang w:val="en-GB"/>
         </w:rPr>
-        <w:t xml:space="preserve"> any existent file with the same name. The name of the csv will be in format logs/{</w:t>
-      </w:r>
-      <w:proofErr w:type="spellStart"/>
-      <w:r>
-        <w:rPr>
-          <w:lang w:val="en-GB"/>
-        </w:rPr>
-        <w:t>csv_out_name</w:t>
-      </w:r>
-      <w:proofErr w:type="spellEnd"/>
-      <w:r>
-        <w:rPr>
-          <w:lang w:val="en-GB"/>
-        </w:rPr>
-        <w:t>}, and the information file will be saved as logs/{</w:t>
-      </w:r>
-      <w:proofErr w:type="spellStart"/>
-      <w:r>
-        <w:rPr>
-          <w:lang w:val="en-GB"/>
-        </w:rPr>
-        <w:t>csv_out_</w:t>
-      </w:r>
-      <w:proofErr w:type="gramStart"/>
-      <w:r>
-        <w:rPr>
-          <w:lang w:val="en-GB"/>
-        </w:rPr>
-        <w:t>name</w:t>
-      </w:r>
-      <w:proofErr w:type="spellEnd"/>
-      <w:r>
-        <w:rPr>
-          <w:lang w:val="en-GB"/>
-        </w:rPr>
-        <w:t>}_</w:t>
-      </w:r>
-      <w:proofErr w:type="gramEnd"/>
-      <w:r>
-        <w:rPr>
-          <w:lang w:val="en-GB"/>
-        </w:rPr>
-        <w:t>NT-{NT}_F-{F}.</w:t>
+        <w:t xml:space="preserve"> any existent file with the same name. The name of the csv will be in format logs/{csv_out_name}, and the information file will be saved as logs/{csv_out_name}_NT-{NT}_F-{F}.</w:t>
       </w:r>
     </w:p>
     <w:p>
@@ -42787,28 +41774,8 @@
           <w:bCs/>
           <w:lang w:val="en-GB"/>
         </w:rPr>
-        <w:t xml:space="preserve">python main.py </w:t>
-      </w:r>
-      <w:proofErr w:type="spellStart"/>
-      <w:r>
-        <w:rPr>
-          <w:b/>
-          <w:bCs/>
-          <w:lang w:val="en-GB"/>
-        </w:rPr>
-        <w:t>json_</w:t>
-      </w:r>
-      <w:proofErr w:type="gramStart"/>
-      <w:r>
-        <w:rPr>
-          <w:b/>
-          <w:bCs/>
-          <w:lang w:val="en-GB"/>
-        </w:rPr>
-        <w:t>file</w:t>
-      </w:r>
-      <w:proofErr w:type="spellEnd"/>
-      <w:proofErr w:type="gramEnd"/>
+        <w:t>python main.py json_file</w:t>
+      </w:r>
     </w:p>
     <w:p>
       <w:pPr>
@@ -42887,7 +41854,7 @@
           <w:lang w:val="en-GB"/>
         </w:rPr>
       </w:pPr>
-      <w:bookmarkStart w:id="47" w:name="_Toc71900821"/>
+      <w:bookmarkStart w:id="46" w:name="_Toc71901878"/>
       <w:r>
         <w:rPr>
           <w:lang w:val="en-GB"/>
@@ -42895,7 +41862,7 @@
         <w:lastRenderedPageBreak/>
         <w:t>References</w:t>
       </w:r>
-      <w:bookmarkEnd w:id="47"/>
+      <w:bookmarkEnd w:id="46"/>
     </w:p>
     <w:p>
       <w:pPr>
@@ -43128,14 +42095,14 @@
           <w:lang w:val="en-GB"/>
         </w:rPr>
       </w:pPr>
-      <w:bookmarkStart w:id="48" w:name="_Toc71900822"/>
+      <w:bookmarkStart w:id="47" w:name="_Toc71901879"/>
       <w:r>
         <w:rPr>
           <w:lang w:val="en-GB"/>
         </w:rPr>
         <w:t>Figures</w:t>
       </w:r>
-      <w:bookmarkEnd w:id="48"/>
+      <w:bookmarkEnd w:id="47"/>
     </w:p>
     <w:p>
       <w:pPr>
@@ -43655,14 +42622,14 @@
           <w:lang w:val="en-GB"/>
         </w:rPr>
       </w:pPr>
-      <w:bookmarkStart w:id="49" w:name="_Toc71900823"/>
+      <w:bookmarkStart w:id="48" w:name="_Toc71901880"/>
       <w:r>
         <w:rPr>
           <w:lang w:val="en-GB"/>
         </w:rPr>
         <w:t>Tables</w:t>
       </w:r>
-      <w:bookmarkEnd w:id="49"/>
+      <w:bookmarkEnd w:id="48"/>
     </w:p>
     <w:p>
       <w:pPr>
@@ -43870,7 +42837,25 @@
             <w:noProof/>
             <w:lang w:val="en-GB"/>
           </w:rPr>
-          <w:t>Table 3. Explanation of attributes in KRVSKP dataset</w:t>
+          <w:t>Table 3. Explanation of attributes in KRVSKP d</w:t>
+        </w:r>
+        <w:r>
+          <w:rPr>
+            <w:rStyle w:val="Hipervnculo"/>
+            <w:rFonts w:ascii="Times New Roman" w:hAnsi="Times New Roman" w:cs="Times New Roman"/>
+            <w:noProof/>
+            <w:lang w:val="en-GB"/>
+          </w:rPr>
+          <w:t>a</w:t>
+        </w:r>
+        <w:r>
+          <w:rPr>
+            <w:rStyle w:val="Hipervnculo"/>
+            <w:rFonts w:ascii="Times New Roman" w:hAnsi="Times New Roman" w:cs="Times New Roman"/>
+            <w:noProof/>
+            <w:lang w:val="en-GB"/>
+          </w:rPr>
+          <w:t>taset</w:t>
         </w:r>
         <w:r>
           <w:rPr>

</xml_diff>

<commit_message>
Final report in pdf
</commit_message>
<xml_diff>
--- a/Documentation/Report.docx
+++ b/Documentation/Report.docx
@@ -2707,6 +2707,7 @@
               </w:rPr>
               <w:t xml:space="preserve">1, 3, </w:t>
             </w:r>
+            <w:proofErr w:type="gramStart"/>
             <w:r>
               <w:rPr>
                 <w:rFonts w:ascii="Times New Roman" w:hAnsi="Times New Roman" w:cs="Times New Roman"/>
@@ -2719,7 +2720,15 @@
                 <w:rFonts w:ascii="Times New Roman" w:hAnsi="Times New Roman" w:cs="Times New Roman"/>
                 <w:lang w:val="en-GB"/>
               </w:rPr>
-              <w:t>(log</w:t>
+              <w:t>(</w:t>
+            </w:r>
+            <w:proofErr w:type="gramEnd"/>
+            <w:r>
+              <w:rPr>
+                <w:rFonts w:ascii="Times New Roman" w:hAnsi="Times New Roman" w:cs="Times New Roman"/>
+                <w:lang w:val="en-GB"/>
+              </w:rPr>
+              <w:t>log</w:t>
             </w:r>
             <w:r>
               <w:rPr>
@@ -8551,7 +8560,23 @@
                 <w:rFonts w:ascii="Times New Roman" w:hAnsi="Times New Roman" w:cs="Times New Roman"/>
                 <w:lang w:val="en-GB"/>
               </w:rPr>
-              <w:t>the BR can achieve a skewer or the BK attacks the WP</w:t>
+              <w:t xml:space="preserve">the BR can achieve a </w:t>
+            </w:r>
+            <w:proofErr w:type="gramStart"/>
+            <w:r>
+              <w:rPr>
+                <w:rFonts w:ascii="Times New Roman" w:hAnsi="Times New Roman" w:cs="Times New Roman"/>
+                <w:lang w:val="en-GB"/>
+              </w:rPr>
+              <w:t>skewer</w:t>
+            </w:r>
+            <w:proofErr w:type="gramEnd"/>
+            <w:r>
+              <w:rPr>
+                <w:rFonts w:ascii="Times New Roman" w:hAnsi="Times New Roman" w:cs="Times New Roman"/>
+                <w:lang w:val="en-GB"/>
+              </w:rPr>
+              <w:t xml:space="preserve"> or the BK attacks the WP</w:t>
             </w:r>
           </w:p>
         </w:tc>
@@ -9519,8 +9544,17 @@
           <w:rFonts w:ascii="Times New Roman" w:hAnsi="Times New Roman" w:cs="Times New Roman"/>
           <w:lang w:val="en-GB"/>
         </w:rPr>
-        <w:t xml:space="preserve"> main (public) methods, fit</w:t>
-      </w:r>
+        <w:t xml:space="preserve"> main (public) methods, </w:t>
+      </w:r>
+      <w:proofErr w:type="gramStart"/>
+      <w:r>
+        <w:rPr>
+          <w:rFonts w:ascii="Times New Roman" w:hAnsi="Times New Roman" w:cs="Times New Roman"/>
+          <w:lang w:val="en-GB"/>
+        </w:rPr>
+        <w:t>fit</w:t>
+      </w:r>
+      <w:proofErr w:type="gramEnd"/>
       <w:r>
         <w:rPr>
           <w:rFonts w:ascii="Times New Roman" w:hAnsi="Times New Roman" w:cs="Times New Roman"/>
@@ -9540,7 +9574,23 @@
           <w:rFonts w:ascii="Times New Roman" w:hAnsi="Times New Roman" w:cs="Times New Roman"/>
           <w:lang w:val="en-GB"/>
         </w:rPr>
-        <w:t xml:space="preserve"> in every node. If a number of features </w:t>
+        <w:t xml:space="preserve"> in every node. If </w:t>
+      </w:r>
+      <w:proofErr w:type="gramStart"/>
+      <w:r>
+        <w:rPr>
+          <w:rFonts w:ascii="Times New Roman" w:hAnsi="Times New Roman" w:cs="Times New Roman"/>
+          <w:lang w:val="en-GB"/>
+        </w:rPr>
+        <w:t>a number of</w:t>
+      </w:r>
+      <w:proofErr w:type="gramEnd"/>
+      <w:r>
+        <w:rPr>
+          <w:rFonts w:ascii="Times New Roman" w:hAnsi="Times New Roman" w:cs="Times New Roman"/>
+          <w:lang w:val="en-GB"/>
+        </w:rPr>
+        <w:t xml:space="preserve"> features </w:t>
       </w:r>
       <w:r>
         <w:rPr>
@@ -9666,7 +9716,7 @@
           </mc:Choice>
           <mc:Fallback>
             <w:pict>
-              <v:rect w14:anchorId="7A1C86C8" id="Rectángulo 12" o:spid="_x0000_s1026" style="position:absolute;margin-left:-1.5pt;margin-top:29.1pt;width:454.5pt;height:315pt;z-index:-251656192;visibility:visible;mso-wrap-style:square;mso-height-percent:0;mso-wrap-distance-left:9pt;mso-wrap-distance-top:0;mso-wrap-distance-right:9pt;mso-wrap-distance-bottom:0;mso-position-horizontal:absolute;mso-position-horizontal-relative:text;mso-position-vertical:absolute;mso-position-vertical-relative:text;mso-height-percent:0;mso-height-relative:margin;v-text-anchor:middle" o:gfxdata="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" fillcolor="#e7e6e6 [3214]" strokecolor="#1f3763 [1604]" strokeweight="1pt"/>
+              <v:rect w14:anchorId="7C5A53DF" id="Rectángulo 12" o:spid="_x0000_s1026" style="position:absolute;margin-left:-1.5pt;margin-top:29.1pt;width:454.5pt;height:315pt;z-index:-251656192;visibility:visible;mso-wrap-style:square;mso-height-percent:0;mso-wrap-distance-left:9pt;mso-wrap-distance-top:0;mso-wrap-distance-right:9pt;mso-wrap-distance-bottom:0;mso-position-horizontal:absolute;mso-position-horizontal-relative:text;mso-position-vertical:absolute;mso-position-vertical-relative:text;mso-height-percent:0;mso-height-relative:margin;v-text-anchor:middle" o:gfxdata="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" fillcolor="#e7e6e6 [3214]" strokecolor="#1f3763 [1604]" strokeweight="1pt"/>
             </w:pict>
           </mc:Fallback>
         </mc:AlternateContent>
@@ -9791,8 +9841,17 @@
           <w:rFonts w:ascii="Times New Roman" w:hAnsi="Times New Roman" w:cs="Times New Roman"/>
           <w:lang w:val="en-GB"/>
         </w:rPr>
-        <w:t>Calculate current impurity</w:t>
-      </w:r>
+        <w:t xml:space="preserve">Calculate current </w:t>
+      </w:r>
+      <w:proofErr w:type="gramStart"/>
+      <w:r>
+        <w:rPr>
+          <w:rFonts w:ascii="Times New Roman" w:hAnsi="Times New Roman" w:cs="Times New Roman"/>
+          <w:lang w:val="en-GB"/>
+        </w:rPr>
+        <w:t>impurity</w:t>
+      </w:r>
+      <w:proofErr w:type="gramEnd"/>
     </w:p>
     <w:p>
       <w:pPr>
@@ -9808,7 +9867,23 @@
           <w:rFonts w:ascii="Times New Roman" w:hAnsi="Times New Roman" w:cs="Times New Roman"/>
           <w:lang w:val="en-GB"/>
         </w:rPr>
-        <w:t>If impurity != 0:</w:t>
+        <w:t xml:space="preserve">If </w:t>
+      </w:r>
+      <w:proofErr w:type="gramStart"/>
+      <w:r>
+        <w:rPr>
+          <w:rFonts w:ascii="Times New Roman" w:hAnsi="Times New Roman" w:cs="Times New Roman"/>
+          <w:lang w:val="en-GB"/>
+        </w:rPr>
+        <w:t>impurity !</w:t>
+      </w:r>
+      <w:proofErr w:type="gramEnd"/>
+      <w:r>
+        <w:rPr>
+          <w:rFonts w:ascii="Times New Roman" w:hAnsi="Times New Roman" w:cs="Times New Roman"/>
+          <w:lang w:val="en-GB"/>
+        </w:rPr>
+        <w:t>= 0:</w:t>
       </w:r>
     </w:p>
     <w:p>
@@ -9881,7 +9956,7 @@
           </mc:Choice>
           <mc:Fallback>
             <w:pict>
-              <v:line w14:anchorId="41F1A6F0" id="Conector recto 21" o:spid="_x0000_s1026" style="position:absolute;z-index:251663360;visibility:visible;mso-wrap-style:square;mso-height-percent:0;mso-wrap-distance-left:9pt;mso-wrap-distance-top:0;mso-wrap-distance-right:9pt;mso-wrap-distance-bottom:0;mso-position-horizontal:absolute;mso-position-horizontal-relative:text;mso-position-vertical:absolute;mso-position-vertical-relative:text;mso-height-percent:0;mso-height-relative:margin" from="39.75pt,20.45pt" to="39.75pt,78.95pt" o:gfxdata="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" strokecolor="black [3200]" strokeweight=".5pt">
+              <v:line w14:anchorId="27E28506" id="Conector recto 21" o:spid="_x0000_s1026" style="position:absolute;z-index:251663360;visibility:visible;mso-wrap-style:square;mso-height-percent:0;mso-wrap-distance-left:9pt;mso-wrap-distance-top:0;mso-wrap-distance-right:9pt;mso-wrap-distance-bottom:0;mso-position-horizontal:absolute;mso-position-horizontal-relative:text;mso-position-vertical:absolute;mso-position-vertical-relative:text;mso-height-percent:0;mso-height-relative:margin" from="39.75pt,20.45pt" to="39.75pt,78.95pt" o:gfxdata="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" strokecolor="black [3200]" strokeweight=".5pt">
                 <v:stroke joinstyle="miter"/>
               </v:line>
             </w:pict>
@@ -9946,7 +10021,7 @@
           </mc:Choice>
           <mc:Fallback>
             <w:pict>
-              <v:line w14:anchorId="1A130D37" id="Conector recto 20" o:spid="_x0000_s1026" style="position:absolute;z-index:251661312;visibility:visible;mso-wrap-style:square;mso-wrap-distance-left:9pt;mso-wrap-distance-top:0;mso-wrap-distance-right:9pt;mso-wrap-distance-bottom:0;mso-position-horizontal:absolute;mso-position-horizontal-relative:text;mso-position-vertical:absolute;mso-position-vertical-relative:text" from="20.25pt,3.15pt" to="20.25pt,78.9pt" o:gfxdata="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" strokecolor="black [3200]" strokeweight=".5pt">
+              <v:line w14:anchorId="4AB0250D" id="Conector recto 20" o:spid="_x0000_s1026" style="position:absolute;z-index:251661312;visibility:visible;mso-wrap-style:square;mso-wrap-distance-left:9pt;mso-wrap-distance-top:0;mso-wrap-distance-right:9pt;mso-wrap-distance-bottom:0;mso-position-horizontal:absolute;mso-position-horizontal-relative:text;mso-position-vertical:absolute;mso-position-vertical-relative:text" from="20.25pt,3.15pt" to="20.25pt,78.9pt" o:gfxdata="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" strokecolor="black [3200]" strokeweight=".5pt">
                 <v:stroke joinstyle="miter"/>
               </v:line>
             </w:pict>
@@ -10032,7 +10107,7 @@
           </mc:Choice>
           <mc:Fallback>
             <w:pict>
-              <v:line w14:anchorId="3FDE81E4" id="Conector recto 22" o:spid="_x0000_s1026" style="position:absolute;z-index:251665408;visibility:visible;mso-wrap-style:square;mso-height-percent:0;mso-wrap-distance-left:9pt;mso-wrap-distance-top:0;mso-wrap-distance-right:9pt;mso-wrap-distance-bottom:0;mso-position-horizontal:absolute;mso-position-horizontal-relative:text;mso-position-vertical:absolute;mso-position-vertical-relative:text;mso-height-percent:0;mso-height-relative:margin" from="73.5pt,19.05pt" to="73.5pt,57.3pt" o:gfxdata="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" strokecolor="black [3200]" strokeweight=".5pt">
+              <v:line w14:anchorId="7C385A96" id="Conector recto 22" o:spid="_x0000_s1026" style="position:absolute;z-index:251665408;visibility:visible;mso-wrap-style:square;mso-height-percent:0;mso-wrap-distance-left:9pt;mso-wrap-distance-top:0;mso-wrap-distance-right:9pt;mso-wrap-distance-bottom:0;mso-position-horizontal:absolute;mso-position-horizontal-relative:text;mso-position-vertical:absolute;mso-position-vertical-relative:text;mso-height-percent:0;mso-height-relative:margin" from="73.5pt,19.05pt" to="73.5pt,57.3pt" o:gfxdata="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" strokecolor="black [3200]" strokeweight=".5pt">
                 <v:stroke joinstyle="miter"/>
               </v:line>
             </w:pict>
@@ -10084,8 +10159,17 @@
           <w:lang w:val="en-GB"/>
         </w:rPr>
         <w:tab/>
-        <w:t>Calculate and save lowest impurity</w:t>
-      </w:r>
+        <w:t xml:space="preserve">Calculate and save lowest </w:t>
+      </w:r>
+      <w:proofErr w:type="gramStart"/>
+      <w:r>
+        <w:rPr>
+          <w:rFonts w:ascii="Times New Roman" w:hAnsi="Times New Roman" w:cs="Times New Roman"/>
+          <w:lang w:val="en-GB"/>
+        </w:rPr>
+        <w:t>impurity</w:t>
+      </w:r>
+      <w:proofErr w:type="gramEnd"/>
     </w:p>
     <w:p>
       <w:pPr>
@@ -10116,7 +10200,23 @@
           <w:lang w:val="en-GB"/>
         </w:rPr>
         <w:tab/>
-        <w:t>Set keep expanding</w:t>
+        <w:t xml:space="preserve">Set </w:t>
+      </w:r>
+      <w:proofErr w:type="gramStart"/>
+      <w:r>
+        <w:rPr>
+          <w:rFonts w:ascii="Times New Roman" w:hAnsi="Times New Roman" w:cs="Times New Roman"/>
+          <w:lang w:val="en-GB"/>
+        </w:rPr>
+        <w:t>keep</w:t>
+      </w:r>
+      <w:proofErr w:type="gramEnd"/>
+      <w:r>
+        <w:rPr>
+          <w:rFonts w:ascii="Times New Roman" w:hAnsi="Times New Roman" w:cs="Times New Roman"/>
+          <w:lang w:val="en-GB"/>
+        </w:rPr>
+        <w:t xml:space="preserve"> expanding</w:t>
       </w:r>
       <w:r>
         <w:rPr>
@@ -10199,7 +10299,7 @@
           </mc:Choice>
           <mc:Fallback>
             <w:pict>
-              <v:line w14:anchorId="6C4D39DC" id="Conector recto 24" o:spid="_x0000_s1026" style="position:absolute;z-index:251667456;visibility:visible;mso-wrap-style:square;mso-width-percent:0;mso-height-percent:0;mso-wrap-distance-left:9pt;mso-wrap-distance-top:0;mso-wrap-distance-right:9pt;mso-wrap-distance-bottom:0;mso-position-horizontal:absolute;mso-position-horizontal-relative:text;mso-position-vertical:absolute;mso-position-vertical-relative:text;mso-width-percent:0;mso-height-percent:0;mso-width-relative:margin;mso-height-relative:margin" from="20.25pt,21.6pt" to="20.25pt,71.85pt" o:gfxdata="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" strokecolor="black [3200]" strokeweight=".5pt">
+              <v:line w14:anchorId="1412C7A9" id="Conector recto 24" o:spid="_x0000_s1026" style="position:absolute;z-index:251667456;visibility:visible;mso-wrap-style:square;mso-width-percent:0;mso-height-percent:0;mso-wrap-distance-left:9pt;mso-wrap-distance-top:0;mso-wrap-distance-right:9pt;mso-wrap-distance-bottom:0;mso-position-horizontal:absolute;mso-position-horizontal-relative:text;mso-position-vertical:absolute;mso-position-vertical-relative:text;mso-width-percent:0;mso-height-percent:0;mso-width-relative:margin;mso-height-relative:margin" from="20.25pt,21.6pt" to="20.25pt,71.85pt" o:gfxdata="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" strokecolor="black [3200]" strokeweight=".5pt">
                 <v:stroke joinstyle="miter"/>
               </v:line>
             </w:pict>
@@ -10229,8 +10329,17 @@
           <w:lang w:val="en-GB"/>
         </w:rPr>
         <w:tab/>
-        <w:t>Expand left</w:t>
-      </w:r>
+        <w:t xml:space="preserve">Expand </w:t>
+      </w:r>
+      <w:proofErr w:type="gramStart"/>
+      <w:r>
+        <w:rPr>
+          <w:rFonts w:ascii="Times New Roman" w:hAnsi="Times New Roman" w:cs="Times New Roman"/>
+          <w:lang w:val="en-GB"/>
+        </w:rPr>
+        <w:t>left</w:t>
+      </w:r>
+      <w:proofErr w:type="gramEnd"/>
     </w:p>
     <w:p>
       <w:pPr>
@@ -10247,8 +10356,17 @@
           <w:lang w:val="en-GB"/>
         </w:rPr>
         <w:tab/>
-        <w:t>Expand right</w:t>
-      </w:r>
+        <w:t xml:space="preserve">Expand </w:t>
+      </w:r>
+      <w:proofErr w:type="gramStart"/>
+      <w:r>
+        <w:rPr>
+          <w:rFonts w:ascii="Times New Roman" w:hAnsi="Times New Roman" w:cs="Times New Roman"/>
+          <w:lang w:val="en-GB"/>
+        </w:rPr>
+        <w:t>right</w:t>
+      </w:r>
+      <w:proofErr w:type="gramEnd"/>
     </w:p>
     <w:p>
       <w:pPr>
@@ -10265,7 +10383,23 @@
           <w:lang w:val="en-GB"/>
         </w:rPr>
         <w:tab/>
-        <w:t>Return Node(left, right)</w:t>
+        <w:t xml:space="preserve">Return </w:t>
+      </w:r>
+      <w:proofErr w:type="gramStart"/>
+      <w:r>
+        <w:rPr>
+          <w:rFonts w:ascii="Times New Roman" w:hAnsi="Times New Roman" w:cs="Times New Roman"/>
+          <w:lang w:val="en-GB"/>
+        </w:rPr>
+        <w:t>Node(</w:t>
+      </w:r>
+      <w:proofErr w:type="gramEnd"/>
+      <w:r>
+        <w:rPr>
+          <w:rFonts w:ascii="Times New Roman" w:hAnsi="Times New Roman" w:cs="Times New Roman"/>
+          <w:lang w:val="en-GB"/>
+        </w:rPr>
+        <w:t>left, right)</w:t>
       </w:r>
     </w:p>
     <w:p>
@@ -10341,7 +10475,7 @@
           </mc:Choice>
           <mc:Fallback>
             <w:pict>
-              <v:line w14:anchorId="4096696D" id="Conector recto 26" o:spid="_x0000_s1026" style="position:absolute;flip:x;z-index:251669504;visibility:visible;mso-wrap-style:square;mso-width-percent:0;mso-height-percent:0;mso-wrap-distance-left:9pt;mso-wrap-distance-top:0;mso-wrap-distance-right:9pt;mso-wrap-distance-bottom:0;mso-position-horizontal:absolute;mso-position-horizontal-relative:text;mso-position-vertical:absolute;mso-position-vertical-relative:text;mso-width-percent:0;mso-height-percent:0;mso-width-relative:margin;mso-height-relative:margin" from="19.45pt,19pt" to="19.45pt,37.75pt" o:gfxdata="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" strokecolor="black [3200]" strokeweight=".5pt">
+              <v:line w14:anchorId="69800802" id="Conector recto 26" o:spid="_x0000_s1026" style="position:absolute;flip:x;z-index:251669504;visibility:visible;mso-wrap-style:square;mso-width-percent:0;mso-height-percent:0;mso-wrap-distance-left:9pt;mso-wrap-distance-top:0;mso-wrap-distance-right:9pt;mso-wrap-distance-bottom:0;mso-position-horizontal:absolute;mso-position-horizontal-relative:text;mso-position-vertical:absolute;mso-position-vertical-relative:text;mso-width-percent:0;mso-height-percent:0;mso-width-relative:margin;mso-height-relative:margin" from="19.45pt,19pt" to="19.45pt,37.75pt" o:gfxdata="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" strokecolor="black [3200]" strokeweight=".5pt">
                 <v:stroke joinstyle="miter"/>
               </v:line>
             </w:pict>
@@ -10377,7 +10511,23 @@
           <w:rFonts w:ascii="Times New Roman" w:hAnsi="Times New Roman" w:cs="Times New Roman"/>
           <w:lang w:val="en-GB"/>
         </w:rPr>
-        <w:t xml:space="preserve">Return Node(None, None, </w:t>
+        <w:t xml:space="preserve">Return </w:t>
+      </w:r>
+      <w:proofErr w:type="gramStart"/>
+      <w:r>
+        <w:rPr>
+          <w:rFonts w:ascii="Times New Roman" w:hAnsi="Times New Roman" w:cs="Times New Roman"/>
+          <w:lang w:val="en-GB"/>
+        </w:rPr>
+        <w:t>Node(</w:t>
+      </w:r>
+      <w:proofErr w:type="gramEnd"/>
+      <w:r>
+        <w:rPr>
+          <w:rFonts w:ascii="Times New Roman" w:hAnsi="Times New Roman" w:cs="Times New Roman"/>
+          <w:lang w:val="en-GB"/>
+        </w:rPr>
+        <w:t xml:space="preserve">None, None, </w:t>
       </w:r>
       <w:proofErr w:type="spellStart"/>
       <w:r>
@@ -10593,7 +10743,7 @@
           </mc:Choice>
           <mc:Fallback>
             <w:pict>
-              <v:rect w14:anchorId="77F7C5AF" id="Rectángulo 28" o:spid="_x0000_s1026" style="position:absolute;margin-left:0;margin-top:9.85pt;width:454.5pt;height:152.25pt;z-index:-251644928;visibility:visible;mso-wrap-style:square;mso-height-percent:0;mso-wrap-distance-left:9pt;mso-wrap-distance-top:0;mso-wrap-distance-right:9pt;mso-wrap-distance-bottom:0;mso-position-horizontal:absolute;mso-position-horizontal-relative:text;mso-position-vertical:absolute;mso-position-vertical-relative:text;mso-height-percent:0;mso-height-relative:margin;v-text-anchor:middle" o:gfxdata="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" fillcolor="#e7e6e6 [3214]" strokecolor="#1f3763 [1604]" strokeweight="1pt"/>
+              <v:rect w14:anchorId="25233600" id="Rectángulo 28" o:spid="_x0000_s1026" style="position:absolute;margin-left:0;margin-top:9.85pt;width:454.5pt;height:152.25pt;z-index:-251644928;visibility:visible;mso-wrap-style:square;mso-height-percent:0;mso-wrap-distance-left:9pt;mso-wrap-distance-top:0;mso-wrap-distance-right:9pt;mso-wrap-distance-bottom:0;mso-position-horizontal:absolute;mso-position-horizontal-relative:text;mso-position-vertical:absolute;mso-position-vertical-relative:text;mso-height-percent:0;mso-height-relative:margin;v-text-anchor:middle" o:gfxdata="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" fillcolor="#e7e6e6 [3214]" strokecolor="#1f3763 [1604]" strokeweight="1pt"/>
             </w:pict>
           </mc:Fallback>
         </mc:AlternateContent>
@@ -10679,7 +10829,7 @@
           </mc:Choice>
           <mc:Fallback>
             <w:pict>
-              <v:line w14:anchorId="200BDE90" id="Conector recto 29" o:spid="_x0000_s1026" style="position:absolute;z-index:251673600;visibility:visible;mso-wrap-style:square;mso-width-percent:0;mso-height-percent:0;mso-wrap-distance-left:9pt;mso-wrap-distance-top:0;mso-wrap-distance-right:9pt;mso-wrap-distance-bottom:0;mso-position-horizontal:absolute;mso-position-horizontal-relative:text;mso-position-vertical:absolute;mso-position-vertical-relative:text;mso-width-percent:0;mso-height-percent:0;mso-width-relative:margin;mso-height-relative:margin" from="21pt,16.7pt" to="21pt,119.45pt" o:gfxdata="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" strokecolor="black [3200]" strokeweight=".5pt">
+              <v:line w14:anchorId="2FE0D17E" id="Conector recto 29" o:spid="_x0000_s1026" style="position:absolute;z-index:251673600;visibility:visible;mso-wrap-style:square;mso-width-percent:0;mso-height-percent:0;mso-wrap-distance-left:9pt;mso-wrap-distance-top:0;mso-wrap-distance-right:9pt;mso-wrap-distance-bottom:0;mso-position-horizontal:absolute;mso-position-horizontal-relative:text;mso-position-vertical:absolute;mso-position-vertical-relative:text;mso-width-percent:0;mso-height-percent:0;mso-width-relative:margin;mso-height-relative:margin" from="21pt,16.7pt" to="21pt,119.45pt" o:gfxdata="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" strokecolor="black [3200]" strokeweight=".5pt">
                 <v:stroke joinstyle="miter"/>
               </v:line>
             </w:pict>
@@ -10767,7 +10917,7 @@
           </mc:Choice>
           <mc:Fallback>
             <w:pict>
-              <v:line w14:anchorId="2116D3CA" id="Conector recto 30" o:spid="_x0000_s1026" style="position:absolute;z-index:251675648;visibility:visible;mso-wrap-style:square;mso-width-percent:0;mso-height-percent:0;mso-wrap-distance-left:9pt;mso-wrap-distance-top:0;mso-wrap-distance-right:9pt;mso-wrap-distance-bottom:0;mso-position-horizontal:absolute;mso-position-horizontal-relative:text;mso-position-vertical:absolute;mso-position-vertical-relative:text;mso-width-percent:0;mso-height-percent:0;mso-width-relative:margin;mso-height-relative:margin" from="42.75pt,17.55pt" to="42.75pt,58.8pt" o:gfxdata="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" strokecolor="black [3200]" strokeweight=".5pt">
+              <v:line w14:anchorId="5AF5611D" id="Conector recto 30" o:spid="_x0000_s1026" style="position:absolute;z-index:251675648;visibility:visible;mso-wrap-style:square;mso-width-percent:0;mso-height-percent:0;mso-wrap-distance-left:9pt;mso-wrap-distance-top:0;mso-wrap-distance-right:9pt;mso-wrap-distance-bottom:0;mso-position-horizontal:absolute;mso-position-horizontal-relative:text;mso-position-vertical:absolute;mso-position-vertical-relative:text;mso-width-percent:0;mso-height-percent:0;mso-width-relative:margin;mso-height-relative:margin" from="42.75pt,17.55pt" to="42.75pt,58.8pt" o:gfxdata="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" strokecolor="black [3200]" strokeweight=".5pt">
                 <v:stroke joinstyle="miter"/>
               </v:line>
             </w:pict>
@@ -10836,8 +10986,17 @@
           <w:lang w:val="en-GB"/>
         </w:rPr>
         <w:tab/>
-        <w:t>Else keep classifying to left or right</w:t>
-      </w:r>
+        <w:t xml:space="preserve">Else keep classifying to left or </w:t>
+      </w:r>
+      <w:proofErr w:type="gramStart"/>
+      <w:r>
+        <w:rPr>
+          <w:rFonts w:ascii="Times New Roman" w:hAnsi="Times New Roman" w:cs="Times New Roman"/>
+          <w:lang w:val="en-GB"/>
+        </w:rPr>
+        <w:t>right</w:t>
+      </w:r>
+      <w:proofErr w:type="gramEnd"/>
     </w:p>
     <w:p>
       <w:pPr>
@@ -10854,8 +11013,17 @@
           <w:lang w:val="en-GB"/>
         </w:rPr>
         <w:tab/>
-        <w:t>Select final class</w:t>
-      </w:r>
+        <w:t xml:space="preserve">Select final </w:t>
+      </w:r>
+      <w:proofErr w:type="gramStart"/>
+      <w:r>
+        <w:rPr>
+          <w:rFonts w:ascii="Times New Roman" w:hAnsi="Times New Roman" w:cs="Times New Roman"/>
+          <w:lang w:val="en-GB"/>
+        </w:rPr>
+        <w:t>class</w:t>
+      </w:r>
+      <w:proofErr w:type="gramEnd"/>
     </w:p>
     <w:p>
       <w:pPr>
@@ -10871,8 +11039,17 @@
           <w:lang w:val="en-GB"/>
         </w:rPr>
         <w:tab/>
-        <w:t>Append class to results</w:t>
-      </w:r>
+        <w:t xml:space="preserve">Append class to </w:t>
+      </w:r>
+      <w:proofErr w:type="gramStart"/>
+      <w:r>
+        <w:rPr>
+          <w:rFonts w:ascii="Times New Roman" w:hAnsi="Times New Roman" w:cs="Times New Roman"/>
+          <w:lang w:val="en-GB"/>
+        </w:rPr>
+        <w:t>results</w:t>
+      </w:r>
+      <w:proofErr w:type="gramEnd"/>
     </w:p>
     <w:p>
       <w:pPr>
@@ -10897,7 +11074,23 @@
           <w:rFonts w:cs="Times New Roman"/>
           <w:lang w:val="en-GB"/>
         </w:rPr>
-        <w:t>Forest Classifier, Random Forest and Decision Forest</w:t>
+        <w:t xml:space="preserve">Forest Classifier, Random </w:t>
+      </w:r>
+      <w:proofErr w:type="gramStart"/>
+      <w:r>
+        <w:rPr>
+          <w:rFonts w:cs="Times New Roman"/>
+          <w:lang w:val="en-GB"/>
+        </w:rPr>
+        <w:t>Forest</w:t>
+      </w:r>
+      <w:proofErr w:type="gramEnd"/>
+      <w:r>
+        <w:rPr>
+          <w:rFonts w:cs="Times New Roman"/>
+          <w:lang w:val="en-GB"/>
+        </w:rPr>
+        <w:t xml:space="preserve"> and Decision Forest</w:t>
       </w:r>
       <w:bookmarkEnd w:id="13"/>
     </w:p>
@@ -11074,7 +11267,7 @@
           </mc:Choice>
           <mc:Fallback>
             <w:pict>
-              <v:rect w14:anchorId="7AFDC778" id="Rectángulo 33" o:spid="_x0000_s1026" style="position:absolute;margin-left:-6pt;margin-top:15.95pt;width:454.5pt;height:117.75pt;z-index:-251634688;visibility:visible;mso-wrap-style:square;mso-height-percent:0;mso-wrap-distance-left:9pt;mso-wrap-distance-top:0;mso-wrap-distance-right:9pt;mso-wrap-distance-bottom:0;mso-position-horizontal:absolute;mso-position-horizontal-relative:text;mso-position-vertical:absolute;mso-position-vertical-relative:text;mso-height-percent:0;mso-height-relative:margin;v-text-anchor:middle" o:gfxdata="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" fillcolor="#e7e6e6 [3214]" strokecolor="#1f3763 [1604]" strokeweight="1pt"/>
+              <v:rect w14:anchorId="7A5EAE0B" id="Rectángulo 33" o:spid="_x0000_s1026" style="position:absolute;margin-left:-6pt;margin-top:15.95pt;width:454.5pt;height:117.75pt;z-index:-251634688;visibility:visible;mso-wrap-style:square;mso-height-percent:0;mso-wrap-distance-left:9pt;mso-wrap-distance-top:0;mso-wrap-distance-right:9pt;mso-wrap-distance-bottom:0;mso-position-horizontal:absolute;mso-position-horizontal-relative:text;mso-position-vertical:absolute;mso-position-vertical-relative:text;mso-height-percent:0;mso-height-relative:margin;v-text-anchor:middle" o:gfxdata="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" fillcolor="#e7e6e6 [3214]" strokecolor="#1f3763 [1604]" strokeweight="1pt"/>
             </w:pict>
           </mc:Fallback>
         </mc:AlternateContent>
@@ -11168,7 +11361,7 @@
           </mc:Choice>
           <mc:Fallback>
             <w:pict>
-              <v:line w14:anchorId="34731757" id="Conector recto 31" o:spid="_x0000_s1026" style="position:absolute;flip:x;z-index:251677696;visibility:visible;mso-wrap-style:square;mso-width-percent:0;mso-height-percent:0;mso-wrap-distance-left:9pt;mso-wrap-distance-top:0;mso-wrap-distance-right:9pt;mso-wrap-distance-bottom:0;mso-position-horizontal:absolute;mso-position-horizontal-relative:text;mso-position-vertical:absolute;mso-position-vertical-relative:text;mso-width-percent:0;mso-height-percent:0;mso-width-relative:margin;mso-height-relative:margin" from="3.75pt,16.8pt" to="3.75pt,38.55pt" o:gfxdata="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" strokecolor="black [3200]" strokeweight=".5pt">
+              <v:line w14:anchorId="5D0BD3B5" id="Conector recto 31" o:spid="_x0000_s1026" style="position:absolute;flip:x;z-index:251677696;visibility:visible;mso-wrap-style:square;mso-width-percent:0;mso-height-percent:0;mso-wrap-distance-left:9pt;mso-wrap-distance-top:0;mso-wrap-distance-right:9pt;mso-wrap-distance-bottom:0;mso-position-horizontal:absolute;mso-position-horizontal-relative:text;mso-position-vertical:absolute;mso-position-vertical-relative:text;mso-width-percent:0;mso-height-percent:0;mso-width-relative:margin;mso-height-relative:margin" from="3.75pt,16.8pt" to="3.75pt,38.55pt" o:gfxdata="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" strokecolor="black [3200]" strokeweight=".5pt">
                 <v:stroke joinstyle="miter"/>
               </v:line>
             </w:pict>
@@ -11197,8 +11390,17 @@
           <w:rFonts w:ascii="Times New Roman" w:hAnsi="Times New Roman" w:cs="Times New Roman"/>
           <w:lang w:val="en-GB"/>
         </w:rPr>
-        <w:t>It performs classification</w:t>
-      </w:r>
+        <w:t xml:space="preserve">It performs </w:t>
+      </w:r>
+      <w:proofErr w:type="gramStart"/>
+      <w:r>
+        <w:rPr>
+          <w:rFonts w:ascii="Times New Roman" w:hAnsi="Times New Roman" w:cs="Times New Roman"/>
+          <w:lang w:val="en-GB"/>
+        </w:rPr>
+        <w:t>classification</w:t>
+      </w:r>
+      <w:proofErr w:type="gramEnd"/>
     </w:p>
     <w:p>
       <w:pPr>
@@ -11272,7 +11474,7 @@
           </mc:Choice>
           <mc:Fallback>
             <w:pict>
-              <v:line w14:anchorId="155E19E6" id="Conector recto 32" o:spid="_x0000_s1026" style="position:absolute;flip:x;z-index:251679744;visibility:visible;mso-wrap-style:square;mso-width-percent:0;mso-height-percent:0;mso-wrap-distance-left:9pt;mso-wrap-distance-top:0;mso-wrap-distance-right:9pt;mso-wrap-distance-bottom:0;mso-position-horizontal:absolute;mso-position-horizontal-relative:text;mso-position-vertical:absolute;mso-position-vertical-relative:text;mso-width-percent:0;mso-height-percent:0;mso-width-relative:margin;mso-height-relative:margin" from="3.75pt,17.75pt" to="3.75pt,39.5pt" o:gfxdata="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" strokecolor="black [3200]" strokeweight=".5pt">
+              <v:line w14:anchorId="36B915BA" id="Conector recto 32" o:spid="_x0000_s1026" style="position:absolute;flip:x;z-index:251679744;visibility:visible;mso-wrap-style:square;mso-width-percent:0;mso-height-percent:0;mso-wrap-distance-left:9pt;mso-wrap-distance-top:0;mso-wrap-distance-right:9pt;mso-wrap-distance-bottom:0;mso-position-horizontal:absolute;mso-position-horizontal-relative:text;mso-position-vertical:absolute;mso-position-vertical-relative:text;mso-width-percent:0;mso-height-percent:0;mso-width-relative:margin;mso-height-relative:margin" from="3.75pt,17.75pt" to="3.75pt,39.5pt" o:gfxdata="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" strokecolor="black [3200]" strokeweight=".5pt">
                 <v:stroke joinstyle="miter"/>
               </v:line>
             </w:pict>
@@ -11301,8 +11503,17 @@
           <w:rFonts w:ascii="Times New Roman" w:hAnsi="Times New Roman" w:cs="Times New Roman"/>
           <w:lang w:val="en-GB"/>
         </w:rPr>
-        <w:t>We get the majority class between all trees</w:t>
-      </w:r>
+        <w:t xml:space="preserve">We get the majority class between all </w:t>
+      </w:r>
+      <w:proofErr w:type="gramStart"/>
+      <w:r>
+        <w:rPr>
+          <w:rFonts w:ascii="Times New Roman" w:hAnsi="Times New Roman" w:cs="Times New Roman"/>
+          <w:lang w:val="en-GB"/>
+        </w:rPr>
+        <w:t>trees</w:t>
+      </w:r>
+      <w:proofErr w:type="gramEnd"/>
     </w:p>
     <w:p>
       <w:pPr>
@@ -11317,8 +11528,17 @@
           <w:rFonts w:ascii="Times New Roman" w:hAnsi="Times New Roman" w:cs="Times New Roman"/>
           <w:lang w:val="en-GB"/>
         </w:rPr>
-        <w:t>All classifications are returned</w:t>
-      </w:r>
+        <w:t xml:space="preserve">All classifications are </w:t>
+      </w:r>
+      <w:proofErr w:type="gramStart"/>
+      <w:r>
+        <w:rPr>
+          <w:rFonts w:ascii="Times New Roman" w:hAnsi="Times New Roman" w:cs="Times New Roman"/>
+          <w:lang w:val="en-GB"/>
+        </w:rPr>
+        <w:t>returned</w:t>
+      </w:r>
+      <w:proofErr w:type="gramEnd"/>
     </w:p>
     <w:p>
       <w:pPr>
@@ -11386,7 +11606,15 @@
           <w:rFonts w:ascii="Times New Roman" w:hAnsi="Times New Roman" w:cs="Times New Roman"/>
           <w:lang w:val="en-GB"/>
         </w:rPr>
-        <w:t xml:space="preserve"> only return</w:t>
+        <w:t xml:space="preserve"> only </w:t>
+      </w:r>
+      <w:proofErr w:type="gramStart"/>
+      <w:r>
+        <w:rPr>
+          <w:rFonts w:ascii="Times New Roman" w:hAnsi="Times New Roman" w:cs="Times New Roman"/>
+          <w:lang w:val="en-GB"/>
+        </w:rPr>
+        <w:t>return</w:t>
       </w:r>
       <w:r>
         <w:rPr>
@@ -11395,6 +11623,7 @@
         </w:rPr>
         <w:t>s</w:t>
       </w:r>
+      <w:proofErr w:type="gramEnd"/>
       <w:r>
         <w:rPr>
           <w:rFonts w:ascii="Times New Roman" w:hAnsi="Times New Roman" w:cs="Times New Roman"/>
@@ -11501,7 +11730,7 @@
           </mc:Choice>
           <mc:Fallback>
             <w:pict>
-              <v:rect w14:anchorId="7E5AA09C" id="Rectángulo 34" o:spid="_x0000_s1026" style="position:absolute;margin-left:-6pt;margin-top:15.3pt;width:450pt;height:74.25pt;z-index:-251632640;visibility:visible;mso-wrap-style:square;mso-width-percent:0;mso-height-percent:0;mso-wrap-distance-left:9pt;mso-wrap-distance-top:0;mso-wrap-distance-right:9pt;mso-wrap-distance-bottom:0;mso-position-horizontal:absolute;mso-position-horizontal-relative:text;mso-position-vertical:absolute;mso-position-vertical-relative:text;mso-width-percent:0;mso-height-percent:0;mso-width-relative:margin;mso-height-relative:margin;v-text-anchor:middle" o:gfxdata="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" fillcolor="#e7e6e6 [3214]" strokecolor="#1f3763 [1604]" strokeweight="1pt"/>
+              <v:rect w14:anchorId="6ACE5C18" id="Rectángulo 34" o:spid="_x0000_s1026" style="position:absolute;margin-left:-6pt;margin-top:15.3pt;width:450pt;height:74.25pt;z-index:-251632640;visibility:visible;mso-wrap-style:square;mso-width-percent:0;mso-height-percent:0;mso-wrap-distance-left:9pt;mso-wrap-distance-top:0;mso-wrap-distance-right:9pt;mso-wrap-distance-bottom:0;mso-position-horizontal:absolute;mso-position-horizontal-relative:text;mso-position-vertical:absolute;mso-position-vertical-relative:text;mso-width-percent:0;mso-height-percent:0;mso-width-relative:margin;mso-height-relative:margin;v-text-anchor:middle" o:gfxdata="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" fillcolor="#e7e6e6 [3214]" strokecolor="#1f3763 [1604]" strokeweight="1pt"/>
             </w:pict>
           </mc:Fallback>
         </mc:AlternateContent>
@@ -11635,7 +11864,7 @@
           </mc:Choice>
           <mc:Fallback>
             <w:pict>
-              <v:line w14:anchorId="0E40A90A" id="Conector recto 35" o:spid="_x0000_s1026" style="position:absolute;flip:x;z-index:251685888;visibility:visible;mso-wrap-style:square;mso-width-percent:0;mso-height-percent:0;mso-wrap-distance-left:9pt;mso-wrap-distance-top:0;mso-wrap-distance-right:9pt;mso-wrap-distance-bottom:0;mso-position-horizontal:absolute;mso-position-horizontal-relative:text;mso-position-vertical:absolute;mso-position-vertical-relative:text;mso-width-percent:0;mso-height-percent:0;mso-width-relative:margin;mso-height-relative:margin" from="3.75pt,1.25pt" to="3.75pt,29.75pt" o:gfxdata="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" strokecolor="black [3200]" strokeweight=".5pt">
+              <v:line w14:anchorId="278B0E2A" id="Conector recto 35" o:spid="_x0000_s1026" style="position:absolute;flip:x;z-index:251685888;visibility:visible;mso-wrap-style:square;mso-width-percent:0;mso-height-percent:0;mso-wrap-distance-left:9pt;mso-wrap-distance-top:0;mso-wrap-distance-right:9pt;mso-wrap-distance-bottom:0;mso-position-horizontal:absolute;mso-position-horizontal-relative:text;mso-position-vertical:absolute;mso-position-vertical-relative:text;mso-width-percent:0;mso-height-percent:0;mso-width-relative:margin;mso-height-relative:margin" from="3.75pt,1.25pt" to="3.75pt,29.75pt" o:gfxdata="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" strokecolor="black [3200]" strokeweight=".5pt">
                 <v:stroke joinstyle="miter"/>
               </v:line>
             </w:pict>
@@ -11687,8 +11916,17 @@
           <w:rFonts w:ascii="Times New Roman" w:hAnsi="Times New Roman" w:cs="Times New Roman"/>
           <w:lang w:val="en-GB"/>
         </w:rPr>
-        <w:t>, adding the information of F parameters</w:t>
-      </w:r>
+        <w:t xml:space="preserve">, adding the information of F </w:t>
+      </w:r>
+      <w:proofErr w:type="gramStart"/>
+      <w:r>
+        <w:rPr>
+          <w:rFonts w:ascii="Times New Roman" w:hAnsi="Times New Roman" w:cs="Times New Roman"/>
+          <w:lang w:val="en-GB"/>
+        </w:rPr>
+        <w:t>parameters</w:t>
+      </w:r>
+      <w:proofErr w:type="gramEnd"/>
     </w:p>
     <w:p>
       <w:pPr>
@@ -11818,7 +12056,7 @@
           </mc:Choice>
           <mc:Fallback>
             <w:pict>
-              <v:rect w14:anchorId="1045C52C" id="Rectángulo 36" o:spid="_x0000_s1026" style="position:absolute;margin-left:-3.75pt;margin-top:-4.5pt;width:453.75pt;height:108.75pt;z-index:-251628544;visibility:visible;mso-wrap-style:square;mso-width-percent:0;mso-height-percent:0;mso-wrap-distance-left:9pt;mso-wrap-distance-top:0;mso-wrap-distance-right:9pt;mso-wrap-distance-bottom:0;mso-position-horizontal:absolute;mso-position-horizontal-relative:text;mso-position-vertical:absolute;mso-position-vertical-relative:text;mso-width-percent:0;mso-height-percent:0;mso-width-relative:margin;mso-height-relative:margin;v-text-anchor:middle" o:gfxdata="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" fillcolor="#e7e6e6 [3214]" strokecolor="#1f3763 [1604]" strokeweight="1pt"/>
+              <v:rect w14:anchorId="7B532B2D" id="Rectángulo 36" o:spid="_x0000_s1026" style="position:absolute;margin-left:-3.75pt;margin-top:-4.5pt;width:453.75pt;height:108.75pt;z-index:-251628544;visibility:visible;mso-wrap-style:square;mso-width-percent:0;mso-height-percent:0;mso-wrap-distance-left:9pt;mso-wrap-distance-top:0;mso-wrap-distance-right:9pt;mso-wrap-distance-bottom:0;mso-position-horizontal:absolute;mso-position-horizontal-relative:text;mso-position-vertical:absolute;mso-position-vertical-relative:text;mso-width-percent:0;mso-height-percent:0;mso-width-relative:margin;mso-height-relative:margin;v-text-anchor:middle" o:gfxdata="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" fillcolor="#e7e6e6 [3214]" strokecolor="#1f3763 [1604]" strokeweight="1pt"/>
             </w:pict>
           </mc:Fallback>
         </mc:AlternateContent>
@@ -11845,8 +12083,17 @@
           <w:rFonts w:ascii="Times New Roman" w:hAnsi="Times New Roman" w:cs="Times New Roman"/>
           <w:lang w:val="en-GB"/>
         </w:rPr>
-        <w:t>If F is runif, we select a random F</w:t>
-      </w:r>
+        <w:t xml:space="preserve">If F is runif, we select a random </w:t>
+      </w:r>
+      <w:proofErr w:type="gramStart"/>
+      <w:r>
+        <w:rPr>
+          <w:rFonts w:ascii="Times New Roman" w:hAnsi="Times New Roman" w:cs="Times New Roman"/>
+          <w:lang w:val="en-GB"/>
+        </w:rPr>
+        <w:t>F</w:t>
+      </w:r>
+      <w:proofErr w:type="gramEnd"/>
     </w:p>
     <w:p>
       <w:pPr>
@@ -11864,6 +12111,7 @@
         </w:rPr>
         <w:t xml:space="preserve">Else we use the value </w:t>
       </w:r>
+      <w:proofErr w:type="gramStart"/>
       <w:r>
         <w:rPr>
           <w:rFonts w:ascii="Times New Roman" w:hAnsi="Times New Roman" w:cs="Times New Roman"/>
@@ -11871,6 +12119,7 @@
         </w:rPr>
         <w:t>given</w:t>
       </w:r>
+      <w:proofErr w:type="gramEnd"/>
     </w:p>
     <w:p>
       <w:pPr>
@@ -11886,8 +12135,17 @@
           <w:rFonts w:ascii="Times New Roman" w:hAnsi="Times New Roman" w:cs="Times New Roman"/>
           <w:lang w:val="en-GB"/>
         </w:rPr>
-        <w:t>We subsample the dataset by columns, depending on F</w:t>
-      </w:r>
+        <w:t xml:space="preserve">We subsample the dataset by columns, depending on </w:t>
+      </w:r>
+      <w:proofErr w:type="gramStart"/>
+      <w:r>
+        <w:rPr>
+          <w:rFonts w:ascii="Times New Roman" w:hAnsi="Times New Roman" w:cs="Times New Roman"/>
+          <w:lang w:val="en-GB"/>
+        </w:rPr>
+        <w:t>F</w:t>
+      </w:r>
+      <w:proofErr w:type="gramEnd"/>
     </w:p>
     <w:p>
       <w:pPr>
@@ -11903,8 +12161,17 @@
           <w:rFonts w:ascii="Times New Roman" w:hAnsi="Times New Roman" w:cs="Times New Roman"/>
           <w:lang w:val="en-GB"/>
         </w:rPr>
-        <w:t>We fit the CART tree</w:t>
-      </w:r>
+        <w:t xml:space="preserve">We fit the CART </w:t>
+      </w:r>
+      <w:proofErr w:type="gramStart"/>
+      <w:r>
+        <w:rPr>
+          <w:rFonts w:ascii="Times New Roman" w:hAnsi="Times New Roman" w:cs="Times New Roman"/>
+          <w:lang w:val="en-GB"/>
+        </w:rPr>
+        <w:t>tree</w:t>
+      </w:r>
+      <w:proofErr w:type="gramEnd"/>
     </w:p>
     <w:p>
       <w:pPr>
@@ -11965,14 +12232,30 @@
           <w:rFonts w:ascii="Times New Roman" w:hAnsi="Times New Roman" w:cs="Times New Roman"/>
           <w:lang w:val="en-GB"/>
         </w:rPr>
-        <w:t xml:space="preserve">In the following sections, results of different experiments will be presented. In order </w:t>
-      </w:r>
-      <w:r>
-        <w:rPr>
-          <w:rFonts w:ascii="Times New Roman" w:hAnsi="Times New Roman" w:cs="Times New Roman"/>
-          <w:lang w:val="en-GB"/>
-        </w:rPr>
-        <w:t>to increase</w:t>
+        <w:t xml:space="preserve">In the following sections, results of different experiments will be presented. </w:t>
+      </w:r>
+      <w:proofErr w:type="gramStart"/>
+      <w:r>
+        <w:rPr>
+          <w:rFonts w:ascii="Times New Roman" w:hAnsi="Times New Roman" w:cs="Times New Roman"/>
+          <w:lang w:val="en-GB"/>
+        </w:rPr>
+        <w:t xml:space="preserve">In order </w:t>
+      </w:r>
+      <w:r>
+        <w:rPr>
+          <w:rFonts w:ascii="Times New Roman" w:hAnsi="Times New Roman" w:cs="Times New Roman"/>
+          <w:lang w:val="en-GB"/>
+        </w:rPr>
+        <w:t>to</w:t>
+      </w:r>
+      <w:proofErr w:type="gramEnd"/>
+      <w:r>
+        <w:rPr>
+          <w:rFonts w:ascii="Times New Roman" w:hAnsi="Times New Roman" w:cs="Times New Roman"/>
+          <w:lang w:val="en-GB"/>
+        </w:rPr>
+        <w:t xml:space="preserve"> increase</w:t>
       </w:r>
       <w:r>
         <w:rPr>
@@ -12106,7 +12389,15 @@
           <w:rFonts w:ascii="Times New Roman" w:hAnsi="Times New Roman" w:cs="Times New Roman"/>
           <w:lang w:val="en-GB"/>
         </w:rPr>
-        <w:t>, tak</w:t>
+        <w:t xml:space="preserve">, </w:t>
+      </w:r>
+      <w:proofErr w:type="gramStart"/>
+      <w:r>
+        <w:rPr>
+          <w:rFonts w:ascii="Times New Roman" w:hAnsi="Times New Roman" w:cs="Times New Roman"/>
+          <w:lang w:val="en-GB"/>
+        </w:rPr>
+        <w:t>tak</w:t>
       </w:r>
       <w:r>
         <w:rPr>
@@ -12120,7 +12411,15 @@
           <w:rFonts w:ascii="Times New Roman" w:hAnsi="Times New Roman" w:cs="Times New Roman"/>
           <w:lang w:val="en-GB"/>
         </w:rPr>
-        <w:t xml:space="preserve"> into account by order </w:t>
+        <w:t xml:space="preserve"> into account</w:t>
+      </w:r>
+      <w:proofErr w:type="gramEnd"/>
+      <w:r>
+        <w:rPr>
+          <w:rFonts w:ascii="Times New Roman" w:hAnsi="Times New Roman" w:cs="Times New Roman"/>
+          <w:lang w:val="en-GB"/>
+        </w:rPr>
+        <w:t xml:space="preserve"> by order </w:t>
       </w:r>
       <w:r>
         <w:rPr>
@@ -22002,7 +22301,23 @@
           <w:rFonts w:ascii="Times New Roman" w:hAnsi="Times New Roman" w:cs="Times New Roman"/>
           <w:lang w:val="en-GB"/>
         </w:rPr>
-        <w:t>. As expected, we can see a tendency in better accuracy when the number of trees is high, and also when the number of features is higher.</w:t>
+        <w:t xml:space="preserve">. As expected, we can see a tendency in better accuracy when the number of trees is high, </w:t>
+      </w:r>
+      <w:proofErr w:type="gramStart"/>
+      <w:r>
+        <w:rPr>
+          <w:rFonts w:ascii="Times New Roman" w:hAnsi="Times New Roman" w:cs="Times New Roman"/>
+          <w:lang w:val="en-GB"/>
+        </w:rPr>
+        <w:t>and also</w:t>
+      </w:r>
+      <w:proofErr w:type="gramEnd"/>
+      <w:r>
+        <w:rPr>
+          <w:rFonts w:ascii="Times New Roman" w:hAnsi="Times New Roman" w:cs="Times New Roman"/>
+          <w:lang w:val="en-GB"/>
+        </w:rPr>
+        <w:t xml:space="preserve"> when the number of features is higher.</w:t>
       </w:r>
     </w:p>
     <w:p>
@@ -22032,7 +22347,23 @@
           <w:rFonts w:ascii="Times New Roman" w:hAnsi="Times New Roman" w:cs="Times New Roman"/>
           <w:lang w:val="en-GB"/>
         </w:rPr>
-        <w:t>l results were good enough with more than 80% of accuracy with only one tree, as this problem is fairly simple.</w:t>
+        <w:t xml:space="preserve">l results were good enough with more than 80% of accuracy with only one tree, as this problem is </w:t>
+      </w:r>
+      <w:proofErr w:type="gramStart"/>
+      <w:r>
+        <w:rPr>
+          <w:rFonts w:ascii="Times New Roman" w:hAnsi="Times New Roman" w:cs="Times New Roman"/>
+          <w:lang w:val="en-GB"/>
+        </w:rPr>
+        <w:t>fairly simple</w:t>
+      </w:r>
+      <w:proofErr w:type="gramEnd"/>
+      <w:r>
+        <w:rPr>
+          <w:rFonts w:ascii="Times New Roman" w:hAnsi="Times New Roman" w:cs="Times New Roman"/>
+          <w:lang w:val="en-GB"/>
+        </w:rPr>
+        <w:t>.</w:t>
       </w:r>
     </w:p>
     <w:p>
@@ -22066,6 +22397,7 @@
         </w:rPr>
         <w:t xml:space="preserve"> (index 0). </w:t>
       </w:r>
+      <w:proofErr w:type="gramStart"/>
       <w:r>
         <w:rPr>
           <w:rFonts w:ascii="Times New Roman" w:hAnsi="Times New Roman" w:cs="Times New Roman"/>
@@ -22078,7 +22410,15 @@
           <w:rFonts w:ascii="Times New Roman" w:hAnsi="Times New Roman" w:cs="Times New Roman"/>
           <w:lang w:val="en-GB"/>
         </w:rPr>
-        <w:t>t is clear that for almost every case, every tree will probably start splitting the nodes with this attribute, since it will be the one producing less impurity.</w:t>
+        <w:t>t is clear that for</w:t>
+      </w:r>
+      <w:proofErr w:type="gramEnd"/>
+      <w:r>
+        <w:rPr>
+          <w:rFonts w:ascii="Times New Roman" w:hAnsi="Times New Roman" w:cs="Times New Roman"/>
+          <w:lang w:val="en-GB"/>
+        </w:rPr>
+        <w:t xml:space="preserve"> almost every case, every tree will probably start splitting the nodes with this attribute, since it will be the one producing less impurity.</w:t>
       </w:r>
     </w:p>
     <w:p>
@@ -26978,7 +27318,23 @@
           <w:rFonts w:ascii="Times New Roman" w:hAnsi="Times New Roman" w:cs="Times New Roman"/>
           <w:lang w:val="en-GB"/>
         </w:rPr>
-        <w:t xml:space="preserve"> This totally makes sense, since this are the main factors to take into account when contraceptive methods are</w:t>
+        <w:t xml:space="preserve"> This totally makes </w:t>
+      </w:r>
+      <w:proofErr w:type="gramStart"/>
+      <w:r>
+        <w:rPr>
+          <w:rFonts w:ascii="Times New Roman" w:hAnsi="Times New Roman" w:cs="Times New Roman"/>
+          <w:lang w:val="en-GB"/>
+        </w:rPr>
+        <w:t>sense, since</w:t>
+      </w:r>
+      <w:proofErr w:type="gramEnd"/>
+      <w:r>
+        <w:rPr>
+          <w:rFonts w:ascii="Times New Roman" w:hAnsi="Times New Roman" w:cs="Times New Roman"/>
+          <w:lang w:val="en-GB"/>
+        </w:rPr>
+        <w:t xml:space="preserve"> this are the main factors to take into account when contraceptive methods are</w:t>
       </w:r>
       <w:r>
         <w:rPr>
@@ -35867,7 +36223,29 @@
                 <w:color w:val="000000"/>
                 <w:lang w:val="en-GB" w:eastAsia="en-GB"/>
               </w:rPr>
-              <w:t>('23', 2006),('4', 1169),('12',1126),</w:t>
+              <w:t>('23', 2006</w:t>
+            </w:r>
+            <w:proofErr w:type="gramStart"/>
+            <w:r>
+              <w:rPr>
+                <w:rFonts w:ascii="Times New Roman" w:eastAsia="Times New Roman" w:hAnsi="Times New Roman" w:cs="Times New Roman"/>
+                <w:b/>
+                <w:bCs/>
+                <w:color w:val="000000"/>
+                <w:lang w:val="en-GB" w:eastAsia="en-GB"/>
+              </w:rPr>
+              <w:t>),(</w:t>
+            </w:r>
+            <w:proofErr w:type="gramEnd"/>
+            <w:r>
+              <w:rPr>
+                <w:rFonts w:ascii="Times New Roman" w:eastAsia="Times New Roman" w:hAnsi="Times New Roman" w:cs="Times New Roman"/>
+                <w:b/>
+                <w:bCs/>
+                <w:color w:val="000000"/>
+                <w:lang w:val="en-GB" w:eastAsia="en-GB"/>
+              </w:rPr>
+              <w:t>'4', 1169),('12',1126),</w:t>
             </w:r>
             <w:r>
               <w:rPr>
@@ -36429,7 +36807,25 @@
                 <w:color w:val="000000"/>
                 <w:lang w:val="en-GB" w:eastAsia="en-GB"/>
               </w:rPr>
-              <w:t>('23', 1537),('4', 1374),('12', 1208),('11', 1136)</w:t>
+              <w:t>('23', 1537</w:t>
+            </w:r>
+            <w:proofErr w:type="gramStart"/>
+            <w:r>
+              <w:rPr>
+                <w:rFonts w:ascii="Times New Roman" w:eastAsia="Times New Roman" w:hAnsi="Times New Roman" w:cs="Times New Roman"/>
+                <w:color w:val="000000"/>
+                <w:lang w:val="en-GB" w:eastAsia="en-GB"/>
+              </w:rPr>
+              <w:t>),(</w:t>
+            </w:r>
+            <w:proofErr w:type="gramEnd"/>
+            <w:r>
+              <w:rPr>
+                <w:rFonts w:ascii="Times New Roman" w:eastAsia="Times New Roman" w:hAnsi="Times New Roman" w:cs="Times New Roman"/>
+                <w:color w:val="000000"/>
+                <w:lang w:val="en-GB" w:eastAsia="en-GB"/>
+              </w:rPr>
+              <w:t>'4', 1374),('12', 1208),('11', 1136)</w:t>
             </w:r>
             <w:r>
               <w:rPr>
@@ -37101,7 +37497,23 @@
           <w:rFonts w:ascii="Times New Roman" w:hAnsi="Times New Roman" w:cs="Times New Roman"/>
           <w:lang w:val="en-GB"/>
         </w:rPr>
-        <w:t>Basically, the higher the number of parameters and trees, the better accuracy we have. Actually, we can see a nice increasing surface in the previous Figure.</w:t>
+        <w:t xml:space="preserve">Basically, the higher the number of parameters and trees, the better accuracy we have. </w:t>
+      </w:r>
+      <w:proofErr w:type="gramStart"/>
+      <w:r>
+        <w:rPr>
+          <w:rFonts w:ascii="Times New Roman" w:hAnsi="Times New Roman" w:cs="Times New Roman"/>
+          <w:lang w:val="en-GB"/>
+        </w:rPr>
+        <w:t>Actually, we</w:t>
+      </w:r>
+      <w:proofErr w:type="gramEnd"/>
+      <w:r>
+        <w:rPr>
+          <w:rFonts w:ascii="Times New Roman" w:hAnsi="Times New Roman" w:cs="Times New Roman"/>
+          <w:lang w:val="en-GB"/>
+        </w:rPr>
+        <w:t xml:space="preserve"> can see a nice increasing surface in the previous Figure.</w:t>
       </w:r>
     </w:p>
     <w:p>
@@ -37112,12 +37524,21 @@
           <w:lang w:val="en-GB"/>
         </w:rPr>
       </w:pPr>
-      <w:r>
-        <w:rPr>
-          <w:rFonts w:ascii="Times New Roman" w:hAnsi="Times New Roman" w:cs="Times New Roman"/>
-          <w:lang w:val="en-GB"/>
-        </w:rPr>
-        <w:t xml:space="preserve">Taking a look at the feature importance, we can see that the most important one is </w:t>
+      <w:proofErr w:type="gramStart"/>
+      <w:r>
+        <w:rPr>
+          <w:rFonts w:ascii="Times New Roman" w:hAnsi="Times New Roman" w:cs="Times New Roman"/>
+          <w:lang w:val="en-GB"/>
+        </w:rPr>
+        <w:t>Taking a look</w:t>
+      </w:r>
+      <w:proofErr w:type="gramEnd"/>
+      <w:r>
+        <w:rPr>
+          <w:rFonts w:ascii="Times New Roman" w:hAnsi="Times New Roman" w:cs="Times New Roman"/>
+          <w:lang w:val="en-GB"/>
+        </w:rPr>
+        <w:t xml:space="preserve"> at the feature importance, we can see that the most important one is </w:t>
       </w:r>
       <w:proofErr w:type="spellStart"/>
       <w:r>
@@ -40057,7 +40478,16 @@
                 <w:color w:val="000000"/>
                 <w:lang w:val="en-GB" w:eastAsia="en-GB"/>
               </w:rPr>
-              <w:t>('20', 329), ('14', 307), ('9', 303)</w:t>
+              <w:t>('20', 329), ('14', 307), ('9', 303</w:t>
+            </w:r>
+            <w:proofErr w:type="gramStart"/>
+            <w:r>
+              <w:rPr>
+                <w:rFonts w:ascii="Times New Roman" w:eastAsia="Times New Roman" w:hAnsi="Times New Roman" w:cs="Times New Roman"/>
+                <w:color w:val="000000"/>
+                <w:lang w:val="en-GB" w:eastAsia="en-GB"/>
+              </w:rPr>
+              <w:t>)</w:t>
             </w:r>
             <w:r>
               <w:rPr>
@@ -40072,7 +40502,16 @@
                 <w:color w:val="000000"/>
                 <w:lang w:val="en-GB" w:eastAsia="en-GB"/>
               </w:rPr>
-              <w:t>, ('5', 295)</w:t>
+              <w:t>,</w:t>
+            </w:r>
+            <w:proofErr w:type="gramEnd"/>
+            <w:r>
+              <w:rPr>
+                <w:rFonts w:ascii="Times New Roman" w:eastAsia="Times New Roman" w:hAnsi="Times New Roman" w:cs="Times New Roman"/>
+                <w:color w:val="000000"/>
+                <w:lang w:val="en-GB" w:eastAsia="en-GB"/>
+              </w:rPr>
+              <w:t xml:space="preserve"> ('5', 295)</w:t>
             </w:r>
           </w:p>
         </w:tc>
@@ -42148,6 +42587,7 @@
         <w:t xml:space="preserve">In this case the feature importance is not so clear. If we take the best results in terms of accuracy, the most important feature is </w:t>
       </w:r>
       <w:proofErr w:type="spellStart"/>
+      <w:proofErr w:type="gramStart"/>
       <w:r>
         <w:rPr>
           <w:rFonts w:ascii="Times New Roman" w:hAnsi="Times New Roman" w:cs="Times New Roman"/>
@@ -42161,7 +42601,15 @@
           <w:rFonts w:ascii="Times New Roman" w:hAnsi="Times New Roman" w:cs="Times New Roman"/>
           <w:lang w:val="en-GB"/>
         </w:rPr>
-        <w:t>(index 20), which means that the BR can be captured safely. This is a very clear indication that the whites can win.</w:t>
+        <w:t>(</w:t>
+      </w:r>
+      <w:proofErr w:type="gramEnd"/>
+      <w:r>
+        <w:rPr>
+          <w:rFonts w:ascii="Times New Roman" w:hAnsi="Times New Roman" w:cs="Times New Roman"/>
+          <w:lang w:val="en-GB"/>
+        </w:rPr>
+        <w:t>index 20), which means that the BR can be captured safely. This is a very clear indication that the whites can win.</w:t>
       </w:r>
     </w:p>
     <w:p>
@@ -42375,8 +42823,18 @@
           <w:lang w:val="en-GB"/>
         </w:rPr>
         <w:lastRenderedPageBreak/>
-        <w:t>How to execute</w:t>
-      </w:r>
+        <w:t xml:space="preserve">How to </w:t>
+      </w:r>
+      <w:proofErr w:type="gramStart"/>
+      <w:r>
+        <w:rPr>
+          <w:rStyle w:val="Ttulo1Car"/>
+          <w:rFonts w:cs="Times New Roman"/>
+          <w:lang w:val="en-GB"/>
+        </w:rPr>
+        <w:t>execute</w:t>
+      </w:r>
+      <w:proofErr w:type="gramEnd"/>
     </w:p>
     <w:p>
       <w:pPr>
@@ -42400,7 +42858,23 @@
           <w:rFonts w:ascii="Times New Roman" w:hAnsi="Times New Roman" w:cs="Times New Roman"/>
           <w:lang w:val="en-GB"/>
         </w:rPr>
-        <w:t>The main.py is the file that needs to be executed in order to evaluate a classifier. This file is configured with a json file, that needs to be given as parameter.</w:t>
+        <w:t xml:space="preserve">The main.py is the file that needs to be executed </w:t>
+      </w:r>
+      <w:proofErr w:type="gramStart"/>
+      <w:r>
+        <w:rPr>
+          <w:rFonts w:ascii="Times New Roman" w:hAnsi="Times New Roman" w:cs="Times New Roman"/>
+          <w:lang w:val="en-GB"/>
+        </w:rPr>
+        <w:t>in order to</w:t>
+      </w:r>
+      <w:proofErr w:type="gramEnd"/>
+      <w:r>
+        <w:rPr>
+          <w:rFonts w:ascii="Times New Roman" w:hAnsi="Times New Roman" w:cs="Times New Roman"/>
+          <w:lang w:val="en-GB"/>
+        </w:rPr>
+        <w:t xml:space="preserve"> evaluate a classifier. This file is configured with a json file, that needs to be given as parameter.</w:t>
       </w:r>
     </w:p>
     <w:p>
@@ -42482,7 +42956,7 @@
           </mc:Choice>
           <mc:Fallback>
             <w:pict>
-              <v:rect w14:anchorId="278055FB" id="Rectángulo 11" o:spid="_x0000_s1026" style="position:absolute;margin-left:-7.5pt;margin-top:21.15pt;width:455.25pt;height:198pt;z-index:-251657216;visibility:visible;mso-wrap-style:square;mso-width-percent:0;mso-wrap-distance-left:9pt;mso-wrap-distance-top:0;mso-wrap-distance-right:9pt;mso-wrap-distance-bottom:0;mso-position-horizontal:absolute;mso-position-horizontal-relative:text;mso-position-vertical:absolute;mso-position-vertical-relative:text;mso-width-percent:0;mso-width-relative:margin;v-text-anchor:middle" o:gfxdata="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" fillcolor="#e7e6e6 [3214]" strokecolor="#1f3763 [1604]" strokeweight="1pt"/>
+              <v:rect w14:anchorId="5DD92958" id="Rectángulo 11" o:spid="_x0000_s1026" style="position:absolute;margin-left:-7.5pt;margin-top:21.15pt;width:455.25pt;height:198pt;z-index:-251657216;visibility:visible;mso-wrap-style:square;mso-width-percent:0;mso-wrap-distance-left:9pt;mso-wrap-distance-top:0;mso-wrap-distance-right:9pt;mso-wrap-distance-bottom:0;mso-position-horizontal:absolute;mso-position-horizontal-relative:text;mso-position-vertical:absolute;mso-position-vertical-relative:text;mso-width-percent:0;mso-width-relative:margin;v-text-anchor:middle" o:gfxdata="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" fillcolor="#e7e6e6 [3214]" strokecolor="#1f3763 [1604]" strokeweight="1pt"/>
             </w:pict>
           </mc:Fallback>
         </mc:AlternateContent>
@@ -42857,12 +43331,21 @@
         </w:rPr>
         <w:t xml:space="preserve">“F” </w:t>
       </w:r>
-      <w:r>
-        <w:rPr>
-          <w:rFonts w:ascii="Times New Roman" w:hAnsi="Times New Roman" w:cs="Times New Roman"/>
-          <w:lang w:val="en-GB"/>
-        </w:rPr>
-        <w:t>are required. The explanation of the parameters is the following:</w:t>
+      <w:proofErr w:type="gramStart"/>
+      <w:r>
+        <w:rPr>
+          <w:rFonts w:ascii="Times New Roman" w:hAnsi="Times New Roman" w:cs="Times New Roman"/>
+          <w:lang w:val="en-GB"/>
+        </w:rPr>
+        <w:t>are</w:t>
+      </w:r>
+      <w:proofErr w:type="gramEnd"/>
+      <w:r>
+        <w:rPr>
+          <w:rFonts w:ascii="Times New Roman" w:hAnsi="Times New Roman" w:cs="Times New Roman"/>
+          <w:lang w:val="en-GB"/>
+        </w:rPr>
+        <w:t xml:space="preserve"> required. The explanation of the parameters is the following:</w:t>
       </w:r>
     </w:p>
     <w:p>
@@ -42982,7 +43465,23 @@
           <w:rFonts w:ascii="Times New Roman" w:hAnsi="Times New Roman" w:cs="Times New Roman"/>
           <w:lang w:val="en-GB"/>
         </w:rPr>
-        <w:t>Dataset: Path to the dataset that will be used in the experiment. Remember that the path is relative to your location when running the main.py file. In this case, you probably have to go one folder behind, since the datasets are saved in Data.</w:t>
+        <w:t xml:space="preserve">Dataset: Path to the dataset that will be used in the experiment. Remember that the path is relative to your location when running the main.py file. In this case, you probably </w:t>
+      </w:r>
+      <w:proofErr w:type="gramStart"/>
+      <w:r>
+        <w:rPr>
+          <w:rFonts w:ascii="Times New Roman" w:hAnsi="Times New Roman" w:cs="Times New Roman"/>
+          <w:lang w:val="en-GB"/>
+        </w:rPr>
+        <w:t>have to</w:t>
+      </w:r>
+      <w:proofErr w:type="gramEnd"/>
+      <w:r>
+        <w:rPr>
+          <w:rFonts w:ascii="Times New Roman" w:hAnsi="Times New Roman" w:cs="Times New Roman"/>
+          <w:lang w:val="en-GB"/>
+        </w:rPr>
+        <w:t xml:space="preserve"> go one folder behind, since the datasets are saved in Data.</w:t>
       </w:r>
     </w:p>
     <w:p>
@@ -43221,7 +43720,15 @@
           <w:rFonts w:ascii="Times New Roman" w:hAnsi="Times New Roman" w:cs="Times New Roman"/>
           <w:lang w:val="en-GB"/>
         </w:rPr>
-        <w:t>csv_out_name</w:t>
+        <w:t>csv_out_</w:t>
+      </w:r>
+      <w:proofErr w:type="gramStart"/>
+      <w:r>
+        <w:rPr>
+          <w:rFonts w:ascii="Times New Roman" w:hAnsi="Times New Roman" w:cs="Times New Roman"/>
+          <w:lang w:val="en-GB"/>
+        </w:rPr>
+        <w:t>name</w:t>
       </w:r>
       <w:proofErr w:type="spellEnd"/>
       <w:r>
@@ -43229,7 +43736,15 @@
           <w:rFonts w:ascii="Times New Roman" w:hAnsi="Times New Roman" w:cs="Times New Roman"/>
           <w:lang w:val="en-GB"/>
         </w:rPr>
-        <w:t>}_NT-{NT}_F-{F}.</w:t>
+        <w:t>}_</w:t>
+      </w:r>
+      <w:proofErr w:type="gramEnd"/>
+      <w:r>
+        <w:rPr>
+          <w:rFonts w:ascii="Times New Roman" w:hAnsi="Times New Roman" w:cs="Times New Roman"/>
+          <w:lang w:val="en-GB"/>
+        </w:rPr>
+        <w:t>NT-{NT}_F-{F}.</w:t>
       </w:r>
     </w:p>
     <w:p>
@@ -43285,9 +43800,20 @@
           <w:bCs/>
           <w:lang w:val="en-GB"/>
         </w:rPr>
-        <w:t>json_file</w:t>
+        <w:t>json_</w:t>
+      </w:r>
+      <w:proofErr w:type="gramStart"/>
+      <w:r>
+        <w:rPr>
+          <w:rFonts w:ascii="Times New Roman" w:hAnsi="Times New Roman" w:cs="Times New Roman"/>
+          <w:b/>
+          <w:bCs/>
+          <w:lang w:val="en-GB"/>
+        </w:rPr>
+        <w:t>file</w:t>
       </w:r>
       <w:proofErr w:type="spellEnd"/>
+      <w:proofErr w:type="gramEnd"/>
     </w:p>
     <w:p>
       <w:pPr>
@@ -43738,7 +44264,7 @@
             <w:noProof/>
             <w:webHidden/>
           </w:rPr>
-          <w:t>7</w:t>
+          <w:t>9</w:t>
         </w:r>
         <w:r>
           <w:rPr>
@@ -43816,7 +44342,7 @@
             <w:noProof/>
             <w:webHidden/>
           </w:rPr>
-          <w:t>9</w:t>
+          <w:t>11</w:t>
         </w:r>
         <w:r>
           <w:rPr>
@@ -43894,7 +44420,7 @@
             <w:noProof/>
             <w:webHidden/>
           </w:rPr>
-          <w:t>10</w:t>
+          <w:t>12</w:t>
         </w:r>
         <w:r>
           <w:rPr>
@@ -43972,7 +44498,7 @@
             <w:noProof/>
             <w:webHidden/>
           </w:rPr>
-          <w:t>12</w:t>
+          <w:t>14</w:t>
         </w:r>
         <w:r>
           <w:rPr>
@@ -44050,7 +44576,7 @@
             <w:noProof/>
             <w:webHidden/>
           </w:rPr>
-          <w:t>13</w:t>
+          <w:t>15</w:t>
         </w:r>
         <w:r>
           <w:rPr>
@@ -44128,7 +44654,7 @@
             <w:noProof/>
             <w:webHidden/>
           </w:rPr>
-          <w:t>15</w:t>
+          <w:t>17</w:t>
         </w:r>
         <w:r>
           <w:rPr>
@@ -44525,7 +45051,7 @@
             <w:noProof/>
             <w:webHidden/>
           </w:rPr>
-          <w:t>7</w:t>
+          <w:t>9</w:t>
         </w:r>
         <w:r>
           <w:rPr>
@@ -44604,7 +45130,7 @@
             <w:noProof/>
             <w:webHidden/>
           </w:rPr>
-          <w:t>8</w:t>
+          <w:t>10</w:t>
         </w:r>
         <w:r>
           <w:rPr>
@@ -44683,7 +45209,7 @@
             <w:noProof/>
             <w:webHidden/>
           </w:rPr>
-          <w:t>10</w:t>
+          <w:t>12</w:t>
         </w:r>
         <w:r>
           <w:rPr>
@@ -44762,7 +45288,7 @@
             <w:noProof/>
             <w:webHidden/>
           </w:rPr>
-          <w:t>11</w:t>
+          <w:t>13</w:t>
         </w:r>
         <w:r>
           <w:rPr>
@@ -44841,7 +45367,7 @@
             <w:noProof/>
             <w:webHidden/>
           </w:rPr>
-          <w:t>13</w:t>
+          <w:t>15</w:t>
         </w:r>
         <w:r>
           <w:rPr>
@@ -44920,7 +45446,7 @@
             <w:noProof/>
             <w:webHidden/>
           </w:rPr>
-          <w:t>14</w:t>
+          <w:t>16</w:t>
         </w:r>
         <w:r>
           <w:rPr>

</xml_diff>